<commit_message>
Add chapter 2-2b_PWM files
</commit_message>
<xml_diff>
--- a/Scripts/P6-2-2b-PWM.docx
+++ b/Scripts/P6-2-2b-PWM.docx
@@ -1,6 +1,6 @@
 
 <file path=word/document.xml><?xml version="1.0" encoding="utf-8"?>
-<w:document xmlns:wpc="http://schemas.microsoft.com/office/word/2010/wordprocessingCanvas" xmlns:mo="http://schemas.microsoft.com/office/mac/office/2008/main" xmlns:mc="http://schemas.openxmlformats.org/markup-compatibility/2006" xmlns:mv="urn:schemas-microsoft-com:mac:vml" xmlns:o="urn:schemas-microsoft-com:office:office" xmlns:r="http://schemas.openxmlformats.org/officeDocument/2006/relationships" xmlns:m="http://schemas.openxmlformats.org/officeDocument/2006/math" xmlns:v="urn:schemas-microsoft-com:vml" xmlns:wp14="http://schemas.microsoft.com/office/word/2010/wordprocessingDrawing" xmlns:wp="http://schemas.openxmlformats.org/drawingml/2006/wordprocessingDrawing" xmlns:w10="urn:schemas-microsoft-com:office:word" xmlns:w="http://schemas.openxmlformats.org/wordprocessingml/2006/main" xmlns:w14="http://schemas.microsoft.com/office/word/2010/wordml" xmlns:w15="http://schemas.microsoft.com/office/word/2012/wordml" xmlns:wpg="http://schemas.microsoft.com/office/word/2010/wordprocessingGroup" xmlns:wpi="http://schemas.microsoft.com/office/word/2010/wordprocessingInk" xmlns:wne="http://schemas.microsoft.com/office/word/2006/wordml" xmlns:wps="http://schemas.microsoft.com/office/word/2010/wordprocessingShape" mc:Ignorable="w14 w15 wp14">
+<w:document xmlns:wpc="http://schemas.microsoft.com/office/word/2010/wordprocessingCanvas" xmlns:cx="http://schemas.microsoft.com/office/drawing/2014/chartex" xmlns:cx1="http://schemas.microsoft.com/office/drawing/2015/9/8/chartex" xmlns:cx2="http://schemas.microsoft.com/office/drawing/2015/10/21/chartex" xmlns:cx3="http://schemas.microsoft.com/office/drawing/2016/5/9/chartex" xmlns:cx4="http://schemas.microsoft.com/office/drawing/2016/5/10/chartex" xmlns:cx5="http://schemas.microsoft.com/office/drawing/2016/5/11/chartex" xmlns:cx6="http://schemas.microsoft.com/office/drawing/2016/5/12/chartex" xmlns:cx7="http://schemas.microsoft.com/office/drawing/2016/5/13/chartex" xmlns:cx8="http://schemas.microsoft.com/office/drawing/2016/5/14/chartex" xmlns:mc="http://schemas.openxmlformats.org/markup-compatibility/2006" xmlns:aink="http://schemas.microsoft.com/office/drawing/2016/ink" xmlns:am3d="http://schemas.microsoft.com/office/drawing/2017/model3d" xmlns:o="urn:schemas-microsoft-com:office:office" xmlns:r="http://schemas.openxmlformats.org/officeDocument/2006/relationships" xmlns:m="http://schemas.openxmlformats.org/officeDocument/2006/math" xmlns:v="urn:schemas-microsoft-com:vml" xmlns:wp14="http://schemas.microsoft.com/office/word/2010/wordprocessingDrawing" xmlns:wp="http://schemas.openxmlformats.org/drawingml/2006/wordprocessingDrawing" xmlns:w10="urn:schemas-microsoft-com:office:word" xmlns:w="http://schemas.openxmlformats.org/wordprocessingml/2006/main" xmlns:w14="http://schemas.microsoft.com/office/word/2010/wordml" xmlns:w15="http://schemas.microsoft.com/office/word/2012/wordml" xmlns:w16cid="http://schemas.microsoft.com/office/word/2016/wordml/cid" xmlns:w16se="http://schemas.microsoft.com/office/word/2015/wordml/symex" xmlns:wpg="http://schemas.microsoft.com/office/word/2010/wordprocessingGroup" xmlns:wpi="http://schemas.microsoft.com/office/word/2010/wordprocessingInk" xmlns:wne="http://schemas.microsoft.com/office/word/2006/wordml" xmlns:wps="http://schemas.microsoft.com/office/word/2010/wordprocessingShape" mc:Ignorable="w14 w15 w16se w16cid wp14">
   <w:body>
     <w:p>
       <w:pPr>
@@ -132,27 +132,51 @@
           <w:rPr>
             <w:rFonts w:ascii="Arial" w:hAnsi="Arial" w:cs="Arial"/>
           </w:rPr>
-          <w:t>… in this video lets put the PWM to work controlling my robots servo motor</w:t>
-        </w:r>
-        <w:bookmarkStart w:id="9" w:name="_GoBack"/>
-        <w:bookmarkEnd w:id="9"/>
-        <w:r>
-          <w:rPr>
-            <w:rFonts w:ascii="Arial" w:hAnsi="Arial" w:cs="Arial"/>
-          </w:rPr>
-          <w:t>s.</w:t>
-        </w:r>
-      </w:ins>
-    </w:p>
-    <w:p>
-      <w:pPr>
-        <w:pStyle w:val="NormalWeb"/>
-        <w:rPr>
-          <w:del w:id="10" w:author="Alan Hawse" w:date="2018-03-26T09:56:00Z"/>
-          <w:rFonts w:ascii="Arial" w:hAnsi="Arial" w:cs="Arial"/>
-        </w:rPr>
-      </w:pPr>
-      <w:del w:id="11" w:author="Alan Hawse" w:date="2018-03-26T09:56:00Z">
+          <w:t>… in this video let</w:t>
+        </w:r>
+      </w:ins>
+      <w:ins w:id="9" w:author="Greg Landry" w:date="2018-03-26T17:04:00Z">
+        <w:r>
+          <w:rPr>
+            <w:rFonts w:ascii="Arial" w:hAnsi="Arial" w:cs="Arial"/>
+          </w:rPr>
+          <w:t>'</w:t>
+        </w:r>
+      </w:ins>
+      <w:ins w:id="10" w:author="Alan Hawse" w:date="2018-03-26T09:58:00Z">
+        <w:r>
+          <w:rPr>
+            <w:rFonts w:ascii="Arial" w:hAnsi="Arial" w:cs="Arial"/>
+          </w:rPr>
+          <w:t>s put the PWM to work controlling my robot</w:t>
+        </w:r>
+      </w:ins>
+      <w:ins w:id="11" w:author="Greg Landry" w:date="2018-03-26T17:04:00Z">
+        <w:r>
+          <w:rPr>
+            <w:rFonts w:ascii="Arial" w:hAnsi="Arial" w:cs="Arial"/>
+          </w:rPr>
+          <w:t>'</w:t>
+        </w:r>
+      </w:ins>
+      <w:ins w:id="12" w:author="Alan Hawse" w:date="2018-03-26T09:58:00Z">
+        <w:r>
+          <w:rPr>
+            <w:rFonts w:ascii="Arial" w:hAnsi="Arial" w:cs="Arial"/>
+          </w:rPr>
+          <w:t>s servo motors.</w:t>
+        </w:r>
+      </w:ins>
+    </w:p>
+    <w:p>
+      <w:pPr>
+        <w:pStyle w:val="NormalWeb"/>
+        <w:rPr>
+          <w:del w:id="13" w:author="Alan Hawse" w:date="2018-03-26T09:56:00Z"/>
+          <w:rFonts w:ascii="Arial" w:hAnsi="Arial" w:cs="Arial"/>
+        </w:rPr>
+      </w:pPr>
+      <w:del w:id="14" w:author="Alan Hawse" w:date="2018-03-26T09:56:00Z">
         <w:r>
           <w:rPr>
             <w:rFonts w:ascii="Arial" w:hAnsi="Arial" w:cs="Arial"/>
@@ -171,11 +195,11 @@
       <w:pPr>
         <w:pStyle w:val="NormalWeb"/>
         <w:rPr>
-          <w:del w:id="12" w:author="Alan Hawse" w:date="2018-03-26T09:56:00Z"/>
-          <w:rFonts w:ascii="Arial" w:hAnsi="Arial" w:cs="Arial"/>
-        </w:rPr>
-      </w:pPr>
-      <w:del w:id="13" w:author="Alan Hawse" w:date="2018-03-26T09:56:00Z">
+          <w:del w:id="15" w:author="Alan Hawse" w:date="2018-03-26T09:56:00Z"/>
+          <w:rFonts w:ascii="Arial" w:hAnsi="Arial" w:cs="Arial"/>
+        </w:rPr>
+      </w:pPr>
+      <w:del w:id="16" w:author="Alan Hawse" w:date="2018-03-26T09:56:00Z">
         <w:r>
           <w:rPr>
             <w:rFonts w:ascii="Arial" w:hAnsi="Arial" w:cs="Arial"/>
@@ -188,11 +212,11 @@
       <w:pPr>
         <w:pStyle w:val="NormalWeb"/>
         <w:rPr>
-          <w:del w:id="14" w:author="Alan Hawse" w:date="2018-03-26T09:56:00Z"/>
-          <w:rFonts w:ascii="Arial" w:hAnsi="Arial" w:cs="Arial"/>
-        </w:rPr>
-      </w:pPr>
-      <w:del w:id="15" w:author="Alan Hawse" w:date="2018-03-26T09:56:00Z">
+          <w:del w:id="17" w:author="Alan Hawse" w:date="2018-03-26T09:56:00Z"/>
+          <w:rFonts w:ascii="Arial" w:hAnsi="Arial" w:cs="Arial"/>
+        </w:rPr>
+      </w:pPr>
+      <w:del w:id="18" w:author="Alan Hawse" w:date="2018-03-26T09:56:00Z">
         <w:r>
           <w:rPr>
             <w:rFonts w:ascii="Arial" w:hAnsi="Arial" w:cs="Arial"/>
@@ -205,11 +229,11 @@
       <w:pPr>
         <w:pStyle w:val="NormalWeb"/>
         <w:rPr>
-          <w:del w:id="16" w:author="Alan Hawse" w:date="2018-03-26T09:56:00Z"/>
-          <w:rFonts w:ascii="Arial" w:hAnsi="Arial" w:cs="Arial"/>
-        </w:rPr>
-      </w:pPr>
-      <w:del w:id="17" w:author="Alan Hawse" w:date="2018-03-26T09:56:00Z">
+          <w:del w:id="19" w:author="Alan Hawse" w:date="2018-03-26T09:56:00Z"/>
+          <w:rFonts w:ascii="Arial" w:hAnsi="Arial" w:cs="Arial"/>
+        </w:rPr>
+      </w:pPr>
+      <w:del w:id="20" w:author="Alan Hawse" w:date="2018-03-26T09:56:00Z">
         <w:r>
           <w:rPr>
             <w:rFonts w:ascii="Arial" w:hAnsi="Arial" w:cs="Arial"/>
@@ -222,11 +246,11 @@
       <w:pPr>
         <w:pStyle w:val="NormalWeb"/>
         <w:rPr>
-          <w:del w:id="18" w:author="Alan Hawse" w:date="2018-03-26T09:56:00Z"/>
-          <w:rFonts w:ascii="Arial" w:hAnsi="Arial" w:cs="Arial"/>
-        </w:rPr>
-      </w:pPr>
-      <w:del w:id="19" w:author="Alan Hawse" w:date="2018-03-26T09:56:00Z">
+          <w:del w:id="21" w:author="Alan Hawse" w:date="2018-03-26T09:56:00Z"/>
+          <w:rFonts w:ascii="Arial" w:hAnsi="Arial" w:cs="Arial"/>
+        </w:rPr>
+      </w:pPr>
+      <w:del w:id="22" w:author="Alan Hawse" w:date="2018-03-26T09:56:00Z">
         <w:r>
           <w:rPr>
             <w:rFonts w:ascii="Arial" w:hAnsi="Arial" w:cs="Arial"/>
@@ -239,11 +263,11 @@
       <w:pPr>
         <w:pStyle w:val="NormalWeb"/>
         <w:rPr>
-          <w:del w:id="20" w:author="Alan Hawse" w:date="2018-03-26T09:56:00Z"/>
-          <w:rFonts w:ascii="Arial" w:hAnsi="Arial" w:cs="Arial"/>
-        </w:rPr>
-      </w:pPr>
-      <w:del w:id="21" w:author="Alan Hawse" w:date="2018-03-26T09:56:00Z">
+          <w:del w:id="23" w:author="Alan Hawse" w:date="2018-03-26T09:56:00Z"/>
+          <w:rFonts w:ascii="Arial" w:hAnsi="Arial" w:cs="Arial"/>
+        </w:rPr>
+      </w:pPr>
+      <w:del w:id="24" w:author="Alan Hawse" w:date="2018-03-26T09:56:00Z">
         <w:r>
           <w:rPr>
             <w:rFonts w:ascii="Arial" w:hAnsi="Arial" w:cs="Arial"/>
@@ -256,11 +280,11 @@
       <w:pPr>
         <w:pStyle w:val="NormalWeb"/>
         <w:rPr>
-          <w:del w:id="22" w:author="Alan Hawse" w:date="2018-03-26T09:56:00Z"/>
-          <w:rFonts w:ascii="Arial" w:hAnsi="Arial" w:cs="Arial"/>
-        </w:rPr>
-      </w:pPr>
-      <w:del w:id="23" w:author="Alan Hawse" w:date="2018-03-26T09:56:00Z">
+          <w:del w:id="25" w:author="Alan Hawse" w:date="2018-03-26T09:56:00Z"/>
+          <w:rFonts w:ascii="Arial" w:hAnsi="Arial" w:cs="Arial"/>
+        </w:rPr>
+      </w:pPr>
+      <w:del w:id="26" w:author="Alan Hawse" w:date="2018-03-26T09:56:00Z">
         <w:r>
           <w:rPr>
             <w:rFonts w:ascii="Arial" w:hAnsi="Arial" w:cs="Arial"/>
@@ -273,11 +297,11 @@
       <w:pPr>
         <w:pStyle w:val="NormalWeb"/>
         <w:rPr>
-          <w:del w:id="24" w:author="Alan Hawse" w:date="2018-03-26T09:56:00Z"/>
-          <w:rFonts w:ascii="Arial" w:hAnsi="Arial" w:cs="Arial"/>
-        </w:rPr>
-      </w:pPr>
-      <w:del w:id="25" w:author="Alan Hawse" w:date="2018-03-26T09:56:00Z">
+          <w:del w:id="27" w:author="Alan Hawse" w:date="2018-03-26T09:56:00Z"/>
+          <w:rFonts w:ascii="Arial" w:hAnsi="Arial" w:cs="Arial"/>
+        </w:rPr>
+      </w:pPr>
+      <w:del w:id="28" w:author="Alan Hawse" w:date="2018-03-26T09:56:00Z">
         <w:r>
           <w:rPr>
             <w:rFonts w:ascii="Arial" w:hAnsi="Arial" w:cs="Arial"/>
@@ -290,11 +314,11 @@
       <w:pPr>
         <w:pStyle w:val="NormalWeb"/>
         <w:rPr>
-          <w:del w:id="26" w:author="Alan Hawse" w:date="2018-03-26T09:56:00Z"/>
-          <w:rFonts w:ascii="Arial" w:hAnsi="Arial" w:cs="Arial"/>
-        </w:rPr>
-      </w:pPr>
-      <w:del w:id="27" w:author="Alan Hawse" w:date="2018-03-26T09:56:00Z">
+          <w:del w:id="29" w:author="Alan Hawse" w:date="2018-03-26T09:56:00Z"/>
+          <w:rFonts w:ascii="Arial" w:hAnsi="Arial" w:cs="Arial"/>
+        </w:rPr>
+      </w:pPr>
+      <w:del w:id="30" w:author="Alan Hawse" w:date="2018-03-26T09:56:00Z">
         <w:r>
           <w:rPr>
             <w:rFonts w:ascii="Arial" w:hAnsi="Arial" w:cs="Arial"/>
@@ -307,11 +331,11 @@
       <w:pPr>
         <w:pStyle w:val="NormalWeb"/>
         <w:rPr>
-          <w:del w:id="28" w:author="Alan Hawse" w:date="2018-03-26T09:56:00Z"/>
-          <w:rFonts w:ascii="Arial" w:hAnsi="Arial" w:cs="Arial"/>
-        </w:rPr>
-      </w:pPr>
-      <w:del w:id="29" w:author="Alan Hawse" w:date="2018-03-26T09:56:00Z">
+          <w:del w:id="31" w:author="Alan Hawse" w:date="2018-03-26T09:56:00Z"/>
+          <w:rFonts w:ascii="Arial" w:hAnsi="Arial" w:cs="Arial"/>
+        </w:rPr>
+      </w:pPr>
+      <w:del w:id="32" w:author="Alan Hawse" w:date="2018-03-26T09:56:00Z">
         <w:r>
           <w:rPr>
             <w:rFonts w:ascii="Arial" w:hAnsi="Arial" w:cs="Arial"/>
@@ -324,11 +348,11 @@
       <w:pPr>
         <w:pStyle w:val="NormalWeb"/>
         <w:rPr>
-          <w:del w:id="30" w:author="Alan Hawse" w:date="2018-03-26T09:56:00Z"/>
-          <w:rFonts w:ascii="Arial" w:hAnsi="Arial" w:cs="Arial"/>
-        </w:rPr>
-      </w:pPr>
-      <w:del w:id="31" w:author="Alan Hawse" w:date="2018-03-26T09:56:00Z">
+          <w:del w:id="33" w:author="Alan Hawse" w:date="2018-03-26T09:56:00Z"/>
+          <w:rFonts w:ascii="Arial" w:hAnsi="Arial" w:cs="Arial"/>
+        </w:rPr>
+      </w:pPr>
+      <w:del w:id="34" w:author="Alan Hawse" w:date="2018-03-26T09:56:00Z">
         <w:r>
           <w:rPr>
             <w:rFonts w:ascii="Arial" w:hAnsi="Arial" w:cs="Arial"/>
@@ -341,11 +365,11 @@
       <w:pPr>
         <w:pStyle w:val="NormalWeb"/>
         <w:rPr>
-          <w:del w:id="32" w:author="Alan Hawse" w:date="2018-03-26T09:56:00Z"/>
-          <w:rFonts w:ascii="Arial" w:hAnsi="Arial" w:cs="Arial"/>
-        </w:rPr>
-      </w:pPr>
-      <w:del w:id="33" w:author="Alan Hawse" w:date="2018-03-26T09:56:00Z">
+          <w:del w:id="35" w:author="Alan Hawse" w:date="2018-03-26T09:56:00Z"/>
+          <w:rFonts w:ascii="Arial" w:hAnsi="Arial" w:cs="Arial"/>
+        </w:rPr>
+      </w:pPr>
+      <w:del w:id="36" w:author="Alan Hawse" w:date="2018-03-26T09:56:00Z">
         <w:r>
           <w:rPr>
             <w:rFonts w:ascii="Arial" w:hAnsi="Arial" w:cs="Arial"/>
@@ -353,7 +377,7 @@
           <w:delText xml:space="preserve">In the infinite for loop, I will change the compare value of the PWM using the “CY_TCPWM_PWM_SetCompare0” API call and the PWM_HW macro.  </w:delText>
         </w:r>
       </w:del>
-      <w:del w:id="34" w:author="Alan Hawse" w:date="2018-03-25T10:48:00Z">
+      <w:del w:id="37" w:author="Alan Hawse" w:date="2018-03-25T10:48:00Z">
         <w:r>
           <w:rPr>
             <w:rFonts w:ascii="Arial" w:hAnsi="Arial" w:cs="Arial"/>
@@ -361,7 +385,7 @@
           <w:delText xml:space="preserve">There are </w:delText>
         </w:r>
       </w:del>
-      <w:del w:id="35" w:author="Alan Hawse" w:date="2018-03-26T09:56:00Z">
+      <w:del w:id="38" w:author="Alan Hawse" w:date="2018-03-26T09:56:00Z">
         <w:r>
           <w:rPr>
             <w:rFonts w:ascii="Arial" w:hAnsi="Arial" w:cs="Arial"/>
@@ -369,7 +393,7 @@
           <w:delText>multiple counters</w:delText>
         </w:r>
       </w:del>
-      <w:del w:id="36" w:author="Alan Hawse" w:date="2018-03-25T10:49:00Z">
+      <w:del w:id="39" w:author="Alan Hawse" w:date="2018-03-25T10:49:00Z">
         <w:r>
           <w:rPr>
             <w:rFonts w:ascii="Arial" w:hAnsi="Arial" w:cs="Arial"/>
@@ -377,7 +401,7 @@
           <w:delText xml:space="preserve"> </w:delText>
         </w:r>
       </w:del>
-      <w:del w:id="37" w:author="Alan Hawse" w:date="2018-03-25T10:48:00Z">
+      <w:del w:id="40" w:author="Alan Hawse" w:date="2018-03-25T10:48:00Z">
         <w:r>
           <w:rPr>
             <w:rFonts w:ascii="Arial" w:hAnsi="Arial" w:cs="Arial"/>
@@ -385,7 +409,7 @@
           <w:delText>in the PWM,</w:delText>
         </w:r>
       </w:del>
-      <w:del w:id="38" w:author="Alan Hawse" w:date="2018-03-26T09:56:00Z">
+      <w:del w:id="41" w:author="Alan Hawse" w:date="2018-03-26T09:56:00Z">
         <w:r>
           <w:rPr>
             <w:rFonts w:ascii="Arial" w:hAnsi="Arial" w:cs="Arial"/>
@@ -398,11 +422,11 @@
       <w:pPr>
         <w:pStyle w:val="NormalWeb"/>
         <w:rPr>
-          <w:del w:id="39" w:author="Alan Hawse" w:date="2018-03-26T09:56:00Z"/>
-          <w:rFonts w:ascii="Arial" w:hAnsi="Arial" w:cs="Arial"/>
-        </w:rPr>
-      </w:pPr>
-      <w:del w:id="40" w:author="Alan Hawse" w:date="2018-03-26T09:56:00Z">
+          <w:del w:id="42" w:author="Alan Hawse" w:date="2018-03-26T09:56:00Z"/>
+          <w:rFonts w:ascii="Arial" w:hAnsi="Arial" w:cs="Arial"/>
+        </w:rPr>
+      </w:pPr>
+      <w:del w:id="43" w:author="Alan Hawse" w:date="2018-03-26T09:56:00Z">
         <w:r>
           <w:rPr>
             <w:rFonts w:ascii="Arial" w:hAnsi="Arial" w:cs="Arial"/>
@@ -415,11 +439,11 @@
       <w:pPr>
         <w:pStyle w:val="NormalWeb"/>
         <w:rPr>
-          <w:del w:id="41" w:author="Alan Hawse" w:date="2018-03-26T09:56:00Z"/>
-          <w:rFonts w:ascii="Arial" w:hAnsi="Arial" w:cs="Arial"/>
-        </w:rPr>
-      </w:pPr>
-      <w:del w:id="42" w:author="Alan Hawse" w:date="2018-03-26T09:56:00Z">
+          <w:del w:id="44" w:author="Alan Hawse" w:date="2018-03-26T09:56:00Z"/>
+          <w:rFonts w:ascii="Arial" w:hAnsi="Arial" w:cs="Arial"/>
+        </w:rPr>
+      </w:pPr>
+      <w:del w:id="45" w:author="Alan Hawse" w:date="2018-03-26T09:56:00Z">
         <w:r>
           <w:rPr>
             <w:rFonts w:ascii="Arial" w:hAnsi="Arial" w:cs="Arial"/>
@@ -432,11 +456,11 @@
       <w:pPr>
         <w:pStyle w:val="NormalWeb"/>
         <w:rPr>
-          <w:del w:id="43" w:author="Alan Hawse" w:date="2018-03-26T09:56:00Z"/>
-          <w:rFonts w:ascii="Arial" w:hAnsi="Arial" w:cs="Arial"/>
-        </w:rPr>
-      </w:pPr>
-      <w:del w:id="44" w:author="Alan Hawse" w:date="2018-03-26T09:56:00Z">
+          <w:del w:id="46" w:author="Alan Hawse" w:date="2018-03-26T09:56:00Z"/>
+          <w:rFonts w:ascii="Arial" w:hAnsi="Arial" w:cs="Arial"/>
+        </w:rPr>
+      </w:pPr>
+      <w:del w:id="47" w:author="Alan Hawse" w:date="2018-03-26T09:56:00Z">
         <w:r>
           <w:rPr>
             <w:rFonts w:ascii="Arial" w:hAnsi="Arial" w:cs="Arial"/>
@@ -449,11 +473,11 @@
       <w:pPr>
         <w:pStyle w:val="NormalWeb"/>
         <w:rPr>
-          <w:del w:id="45" w:author="Alan Hawse" w:date="2018-03-26T09:56:00Z"/>
-          <w:rFonts w:ascii="Arial" w:hAnsi="Arial" w:cs="Arial"/>
-        </w:rPr>
-      </w:pPr>
-      <w:del w:id="46" w:author="Alan Hawse" w:date="2018-03-26T09:56:00Z">
+          <w:del w:id="48" w:author="Alan Hawse" w:date="2018-03-26T09:56:00Z"/>
+          <w:rFonts w:ascii="Arial" w:hAnsi="Arial" w:cs="Arial"/>
+        </w:rPr>
+      </w:pPr>
+      <w:del w:id="49" w:author="Alan Hawse" w:date="2018-03-26T09:56:00Z">
         <w:r>
           <w:rPr>
             <w:rFonts w:ascii="Arial" w:hAnsi="Arial" w:cs="Arial"/>
@@ -469,25 +493,277 @@
           <w:rFonts w:ascii="Arial" w:hAnsi="Arial" w:cs="Arial"/>
         </w:rPr>
       </w:pPr>
-      <w:r>
-        <w:rPr>
-          <w:rFonts w:ascii="Arial" w:hAnsi="Arial" w:cs="Arial"/>
-        </w:rPr>
-        <w:t xml:space="preserve">Now let’s add the PWM functions to our BLE-controlled robotic arm project, “MainController”.  </w:t>
-      </w:r>
-    </w:p>
-    <w:p>
-      <w:pPr>
-        <w:pStyle w:val="NormalWeb"/>
-        <w:rPr>
-          <w:rFonts w:ascii="Arial" w:hAnsi="Arial" w:cs="Arial"/>
-        </w:rPr>
-      </w:pPr>
-      <w:r>
-        <w:rPr>
-          <w:rFonts w:ascii="Arial" w:hAnsi="Arial" w:cs="Arial"/>
-        </w:rPr>
-        <w:t>The servo motor in my robotic arm requires a 20hz pulse and the pulse width needs to be between one and two milliseconds.  At one millisecond it’s turned all the way to the left and at two, it’s all the way to the right and half a millisecond, right in the middle.</w:t>
+      <w:del w:id="50" w:author="Greg Landry" w:date="2018-03-26T17:04:00Z">
+        <w:r>
+          <w:rPr>
+            <w:rFonts w:ascii="Arial" w:hAnsi="Arial" w:cs="Arial"/>
+          </w:rPr>
+          <w:delText>Now l</w:delText>
+        </w:r>
+      </w:del>
+      <w:ins w:id="51" w:author="Greg Landry" w:date="2018-03-26T17:04:00Z">
+        <w:r>
+          <w:rPr>
+            <w:rFonts w:ascii="Arial" w:hAnsi="Arial" w:cs="Arial"/>
+          </w:rPr>
+          <w:t>We will</w:t>
+        </w:r>
+      </w:ins>
+      <w:del w:id="52" w:author="Greg Landry" w:date="2018-03-26T17:04:00Z">
+        <w:r>
+          <w:rPr>
+            <w:rFonts w:ascii="Arial" w:hAnsi="Arial" w:cs="Arial"/>
+          </w:rPr>
+          <w:delText>et’s</w:delText>
+        </w:r>
+      </w:del>
+      <w:r>
+        <w:rPr>
+          <w:rFonts w:ascii="Arial" w:hAnsi="Arial" w:cs="Arial"/>
+        </w:rPr>
+        <w:t xml:space="preserve"> add the PWM functions to our BLE-controlled robotic arm project, “</w:t>
+      </w:r>
+      <w:proofErr w:type="spellStart"/>
+      <w:r>
+        <w:rPr>
+          <w:rFonts w:ascii="Arial" w:hAnsi="Arial" w:cs="Arial"/>
+        </w:rPr>
+        <w:t>MainController</w:t>
+      </w:r>
+      <w:proofErr w:type="spellEnd"/>
+      <w:r>
+        <w:rPr>
+          <w:rFonts w:ascii="Arial" w:hAnsi="Arial" w:cs="Arial"/>
+        </w:rPr>
+        <w:t xml:space="preserve">”.  </w:t>
+      </w:r>
+    </w:p>
+    <w:p>
+      <w:pPr>
+        <w:pStyle w:val="NormalWeb"/>
+        <w:rPr>
+          <w:rFonts w:ascii="Arial" w:hAnsi="Arial" w:cs="Arial"/>
+        </w:rPr>
+      </w:pPr>
+      <w:r>
+        <w:rPr>
+          <w:rFonts w:ascii="Arial" w:hAnsi="Arial" w:cs="Arial"/>
+        </w:rPr>
+        <w:t xml:space="preserve">The servo motor in my robotic arm requires a </w:t>
+      </w:r>
+      <w:ins w:id="53" w:author="Greg Landry" w:date="2018-03-26T17:14:00Z">
+        <w:r>
+          <w:rPr>
+            <w:rFonts w:ascii="Arial" w:hAnsi="Arial" w:cs="Arial"/>
+          </w:rPr>
+          <w:t xml:space="preserve">train of pulses with a </w:t>
+        </w:r>
+      </w:ins>
+      <w:ins w:id="54" w:author="Greg Landry" w:date="2018-03-26T18:35:00Z">
+        <w:r>
+          <w:rPr>
+            <w:rFonts w:ascii="Arial" w:hAnsi="Arial" w:cs="Arial"/>
+          </w:rPr>
+          <w:t>frequency</w:t>
+        </w:r>
+      </w:ins>
+      <w:ins w:id="55" w:author="Greg Landry" w:date="2018-03-26T17:14:00Z">
+        <w:r>
+          <w:rPr>
+            <w:rFonts w:ascii="Arial" w:hAnsi="Arial" w:cs="Arial"/>
+          </w:rPr>
+          <w:t xml:space="preserve"> of </w:t>
+        </w:r>
+      </w:ins>
+      <w:ins w:id="56" w:author="Greg Landry" w:date="2018-03-26T17:11:00Z">
+        <w:r>
+          <w:rPr>
+            <w:rFonts w:ascii="Arial" w:hAnsi="Arial" w:cs="Arial"/>
+          </w:rPr>
+          <w:t>5</w:t>
+        </w:r>
+      </w:ins>
+      <w:del w:id="57" w:author="Greg Landry" w:date="2018-03-26T17:11:00Z">
+        <w:r>
+          <w:rPr>
+            <w:rFonts w:ascii="Arial" w:hAnsi="Arial" w:cs="Arial"/>
+          </w:rPr>
+          <w:delText>2</w:delText>
+        </w:r>
+      </w:del>
+      <w:r>
+        <w:rPr>
+          <w:rFonts w:ascii="Arial" w:hAnsi="Arial" w:cs="Arial"/>
+        </w:rPr>
+        <w:t>0</w:t>
+      </w:r>
+      <w:ins w:id="58" w:author="Greg Landry" w:date="2018-03-26T17:04:00Z">
+        <w:r>
+          <w:rPr>
+            <w:rFonts w:ascii="Arial" w:hAnsi="Arial" w:cs="Arial"/>
+          </w:rPr>
+          <w:t>H</w:t>
+        </w:r>
+      </w:ins>
+      <w:del w:id="59" w:author="Greg Landry" w:date="2018-03-26T17:04:00Z">
+        <w:r>
+          <w:rPr>
+            <w:rFonts w:ascii="Arial" w:hAnsi="Arial" w:cs="Arial"/>
+          </w:rPr>
+          <w:delText>h</w:delText>
+        </w:r>
+      </w:del>
+      <w:r>
+        <w:rPr>
+          <w:rFonts w:ascii="Arial" w:hAnsi="Arial" w:cs="Arial"/>
+        </w:rPr>
+        <w:t xml:space="preserve">z </w:t>
+      </w:r>
+      <w:ins w:id="60" w:author="Greg Landry" w:date="2018-03-26T18:35:00Z">
+        <w:r>
+          <w:rPr>
+            <w:rFonts w:ascii="Arial" w:hAnsi="Arial" w:cs="Arial"/>
+          </w:rPr>
+          <w:t xml:space="preserve">– </w:t>
+        </w:r>
+      </w:ins>
+      <w:ins w:id="61" w:author="Greg Landry" w:date="2018-03-26T18:36:00Z">
+        <w:r>
+          <w:rPr>
+            <w:rFonts w:ascii="Arial" w:hAnsi="Arial" w:cs="Arial"/>
+          </w:rPr>
+          <w:t>which</w:t>
+        </w:r>
+      </w:ins>
+      <w:bookmarkStart w:id="62" w:name="_GoBack"/>
+      <w:bookmarkEnd w:id="62"/>
+      <w:ins w:id="63" w:author="Greg Landry" w:date="2018-03-26T18:35:00Z">
+        <w:r>
+          <w:rPr>
+            <w:rFonts w:ascii="Arial" w:hAnsi="Arial" w:cs="Arial"/>
+          </w:rPr>
+          <w:t xml:space="preserve"> is a period of 20ms - </w:t>
+        </w:r>
+      </w:ins>
+      <w:del w:id="64" w:author="Greg Landry" w:date="2018-03-26T17:14:00Z">
+        <w:r>
+          <w:rPr>
+            <w:rFonts w:ascii="Arial" w:hAnsi="Arial" w:cs="Arial"/>
+          </w:rPr>
+          <w:delText xml:space="preserve">pulse </w:delText>
+        </w:r>
+      </w:del>
+      <w:r>
+        <w:rPr>
+          <w:rFonts w:ascii="Arial" w:hAnsi="Arial" w:cs="Arial"/>
+        </w:rPr>
+        <w:t>and the pulse width needs to be between one and two milliseconds.  At one millisecond it’s turned all the way to the left and at two</w:t>
+      </w:r>
+      <w:ins w:id="65" w:author="Greg Landry" w:date="2018-03-26T17:04:00Z">
+        <w:r>
+          <w:rPr>
+            <w:rFonts w:ascii="Arial" w:hAnsi="Arial" w:cs="Arial"/>
+          </w:rPr>
+          <w:t xml:space="preserve"> milliseconds</w:t>
+        </w:r>
+      </w:ins>
+      <w:r>
+        <w:rPr>
+          <w:rFonts w:ascii="Arial" w:hAnsi="Arial" w:cs="Arial"/>
+        </w:rPr>
+        <w:t>, it’s all the way to the right</w:t>
+      </w:r>
+      <w:ins w:id="66" w:author="Greg Landry" w:date="2018-03-26T17:04:00Z">
+        <w:r>
+          <w:rPr>
+            <w:rFonts w:ascii="Arial" w:hAnsi="Arial" w:cs="Arial"/>
+          </w:rPr>
+          <w:t>. At</w:t>
+        </w:r>
+      </w:ins>
+      <w:r>
+        <w:rPr>
+          <w:rFonts w:ascii="Arial" w:hAnsi="Arial" w:cs="Arial"/>
+        </w:rPr>
+        <w:t xml:space="preserve"> </w:t>
+      </w:r>
+      <w:ins w:id="67" w:author="Greg Landry" w:date="2018-03-26T17:05:00Z">
+        <w:r>
+          <w:rPr>
+            <w:rFonts w:ascii="Arial" w:hAnsi="Arial" w:cs="Arial"/>
+          </w:rPr>
+          <w:t xml:space="preserve">one </w:t>
+        </w:r>
+      </w:ins>
+      <w:r>
+        <w:rPr>
+          <w:rFonts w:ascii="Arial" w:hAnsi="Arial" w:cs="Arial"/>
+        </w:rPr>
+        <w:t xml:space="preserve">and </w:t>
+      </w:r>
+      <w:ins w:id="68" w:author="Greg Landry" w:date="2018-03-26T17:05:00Z">
+        <w:r>
+          <w:rPr>
+            <w:rFonts w:ascii="Arial" w:hAnsi="Arial" w:cs="Arial"/>
+          </w:rPr>
+          <w:t xml:space="preserve">a </w:t>
+        </w:r>
+      </w:ins>
+      <w:r>
+        <w:rPr>
+          <w:rFonts w:ascii="Arial" w:hAnsi="Arial" w:cs="Arial"/>
+        </w:rPr>
+        <w:t>half</w:t>
+      </w:r>
+      <w:del w:id="69" w:author="Greg Landry" w:date="2018-03-26T17:05:00Z">
+        <w:r>
+          <w:rPr>
+            <w:rFonts w:ascii="Arial" w:hAnsi="Arial" w:cs="Arial"/>
+          </w:rPr>
+          <w:delText xml:space="preserve"> a</w:delText>
+        </w:r>
+      </w:del>
+      <w:r>
+        <w:rPr>
+          <w:rFonts w:ascii="Arial" w:hAnsi="Arial" w:cs="Arial"/>
+        </w:rPr>
+        <w:t xml:space="preserve"> millisecond</w:t>
+      </w:r>
+      <w:ins w:id="70" w:author="Greg Landry" w:date="2018-03-26T17:05:00Z">
+        <w:r>
+          <w:rPr>
+            <w:rFonts w:ascii="Arial" w:hAnsi="Arial" w:cs="Arial"/>
+          </w:rPr>
+          <w:t>s</w:t>
+        </w:r>
+      </w:ins>
+      <w:r>
+        <w:rPr>
+          <w:rFonts w:ascii="Arial" w:hAnsi="Arial" w:cs="Arial"/>
+        </w:rPr>
+        <w:t xml:space="preserve">, </w:t>
+      </w:r>
+      <w:ins w:id="71" w:author="Greg Landry" w:date="2018-03-26T17:05:00Z">
+        <w:r>
+          <w:rPr>
+            <w:rFonts w:ascii="Arial" w:hAnsi="Arial" w:cs="Arial"/>
+          </w:rPr>
+          <w:t xml:space="preserve">it is right </w:t>
+        </w:r>
+      </w:ins>
+      <w:del w:id="72" w:author="Greg Landry" w:date="2018-03-26T17:05:00Z">
+        <w:r>
+          <w:rPr>
+            <w:rFonts w:ascii="Arial" w:hAnsi="Arial" w:cs="Arial"/>
+          </w:rPr>
+          <w:delText xml:space="preserve">right </w:delText>
+        </w:r>
+      </w:del>
+      <w:r>
+        <w:rPr>
+          <w:rFonts w:ascii="Arial" w:hAnsi="Arial" w:cs="Arial"/>
+        </w:rPr>
+        <w:t>in the middle.</w:t>
       </w:r>
     </w:p>
     <w:p>
@@ -503,7 +779,7 @@
         </w:rPr>
         <w:t xml:space="preserve">So, to make all the math work, we’ll choose a </w:t>
       </w:r>
-      <w:ins w:id="47" w:author="Alan Hawse" w:date="2018-03-24T11:51:00Z">
+      <w:ins w:id="73" w:author="Alan Hawse" w:date="2018-03-24T11:51:00Z">
         <w:r>
           <w:rPr>
             <w:rFonts w:ascii="Arial" w:hAnsi="Arial" w:cs="Arial"/>
@@ -511,7 +787,7 @@
           <w:t>4</w:t>
         </w:r>
       </w:ins>
-      <w:del w:id="48" w:author="Alan Hawse" w:date="2018-03-24T11:51:00Z">
+      <w:del w:id="74" w:author="Alan Hawse" w:date="2018-03-24T11:51:00Z">
         <w:r>
           <w:rPr>
             <w:rFonts w:ascii="Arial" w:hAnsi="Arial" w:cs="Arial"/>
@@ -523,9 +799,97 @@
         <w:rPr>
           <w:rFonts w:ascii="Arial" w:hAnsi="Arial" w:cs="Arial"/>
         </w:rPr>
-        <w:t xml:space="preserve">MHz clock, pre divide it by 4 and then set the period to </w:t>
-      </w:r>
-      <w:del w:id="49" w:author="Alan Hawse" w:date="2018-03-24T11:51:00Z">
+        <w:t>MHz clock</w:t>
+      </w:r>
+      <w:ins w:id="75" w:author="Greg Landry" w:date="2018-03-26T17:06:00Z">
+        <w:r>
+          <w:rPr>
+            <w:rFonts w:ascii="Arial" w:hAnsi="Arial" w:cs="Arial"/>
+          </w:rPr>
+          <w:t xml:space="preserve"> and </w:t>
+        </w:r>
+      </w:ins>
+      <w:del w:id="76" w:author="Greg Landry" w:date="2018-03-26T17:06:00Z">
+        <w:r>
+          <w:rPr>
+            <w:rFonts w:ascii="Arial" w:hAnsi="Arial" w:cs="Arial"/>
+          </w:rPr>
+          <w:delText xml:space="preserve">, </w:delText>
+        </w:r>
+      </w:del>
+      <w:r>
+        <w:rPr>
+          <w:rFonts w:ascii="Arial" w:hAnsi="Arial" w:cs="Arial"/>
+        </w:rPr>
+        <w:t>pre</w:t>
+      </w:r>
+      <w:ins w:id="77" w:author="Greg Landry" w:date="2018-03-26T17:05:00Z">
+        <w:r>
+          <w:rPr>
+            <w:rFonts w:ascii="Arial" w:hAnsi="Arial" w:cs="Arial"/>
+          </w:rPr>
+          <w:t>-</w:t>
+        </w:r>
+      </w:ins>
+      <w:del w:id="78" w:author="Greg Landry" w:date="2018-03-26T17:05:00Z">
+        <w:r>
+          <w:rPr>
+            <w:rFonts w:ascii="Arial" w:hAnsi="Arial" w:cs="Arial"/>
+          </w:rPr>
+          <w:delText xml:space="preserve"> </w:delText>
+        </w:r>
+      </w:del>
+      <w:r>
+        <w:rPr>
+          <w:rFonts w:ascii="Arial" w:hAnsi="Arial" w:cs="Arial"/>
+        </w:rPr>
+        <w:t xml:space="preserve">divide it by 4 </w:t>
+      </w:r>
+      <w:ins w:id="79" w:author="Greg Landry" w:date="2018-03-26T17:06:00Z">
+        <w:r>
+          <w:rPr>
+            <w:rFonts w:ascii="Arial" w:hAnsi="Arial" w:cs="Arial"/>
+          </w:rPr>
+          <w:t xml:space="preserve">which means that each tick of the PWM clock will be 1uS. </w:t>
+        </w:r>
+      </w:ins>
+      <w:del w:id="80" w:author="Greg Landry" w:date="2018-03-26T17:07:00Z">
+        <w:r>
+          <w:rPr>
+            <w:rFonts w:ascii="Arial" w:hAnsi="Arial" w:cs="Arial"/>
+          </w:rPr>
+          <w:delText>and t</w:delText>
+        </w:r>
+      </w:del>
+      <w:ins w:id="81" w:author="Greg Landry" w:date="2018-03-26T17:07:00Z">
+        <w:r>
+          <w:rPr>
+            <w:rFonts w:ascii="Arial" w:hAnsi="Arial" w:cs="Arial"/>
+          </w:rPr>
+          <w:t>T</w:t>
+        </w:r>
+      </w:ins>
+      <w:r>
+        <w:rPr>
+          <w:rFonts w:ascii="Arial" w:hAnsi="Arial" w:cs="Arial"/>
+        </w:rPr>
+        <w:t xml:space="preserve">hen </w:t>
+      </w:r>
+      <w:ins w:id="82" w:author="Greg Landry" w:date="2018-03-26T17:07:00Z">
+        <w:r>
+          <w:rPr>
+            <w:rFonts w:ascii="Arial" w:hAnsi="Arial" w:cs="Arial"/>
+          </w:rPr>
+          <w:t xml:space="preserve">we'll </w:t>
+        </w:r>
+      </w:ins>
+      <w:r>
+        <w:rPr>
+          <w:rFonts w:ascii="Arial" w:hAnsi="Arial" w:cs="Arial"/>
+        </w:rPr>
+        <w:t xml:space="preserve">set the period to </w:t>
+      </w:r>
+      <w:del w:id="83" w:author="Alan Hawse" w:date="2018-03-24T11:51:00Z">
         <w:r>
           <w:rPr>
             <w:rFonts w:ascii="Arial" w:hAnsi="Arial" w:cs="Arial"/>
@@ -533,7 +897,7 @@
           <w:delText>6</w:delText>
         </w:r>
       </w:del>
-      <w:ins w:id="50" w:author="Alan Hawse" w:date="2018-03-24T11:51:00Z">
+      <w:ins w:id="84" w:author="Alan Hawse" w:date="2018-03-24T11:51:00Z">
         <w:r>
           <w:rPr>
             <w:rFonts w:ascii="Arial" w:hAnsi="Arial" w:cs="Arial"/>
@@ -545,17 +909,51 @@
         <w:rPr>
           <w:rFonts w:ascii="Arial" w:hAnsi="Arial" w:cs="Arial"/>
         </w:rPr>
-        <w:t xml:space="preserve">0,000.  </w:t>
-      </w:r>
-      <w:ins w:id="51" w:author="Alan Hawse" w:date="2018-03-24T11:52:00Z">
-        <w:r>
-          <w:rPr>
-            <w:rFonts w:ascii="Arial" w:hAnsi="Arial" w:cs="Arial"/>
-          </w:rPr>
-          <w:t>What that means is each tick of the PWM clock will represent 1uS.  In order to get a 1</w:t>
-        </w:r>
-      </w:ins>
-      <w:ins w:id="52" w:author="Alan Hawse" w:date="2018-03-24T11:53:00Z">
+        <w:t>0,000</w:t>
+      </w:r>
+      <w:ins w:id="85" w:author="Greg Landry" w:date="2018-03-26T17:07:00Z">
+        <w:r>
+          <w:rPr>
+            <w:rFonts w:ascii="Arial" w:hAnsi="Arial" w:cs="Arial"/>
+          </w:rPr>
+          <w:t xml:space="preserve"> so that we can go from 0 to 20,</w:t>
+        </w:r>
+        <w:r>
+          <w:rPr>
+            <w:rFonts w:ascii="Arial" w:hAnsi="Arial" w:cs="Arial"/>
+          </w:rPr>
+          <w:t>000</w:t>
+        </w:r>
+        <w:r>
+          <w:rPr>
+            <w:rFonts w:ascii="Arial" w:hAnsi="Arial" w:cs="Arial"/>
+          </w:rPr>
+          <w:t>uS</w:t>
+        </w:r>
+      </w:ins>
+      <w:ins w:id="86" w:author="Greg Landry" w:date="2018-03-26T17:13:00Z">
+        <w:r>
+          <w:rPr>
+            <w:rFonts w:ascii="Arial" w:hAnsi="Arial" w:cs="Arial"/>
+          </w:rPr>
+          <w:t>. This gives us the 50Hz period that the robotic arm requires</w:t>
+        </w:r>
+      </w:ins>
+      <w:r>
+        <w:rPr>
+          <w:rFonts w:ascii="Arial" w:hAnsi="Arial" w:cs="Arial"/>
+        </w:rPr>
+        <w:t xml:space="preserve">.  </w:t>
+      </w:r>
+      <w:ins w:id="87" w:author="Greg Landry" w:date="2018-03-26T17:08:00Z">
+        <w:r>
+          <w:rPr>
+            <w:rFonts w:ascii="Arial" w:hAnsi="Arial" w:cs="Arial"/>
+          </w:rPr>
+          <w:t>For a</w:t>
+        </w:r>
+      </w:ins>
+      <w:ins w:id="88" w:author="Greg Landry" w:date="2018-03-26T17:07:00Z">
         <w:r>
           <w:rPr>
             <w:rFonts w:ascii="Arial" w:hAnsi="Arial" w:cs="Arial"/>
@@ -563,15 +961,97 @@
           <w:t xml:space="preserve"> </w:t>
         </w:r>
       </w:ins>
-      <w:ins w:id="53" w:author="Alan Hawse" w:date="2018-03-24T11:52:00Z">
-        <w:r>
-          <w:rPr>
-            <w:rFonts w:ascii="Arial" w:hAnsi="Arial" w:cs="Arial"/>
-          </w:rPr>
-          <w:t xml:space="preserve">ms wide pulse also known as a 1000 microsecond wide pulse Ill need a compare value of 1000.  </w:t>
-        </w:r>
-      </w:ins>
-      <w:ins w:id="54" w:author="Alan Hawse" w:date="2018-03-24T11:53:00Z">
+      <w:ins w:id="89" w:author="Alan Hawse" w:date="2018-03-24T11:52:00Z">
+        <w:del w:id="90" w:author="Greg Landry" w:date="2018-03-26T17:08:00Z">
+          <w:r>
+            <w:rPr>
+              <w:rFonts w:ascii="Arial" w:hAnsi="Arial" w:cs="Arial"/>
+            </w:rPr>
+            <w:delText xml:space="preserve">What that means is each tick of the PWM clock will represent 1uS.  In order to get a </w:delText>
+          </w:r>
+        </w:del>
+        <w:r>
+          <w:rPr>
+            <w:rFonts w:ascii="Arial" w:hAnsi="Arial" w:cs="Arial"/>
+          </w:rPr>
+          <w:t>1</w:t>
+        </w:r>
+      </w:ins>
+      <w:ins w:id="91" w:author="Alan Hawse" w:date="2018-03-24T11:53:00Z">
+        <w:del w:id="92" w:author="Greg Landry" w:date="2018-03-26T17:15:00Z">
+          <w:r>
+            <w:rPr>
+              <w:rFonts w:ascii="Arial" w:hAnsi="Arial" w:cs="Arial"/>
+            </w:rPr>
+            <w:delText xml:space="preserve"> </w:delText>
+          </w:r>
+        </w:del>
+      </w:ins>
+      <w:ins w:id="93" w:author="Alan Hawse" w:date="2018-03-24T11:52:00Z">
+        <w:r>
+          <w:rPr>
+            <w:rFonts w:ascii="Arial" w:hAnsi="Arial" w:cs="Arial"/>
+          </w:rPr>
+          <w:t xml:space="preserve">ms wide pulse </w:t>
+        </w:r>
+      </w:ins>
+      <w:ins w:id="94" w:author="Greg Landry" w:date="2018-03-26T17:05:00Z">
+        <w:r>
+          <w:rPr>
+            <w:rFonts w:ascii="Arial" w:hAnsi="Arial" w:cs="Arial"/>
+          </w:rPr>
+          <w:t xml:space="preserve">- </w:t>
+        </w:r>
+      </w:ins>
+      <w:ins w:id="95" w:author="Alan Hawse" w:date="2018-03-24T11:52:00Z">
+        <w:r>
+          <w:rPr>
+            <w:rFonts w:ascii="Arial" w:hAnsi="Arial" w:cs="Arial"/>
+          </w:rPr>
+          <w:t xml:space="preserve">also known as a 1000 microsecond wide pulse </w:t>
+        </w:r>
+      </w:ins>
+      <w:ins w:id="96" w:author="Greg Landry" w:date="2018-03-26T17:06:00Z">
+        <w:r>
+          <w:rPr>
+            <w:rFonts w:ascii="Arial" w:hAnsi="Arial" w:cs="Arial"/>
+          </w:rPr>
+          <w:t>–</w:t>
+        </w:r>
+      </w:ins>
+      <w:ins w:id="97" w:author="Greg Landry" w:date="2018-03-26T17:05:00Z">
+        <w:r>
+          <w:rPr>
+            <w:rFonts w:ascii="Arial" w:hAnsi="Arial" w:cs="Arial"/>
+          </w:rPr>
+          <w:t xml:space="preserve"> </w:t>
+        </w:r>
+      </w:ins>
+      <w:ins w:id="98" w:author="Alan Hawse" w:date="2018-03-24T11:52:00Z">
+        <w:r>
+          <w:rPr>
+            <w:rFonts w:ascii="Arial" w:hAnsi="Arial" w:cs="Arial"/>
+          </w:rPr>
+          <w:t>I</w:t>
+        </w:r>
+      </w:ins>
+      <w:ins w:id="99" w:author="Greg Landry" w:date="2018-03-26T17:06:00Z">
+        <w:r>
+          <w:rPr>
+            <w:rFonts w:ascii="Arial" w:hAnsi="Arial" w:cs="Arial"/>
+          </w:rPr>
+          <w:t>'</w:t>
+        </w:r>
+      </w:ins>
+      <w:ins w:id="100" w:author="Alan Hawse" w:date="2018-03-24T11:52:00Z">
+        <w:r>
+          <w:rPr>
+            <w:rFonts w:ascii="Arial" w:hAnsi="Arial" w:cs="Arial"/>
+          </w:rPr>
+          <w:t xml:space="preserve">ll need a compare value of 1000.  </w:t>
+        </w:r>
+      </w:ins>
+      <w:ins w:id="101" w:author="Alan Hawse" w:date="2018-03-24T11:53:00Z">
         <w:r>
           <w:rPr>
             <w:rFonts w:ascii="Arial" w:hAnsi="Arial" w:cs="Arial"/>
@@ -579,7 +1059,7 @@
           <w:t xml:space="preserve">This also means that 1% will be 10 </w:t>
         </w:r>
       </w:ins>
-      <w:ins w:id="55" w:author="Alan Hawse" w:date="2018-03-24T11:54:00Z">
+      <w:ins w:id="102" w:author="Alan Hawse" w:date="2018-03-24T11:54:00Z">
         <w:r>
           <w:rPr>
             <w:rFonts w:ascii="Arial" w:hAnsi="Arial" w:cs="Arial"/>
@@ -587,7 +1067,7 @@
           <w:t xml:space="preserve">PWM </w:t>
         </w:r>
       </w:ins>
-      <w:ins w:id="56" w:author="Alan Hawse" w:date="2018-03-24T11:53:00Z">
+      <w:ins w:id="103" w:author="Alan Hawse" w:date="2018-03-24T11:53:00Z">
         <w:r>
           <w:rPr>
             <w:rFonts w:ascii="Arial" w:hAnsi="Arial" w:cs="Arial"/>
@@ -601,7 +1081,7 @@
         </w:rPr>
         <w:t xml:space="preserve">Now </w:t>
       </w:r>
-      <w:ins w:id="57" w:author="Alan Hawse" w:date="2018-03-24T11:53:00Z">
+      <w:ins w:id="104" w:author="Alan Hawse" w:date="2018-03-24T11:53:00Z">
         <w:r>
           <w:rPr>
             <w:rFonts w:ascii="Arial" w:hAnsi="Arial" w:cs="Arial"/>
@@ -615,7 +1095,7 @@
         </w:rPr>
         <w:t xml:space="preserve">the compare value </w:t>
       </w:r>
-      <w:ins w:id="58" w:author="Alan Hawse" w:date="2018-03-24T11:53:00Z">
+      <w:ins w:id="105" w:author="Alan Hawse" w:date="2018-03-24T11:53:00Z">
         <w:r>
           <w:rPr>
             <w:rFonts w:ascii="Arial" w:hAnsi="Arial" w:cs="Arial"/>
@@ -623,7 +1103,7 @@
           <w:t xml:space="preserve">with software </w:t>
         </w:r>
       </w:ins>
-      <w:del w:id="59" w:author="Alan Hawse" w:date="2018-03-24T11:53:00Z">
+      <w:del w:id="106" w:author="Alan Hawse" w:date="2018-03-24T11:53:00Z">
         <w:r>
           <w:rPr>
             <w:rFonts w:ascii="Arial" w:hAnsi="Arial" w:cs="Arial"/>
@@ -637,7 +1117,7 @@
         </w:rPr>
         <w:t xml:space="preserve">between </w:t>
       </w:r>
-      <w:del w:id="60" w:author="Alan Hawse" w:date="2018-03-24T11:51:00Z">
+      <w:del w:id="107" w:author="Alan Hawse" w:date="2018-03-24T11:51:00Z">
         <w:r>
           <w:rPr>
             <w:rFonts w:ascii="Arial" w:hAnsi="Arial" w:cs="Arial"/>
@@ -645,7 +1125,7 @@
           <w:delText>3</w:delText>
         </w:r>
       </w:del>
-      <w:ins w:id="61" w:author="Alan Hawse" w:date="2018-03-24T11:51:00Z">
+      <w:ins w:id="108" w:author="Alan Hawse" w:date="2018-03-24T11:51:00Z">
         <w:r>
           <w:rPr>
             <w:rFonts w:ascii="Arial" w:hAnsi="Arial" w:cs="Arial"/>
@@ -659,7 +1139,7 @@
         </w:rPr>
         <w:t xml:space="preserve">,000 and </w:t>
       </w:r>
-      <w:del w:id="62" w:author="Alan Hawse" w:date="2018-03-24T11:51:00Z">
+      <w:del w:id="109" w:author="Alan Hawse" w:date="2018-03-24T11:51:00Z">
         <w:r>
           <w:rPr>
             <w:rFonts w:ascii="Arial" w:hAnsi="Arial" w:cs="Arial"/>
@@ -667,7 +1147,7 @@
           <w:delText>6</w:delText>
         </w:r>
       </w:del>
-      <w:ins w:id="63" w:author="Alan Hawse" w:date="2018-03-24T11:51:00Z">
+      <w:ins w:id="110" w:author="Alan Hawse" w:date="2018-03-24T11:51:00Z">
         <w:r>
           <w:rPr>
             <w:rFonts w:ascii="Arial" w:hAnsi="Arial" w:cs="Arial"/>
@@ -681,7 +1161,7 @@
         </w:rPr>
         <w:t xml:space="preserve">,000 to give us full range control on the motors.  </w:t>
       </w:r>
-      <w:del w:id="64" w:author="Alan Hawse" w:date="2018-03-24T11:54:00Z">
+      <w:del w:id="111" w:author="Alan Hawse" w:date="2018-03-24T11:54:00Z">
         <w:r>
           <w:rPr>
             <w:rFonts w:ascii="Arial" w:hAnsi="Arial" w:cs="Arial"/>
@@ -697,13 +1177,21 @@
           <w:rFonts w:ascii="Arial" w:hAnsi="Arial" w:cs="Arial"/>
         </w:rPr>
       </w:pPr>
-      <w:r>
-        <w:rPr>
-          <w:rFonts w:ascii="Arial" w:hAnsi="Arial" w:cs="Arial"/>
-        </w:rPr>
-        <w:t xml:space="preserve">So, I’ll start by dragging and dropping one PWM from the catalog on to the schematic.  Let’s setup the period and compare to </w:t>
-      </w:r>
-      <w:ins w:id="65" w:author="Alan Hawse" w:date="2018-03-24T11:51:00Z">
+      <w:del w:id="112" w:author="Greg Landry" w:date="2018-03-26T17:08:00Z">
+        <w:r>
+          <w:rPr>
+            <w:rFonts w:ascii="Arial" w:hAnsi="Arial" w:cs="Arial"/>
+          </w:rPr>
+          <w:delText xml:space="preserve">So, </w:delText>
+        </w:r>
+      </w:del>
+      <w:r>
+        <w:rPr>
+          <w:rFonts w:ascii="Arial" w:hAnsi="Arial" w:cs="Arial"/>
+        </w:rPr>
+        <w:t xml:space="preserve">I’ll start by dragging and dropping one PWM from the catalog on to the schematic.  Let’s setup the period and compare to </w:t>
+      </w:r>
+      <w:ins w:id="113" w:author="Alan Hawse" w:date="2018-03-24T11:51:00Z">
         <w:r>
           <w:rPr>
             <w:rFonts w:ascii="Arial" w:hAnsi="Arial" w:cs="Arial"/>
@@ -711,7 +1199,7 @@
           <w:t>2</w:t>
         </w:r>
       </w:ins>
-      <w:del w:id="66" w:author="Alan Hawse" w:date="2018-03-24T11:51:00Z">
+      <w:del w:id="114" w:author="Alan Hawse" w:date="2018-03-24T11:51:00Z">
         <w:r>
           <w:rPr>
             <w:rFonts w:ascii="Arial" w:hAnsi="Arial" w:cs="Arial"/>
@@ -725,7 +1213,7 @@
         </w:rPr>
         <w:t xml:space="preserve">0,000 and </w:t>
       </w:r>
-      <w:del w:id="67" w:author="Alan Hawse" w:date="2018-03-24T11:51:00Z">
+      <w:del w:id="115" w:author="Alan Hawse" w:date="2018-03-24T11:51:00Z">
         <w:r>
           <w:rPr>
             <w:rFonts w:ascii="Arial" w:hAnsi="Arial" w:cs="Arial"/>
@@ -733,7 +1221,7 @@
           <w:delText>3</w:delText>
         </w:r>
       </w:del>
-      <w:ins w:id="68" w:author="Alan Hawse" w:date="2018-03-24T11:51:00Z">
+      <w:ins w:id="116" w:author="Alan Hawse" w:date="2018-03-24T11:51:00Z">
         <w:r>
           <w:rPr>
             <w:rFonts w:ascii="Arial" w:hAnsi="Arial" w:cs="Arial"/>
@@ -745,21 +1233,159 @@
         <w:rPr>
           <w:rFonts w:ascii="Arial" w:hAnsi="Arial" w:cs="Arial"/>
         </w:rPr>
-        <w:t>,000 respectively; turn on the divide by 4 pre-divider. And click okay.</w:t>
-      </w:r>
-    </w:p>
-    <w:p>
-      <w:pPr>
-        <w:pStyle w:val="NormalWeb"/>
-        <w:rPr>
-          <w:rFonts w:ascii="Arial" w:hAnsi="Arial" w:cs="Arial"/>
-        </w:rPr>
-      </w:pPr>
-      <w:r>
-        <w:rPr>
-          <w:rFonts w:ascii="Arial" w:hAnsi="Arial" w:cs="Arial"/>
-        </w:rPr>
-        <w:t>We want to control two motors to start, so let’s copy that component and paste a second one into our design.  It will be named PWM_2 and that’s convenient since PWM_1 I’ll use to control motor 1 and PWM_2 for motor 2.  The copy paste function is also nice in that all of the settings from PWM_1 were also copied over to PWM_2 saving us some time.</w:t>
+        <w:t>,000 respectively</w:t>
+      </w:r>
+      <w:ins w:id="117" w:author="Greg Landry" w:date="2018-03-26T17:09:00Z">
+        <w:r>
+          <w:rPr>
+            <w:rFonts w:ascii="Arial" w:hAnsi="Arial" w:cs="Arial"/>
+          </w:rPr>
+          <w:t>,</w:t>
+        </w:r>
+      </w:ins>
+      <w:del w:id="118" w:author="Greg Landry" w:date="2018-03-26T17:09:00Z">
+        <w:r>
+          <w:rPr>
+            <w:rFonts w:ascii="Arial" w:hAnsi="Arial" w:cs="Arial"/>
+          </w:rPr>
+          <w:delText>;</w:delText>
+        </w:r>
+      </w:del>
+      <w:r>
+        <w:rPr>
+          <w:rFonts w:ascii="Arial" w:hAnsi="Arial" w:cs="Arial"/>
+        </w:rPr>
+        <w:t xml:space="preserve"> turn on the divide by 4 pre-</w:t>
+      </w:r>
+      <w:proofErr w:type="gramStart"/>
+      <w:r>
+        <w:rPr>
+          <w:rFonts w:ascii="Arial" w:hAnsi="Arial" w:cs="Arial"/>
+        </w:rPr>
+        <w:t>divider</w:t>
+      </w:r>
+      <w:proofErr w:type="gramEnd"/>
+      <w:ins w:id="119" w:author="Greg Landry" w:date="2018-03-26T17:09:00Z">
+        <w:r>
+          <w:rPr>
+            <w:rFonts w:ascii="Arial" w:hAnsi="Arial" w:cs="Arial"/>
+          </w:rPr>
+          <w:t>,</w:t>
+        </w:r>
+      </w:ins>
+      <w:del w:id="120" w:author="Greg Landry" w:date="2018-03-26T17:09:00Z">
+        <w:r>
+          <w:rPr>
+            <w:rFonts w:ascii="Arial" w:hAnsi="Arial" w:cs="Arial"/>
+          </w:rPr>
+          <w:delText>.</w:delText>
+        </w:r>
+      </w:del>
+      <w:r>
+        <w:rPr>
+          <w:rFonts w:ascii="Arial" w:hAnsi="Arial" w:cs="Arial"/>
+        </w:rPr>
+        <w:t xml:space="preserve"> </w:t>
+      </w:r>
+      <w:ins w:id="121" w:author="Greg Landry" w:date="2018-03-26T17:09:00Z">
+        <w:r>
+          <w:rPr>
+            <w:rFonts w:ascii="Arial" w:hAnsi="Arial" w:cs="Arial"/>
+          </w:rPr>
+          <w:t>a</w:t>
+        </w:r>
+      </w:ins>
+      <w:del w:id="122" w:author="Greg Landry" w:date="2018-03-26T17:09:00Z">
+        <w:r>
+          <w:rPr>
+            <w:rFonts w:ascii="Arial" w:hAnsi="Arial" w:cs="Arial"/>
+          </w:rPr>
+          <w:delText>A</w:delText>
+        </w:r>
+      </w:del>
+      <w:r>
+        <w:rPr>
+          <w:rFonts w:ascii="Arial" w:hAnsi="Arial" w:cs="Arial"/>
+        </w:rPr>
+        <w:t>nd click okay.</w:t>
+      </w:r>
+    </w:p>
+    <w:p>
+      <w:pPr>
+        <w:pStyle w:val="NormalWeb"/>
+        <w:rPr>
+          <w:rFonts w:ascii="Arial" w:hAnsi="Arial" w:cs="Arial"/>
+        </w:rPr>
+      </w:pPr>
+      <w:r>
+        <w:rPr>
+          <w:rFonts w:ascii="Arial" w:hAnsi="Arial" w:cs="Arial"/>
+        </w:rPr>
+        <w:t xml:space="preserve">We want to control two motors to start, so let’s copy that component and paste a second one into our design.  It will be named PWM_2 and that’s convenient since PWM_1 </w:t>
+      </w:r>
+      <w:del w:id="123" w:author="Greg Landry" w:date="2018-03-26T17:15:00Z">
+        <w:r>
+          <w:rPr>
+            <w:rFonts w:ascii="Arial" w:hAnsi="Arial" w:cs="Arial"/>
+          </w:rPr>
+          <w:delText>I’ll use to</w:delText>
+        </w:r>
+      </w:del>
+      <w:ins w:id="124" w:author="Greg Landry" w:date="2018-03-26T17:15:00Z">
+        <w:r>
+          <w:rPr>
+            <w:rFonts w:ascii="Arial" w:hAnsi="Arial" w:cs="Arial"/>
+          </w:rPr>
+          <w:t>will</w:t>
+        </w:r>
+      </w:ins>
+      <w:r>
+        <w:rPr>
+          <w:rFonts w:ascii="Arial" w:hAnsi="Arial" w:cs="Arial"/>
+        </w:rPr>
+        <w:t xml:space="preserve"> control motor 1 and PWM_2 </w:t>
+      </w:r>
+      <w:del w:id="125" w:author="Greg Landry" w:date="2018-03-26T17:15:00Z">
+        <w:r>
+          <w:rPr>
+            <w:rFonts w:ascii="Arial" w:hAnsi="Arial" w:cs="Arial"/>
+          </w:rPr>
+          <w:delText xml:space="preserve">for </w:delText>
+        </w:r>
+      </w:del>
+      <w:ins w:id="126" w:author="Greg Landry" w:date="2018-03-26T17:15:00Z">
+        <w:r>
+          <w:rPr>
+            <w:rFonts w:ascii="Arial" w:hAnsi="Arial" w:cs="Arial"/>
+          </w:rPr>
+          <w:t>will control</w:t>
+        </w:r>
+        <w:r>
+          <w:rPr>
+            <w:rFonts w:ascii="Arial" w:hAnsi="Arial" w:cs="Arial"/>
+          </w:rPr>
+          <w:t xml:space="preserve"> </w:t>
+        </w:r>
+      </w:ins>
+      <w:r>
+        <w:rPr>
+          <w:rFonts w:ascii="Arial" w:hAnsi="Arial" w:cs="Arial"/>
+        </w:rPr>
+        <w:t xml:space="preserve">motor 2.  The copy paste function is also nice in that </w:t>
+      </w:r>
+      <w:proofErr w:type="gramStart"/>
+      <w:r>
+        <w:rPr>
+          <w:rFonts w:ascii="Arial" w:hAnsi="Arial" w:cs="Arial"/>
+        </w:rPr>
+        <w:t>all of</w:t>
+      </w:r>
+      <w:proofErr w:type="gramEnd"/>
+      <w:r>
+        <w:rPr>
+          <w:rFonts w:ascii="Arial" w:hAnsi="Arial" w:cs="Arial"/>
+        </w:rPr>
+        <w:t xml:space="preserve"> the settings from PWM_1 were also copied over to PWM_2 saving us some time.</w:t>
       </w:r>
     </w:p>
     <w:p>
@@ -787,7 +1413,35 @@
         <w:rPr>
           <w:rFonts w:ascii="Arial" w:hAnsi="Arial" w:cs="Arial"/>
         </w:rPr>
-        <w:t>Let’s connect those pins to the PWMs’ PWM output line on the component.</w:t>
+        <w:t xml:space="preserve">Let’s connect those pins to the </w:t>
+      </w:r>
+      <w:del w:id="127" w:author="Greg Landry" w:date="2018-03-26T17:16:00Z">
+        <w:r>
+          <w:rPr>
+            <w:rFonts w:ascii="Arial" w:hAnsi="Arial" w:cs="Arial"/>
+          </w:rPr>
+          <w:delText xml:space="preserve">PWMs’ </w:delText>
+        </w:r>
+      </w:del>
+      <w:r>
+        <w:rPr>
+          <w:rFonts w:ascii="Arial" w:hAnsi="Arial" w:cs="Arial"/>
+        </w:rPr>
+        <w:t>PWM output line on the component</w:t>
+      </w:r>
+      <w:ins w:id="128" w:author="Greg Landry" w:date="2018-03-26T17:16:00Z">
+        <w:r>
+          <w:rPr>
+            <w:rFonts w:ascii="Arial" w:hAnsi="Arial" w:cs="Arial"/>
+          </w:rPr>
+          <w:t>s</w:t>
+        </w:r>
+      </w:ins>
+      <w:r>
+        <w:rPr>
+          <w:rFonts w:ascii="Arial" w:hAnsi="Arial" w:cs="Arial"/>
+        </w:rPr>
+        <w:t>.</w:t>
       </w:r>
     </w:p>
     <w:p>
@@ -803,7 +1457,7 @@
         </w:rPr>
         <w:t xml:space="preserve">Next, we need a clock.  I’ll drag and drop a clock in and set it to </w:t>
       </w:r>
-      <w:del w:id="69" w:author="Alan Hawse" w:date="2018-03-24T11:54:00Z">
+      <w:del w:id="129" w:author="Alan Hawse" w:date="2018-03-24T11:54:00Z">
         <w:r>
           <w:rPr>
             <w:rFonts w:ascii="Arial" w:hAnsi="Arial" w:cs="Arial"/>
@@ -811,52 +1465,131 @@
           <w:delText>12MHz</w:delText>
         </w:r>
       </w:del>
-      <w:ins w:id="70" w:author="Alan Hawse" w:date="2018-03-24T11:54:00Z">
-        <w:r>
-          <w:rPr>
-            <w:rFonts w:ascii="Arial" w:hAnsi="Arial" w:cs="Arial"/>
-          </w:rPr>
-          <w:t xml:space="preserve"> 4MHz</w:t>
-        </w:r>
-      </w:ins>
-      <w:r>
-        <w:rPr>
-          <w:rFonts w:ascii="Arial" w:hAnsi="Arial" w:cs="Arial"/>
-        </w:rPr>
-        <w:t xml:space="preserve">.  Then wire it to both of the PWMs.  </w:t>
-      </w:r>
-    </w:p>
-    <w:p>
-      <w:pPr>
-        <w:pStyle w:val="NormalWeb"/>
-        <w:rPr>
-          <w:rFonts w:ascii="Arial" w:hAnsi="Arial" w:cs="Arial"/>
-        </w:rPr>
-      </w:pPr>
-      <w:r>
-        <w:rPr>
-          <w:rFonts w:ascii="Arial" w:hAnsi="Arial" w:cs="Arial"/>
-        </w:rPr>
-        <w:t>One of the most forgotten steps in a design, is to assign the pins; so let’s do that now before we forget.  Go to the pins settings and we’ll set M_1 to P0[2] and M_2 to P</w:t>
-      </w:r>
-      <w:r>
-        <w:rPr>
-          <w:rFonts w:ascii="Arial" w:hAnsi="Arial" w:cs="Arial"/>
-        </w:rPr>
-        <w:t>5[5] which matches up to the H-bridge pins on my Arduino shield I’m using.</w:t>
-      </w:r>
-    </w:p>
-    <w:p>
-      <w:pPr>
-        <w:pStyle w:val="NormalWeb"/>
-        <w:rPr>
-          <w:rFonts w:ascii="Arial" w:hAnsi="Arial" w:cs="Arial"/>
-        </w:rPr>
-      </w:pPr>
-      <w:r>
-        <w:rPr>
-          <w:rFonts w:ascii="Arial" w:hAnsi="Arial" w:cs="Arial"/>
-        </w:rPr>
+      <w:ins w:id="130" w:author="Alan Hawse" w:date="2018-03-24T11:54:00Z">
+        <w:del w:id="131" w:author="Greg Landry" w:date="2018-03-26T17:16:00Z">
+          <w:r>
+            <w:rPr>
+              <w:rFonts w:ascii="Arial" w:hAnsi="Arial" w:cs="Arial"/>
+            </w:rPr>
+            <w:delText xml:space="preserve"> </w:delText>
+          </w:r>
+        </w:del>
+        <w:r>
+          <w:rPr>
+            <w:rFonts w:ascii="Arial" w:hAnsi="Arial" w:cs="Arial"/>
+          </w:rPr>
+          <w:t>4MHz</w:t>
+        </w:r>
+      </w:ins>
+      <w:r>
+        <w:rPr>
+          <w:rFonts w:ascii="Arial" w:hAnsi="Arial" w:cs="Arial"/>
+        </w:rPr>
+        <w:t xml:space="preserve">.  Then wire it to both </w:t>
+      </w:r>
+      <w:del w:id="132" w:author="Greg Landry" w:date="2018-03-26T17:16:00Z">
+        <w:r>
+          <w:rPr>
+            <w:rFonts w:ascii="Arial" w:hAnsi="Arial" w:cs="Arial"/>
+          </w:rPr>
+          <w:delText xml:space="preserve">of the </w:delText>
+        </w:r>
+      </w:del>
+      <w:r>
+        <w:rPr>
+          <w:rFonts w:ascii="Arial" w:hAnsi="Arial" w:cs="Arial"/>
+        </w:rPr>
+        <w:t xml:space="preserve">PWMs.  </w:t>
+      </w:r>
+    </w:p>
+    <w:p>
+      <w:pPr>
+        <w:pStyle w:val="NormalWeb"/>
+        <w:rPr>
+          <w:rFonts w:ascii="Arial" w:hAnsi="Arial" w:cs="Arial"/>
+        </w:rPr>
+      </w:pPr>
+      <w:r>
+        <w:rPr>
+          <w:rFonts w:ascii="Arial" w:hAnsi="Arial" w:cs="Arial"/>
+        </w:rPr>
+        <w:t>One of the most forgotten steps in a design</w:t>
+      </w:r>
+      <w:del w:id="133" w:author="Greg Landry" w:date="2018-03-26T17:16:00Z">
+        <w:r>
+          <w:rPr>
+            <w:rFonts w:ascii="Arial" w:hAnsi="Arial" w:cs="Arial"/>
+          </w:rPr>
+          <w:delText>,</w:delText>
+        </w:r>
+      </w:del>
+      <w:r>
+        <w:rPr>
+          <w:rFonts w:ascii="Arial" w:hAnsi="Arial" w:cs="Arial"/>
+        </w:rPr>
+        <w:t xml:space="preserve"> is to assign the pins; </w:t>
+      </w:r>
+      <w:proofErr w:type="gramStart"/>
+      <w:r>
+        <w:rPr>
+          <w:rFonts w:ascii="Arial" w:hAnsi="Arial" w:cs="Arial"/>
+        </w:rPr>
+        <w:t>so</w:t>
+      </w:r>
+      <w:proofErr w:type="gramEnd"/>
+      <w:r>
+        <w:rPr>
+          <w:rFonts w:ascii="Arial" w:hAnsi="Arial" w:cs="Arial"/>
+        </w:rPr>
+        <w:t xml:space="preserve"> let’s do that now before we forget.  Go to the pins settings and we’ll set M_1 to P0[2] and M_2 to P</w:t>
+      </w:r>
+      <w:r>
+        <w:rPr>
+          <w:rFonts w:ascii="Arial" w:hAnsi="Arial" w:cs="Arial"/>
+        </w:rPr>
+        <w:t xml:space="preserve">5[5] which matches up to the H-bridge pins on </w:t>
+      </w:r>
+      <w:del w:id="134" w:author="Greg Landry" w:date="2018-03-26T17:16:00Z">
+        <w:r>
+          <w:rPr>
+            <w:rFonts w:ascii="Arial" w:hAnsi="Arial" w:cs="Arial"/>
+          </w:rPr>
+          <w:delText xml:space="preserve">my </w:delText>
+        </w:r>
+      </w:del>
+      <w:ins w:id="135" w:author="Greg Landry" w:date="2018-03-26T17:16:00Z">
+        <w:r>
+          <w:rPr>
+            <w:rFonts w:ascii="Arial" w:hAnsi="Arial" w:cs="Arial"/>
+          </w:rPr>
+          <w:t>the</w:t>
+        </w:r>
+        <w:r>
+          <w:rPr>
+            <w:rFonts w:ascii="Arial" w:hAnsi="Arial" w:cs="Arial"/>
+          </w:rPr>
+          <w:t xml:space="preserve"> </w:t>
+        </w:r>
+      </w:ins>
+      <w:r>
+        <w:rPr>
+          <w:rFonts w:ascii="Arial" w:hAnsi="Arial" w:cs="Arial"/>
+        </w:rPr>
+        <w:t>Arduino shield I’m using.</w:t>
+      </w:r>
+    </w:p>
+    <w:p>
+      <w:pPr>
+        <w:pStyle w:val="NormalWeb"/>
+        <w:rPr>
+          <w:rFonts w:ascii="Arial" w:hAnsi="Arial" w:cs="Arial"/>
+        </w:rPr>
+      </w:pPr>
+      <w:r>
+        <w:rPr>
+          <w:rFonts w:ascii="Arial" w:hAnsi="Arial" w:cs="Arial"/>
+        </w:rPr>
+        <w:lastRenderedPageBreak/>
         <w:t>Let’s generate the application and start working on some firmware.</w:t>
       </w:r>
     </w:p>
@@ -864,20 +1597,19 @@
       <w:pPr>
         <w:pStyle w:val="NormalWeb"/>
         <w:rPr>
-          <w:ins w:id="71" w:author="Alan Hawse" w:date="2018-03-23T16:46:00Z"/>
-          <w:rFonts w:ascii="Arial" w:hAnsi="Arial" w:cs="Arial"/>
-        </w:rPr>
-      </w:pPr>
-      <w:del w:id="72" w:author="Alan Hawse" w:date="2018-03-23T16:30:00Z">
-        <w:r>
-          <w:rPr>
-            <w:rFonts w:ascii="Arial" w:hAnsi="Arial" w:cs="Arial"/>
-          </w:rPr>
-          <w:lastRenderedPageBreak/>
+          <w:ins w:id="136" w:author="Alan Hawse" w:date="2018-03-23T16:46:00Z"/>
+          <w:rFonts w:ascii="Arial" w:hAnsi="Arial" w:cs="Arial"/>
+        </w:rPr>
+      </w:pPr>
+      <w:del w:id="137" w:author="Alan Hawse" w:date="2018-03-23T16:30:00Z">
+        <w:r>
+          <w:rPr>
+            <w:rFonts w:ascii="Arial" w:hAnsi="Arial" w:cs="Arial"/>
+          </w:rPr>
           <w:delText>Back to the CM4 main application file</w:delText>
         </w:r>
       </w:del>
-      <w:ins w:id="73" w:author="Alan Hawse" w:date="2018-03-23T17:01:00Z">
+      <w:ins w:id="138" w:author="Alan Hawse" w:date="2018-03-23T17:01:00Z">
         <w:r>
           <w:rPr>
             <w:rFonts w:ascii="Arial" w:hAnsi="Arial" w:cs="Arial"/>
@@ -885,7 +1617,7 @@
           <w:t>C</w:t>
         </w:r>
       </w:ins>
-      <w:ins w:id="74" w:author="Alan Hawse" w:date="2018-03-23T16:30:00Z">
+      <w:ins w:id="139" w:author="Alan Hawse" w:date="2018-03-23T16:30:00Z">
         <w:r>
           <w:rPr>
             <w:rFonts w:ascii="Arial" w:hAnsi="Arial" w:cs="Arial"/>
@@ -893,7 +1625,7 @@
           <w:t xml:space="preserve">reate </w:t>
         </w:r>
       </w:ins>
-      <w:ins w:id="75" w:author="Alan Hawse" w:date="2018-03-23T16:49:00Z">
+      <w:ins w:id="140" w:author="Alan Hawse" w:date="2018-03-23T16:49:00Z">
         <w:r>
           <w:rPr>
             <w:rFonts w:ascii="Arial" w:hAnsi="Arial" w:cs="Arial"/>
@@ -901,7 +1633,8 @@
           <w:t xml:space="preserve">and edit the file </w:t>
         </w:r>
       </w:ins>
-      <w:ins w:id="76" w:author="Alan Hawse" w:date="2018-03-23T16:30:00Z">
+      <w:proofErr w:type="spellStart"/>
+      <w:ins w:id="141" w:author="Alan Hawse" w:date="2018-03-23T16:30:00Z">
         <w:r>
           <w:rPr>
             <w:rFonts w:ascii="Arial" w:hAnsi="Arial" w:cs="Arial"/>
@@ -909,7 +1642,8 @@
           <w:t>pwmTask.h</w:t>
         </w:r>
       </w:ins>
-      <w:del w:id="77" w:author="Alan Hawse" w:date="2018-03-23T16:31:00Z">
+      <w:proofErr w:type="spellEnd"/>
+      <w:del w:id="142" w:author="Alan Hawse" w:date="2018-03-23T16:31:00Z">
         <w:r>
           <w:rPr>
             <w:rFonts w:ascii="Arial" w:hAnsi="Arial" w:cs="Arial"/>
@@ -917,7 +1651,7 @@
           <w:delText>.</w:delText>
         </w:r>
       </w:del>
-      <w:ins w:id="78" w:author="Alan Hawse" w:date="2018-03-23T16:31:00Z">
+      <w:ins w:id="143" w:author="Alan Hawse" w:date="2018-03-23T16:31:00Z">
         <w:r>
           <w:rPr>
             <w:rFonts w:ascii="Arial" w:hAnsi="Arial" w:cs="Arial"/>
@@ -931,7 +1665,7 @@
         </w:rPr>
         <w:t xml:space="preserve">  </w:t>
       </w:r>
-      <w:ins w:id="79" w:author="Alan Hawse" w:date="2018-03-23T16:31:00Z">
+      <w:ins w:id="144" w:author="Alan Hawse" w:date="2018-03-23T16:31:00Z">
         <w:r>
           <w:rPr>
             <w:rFonts w:ascii="Arial" w:hAnsi="Arial" w:cs="Arial"/>
@@ -939,20 +1673,64 @@
           <w:t xml:space="preserve">Add the </w:t>
         </w:r>
       </w:ins>
-      <w:ins w:id="80" w:author="Alan Hawse" w:date="2018-03-24T12:07:00Z">
-        <w:r>
-          <w:rPr>
-            <w:rFonts w:ascii="Arial" w:hAnsi="Arial" w:cs="Arial"/>
-          </w:rPr>
-          <w:t>#prama once</w:t>
-        </w:r>
-      </w:ins>
-      <w:ins w:id="81" w:author="Alan Hawse" w:date="2018-03-23T16:31:00Z">
-        <w:r>
-          <w:rPr>
-            <w:rFonts w:ascii="Arial" w:hAnsi="Arial" w:cs="Arial"/>
-          </w:rPr>
-          <w:t>, and includes for FreeRTOS and</w:t>
+      <w:ins w:id="145" w:author="Alan Hawse" w:date="2018-03-24T12:07:00Z">
+        <w:r>
+          <w:rPr>
+            <w:rFonts w:ascii="Arial" w:hAnsi="Arial" w:cs="Arial"/>
+          </w:rPr>
+          <w:t>#</w:t>
+        </w:r>
+        <w:proofErr w:type="spellStart"/>
+        <w:r>
+          <w:rPr>
+            <w:rFonts w:ascii="Arial" w:hAnsi="Arial" w:cs="Arial"/>
+          </w:rPr>
+          <w:t>prama</w:t>
+        </w:r>
+        <w:proofErr w:type="spellEnd"/>
+        <w:r>
+          <w:rPr>
+            <w:rFonts w:ascii="Arial" w:hAnsi="Arial" w:cs="Arial"/>
+          </w:rPr>
+          <w:t xml:space="preserve"> once</w:t>
+        </w:r>
+      </w:ins>
+      <w:ins w:id="146" w:author="Alan Hawse" w:date="2018-03-23T16:31:00Z">
+        <w:r>
+          <w:rPr>
+            <w:rFonts w:ascii="Arial" w:hAnsi="Arial" w:cs="Arial"/>
+          </w:rPr>
+          <w:t xml:space="preserve">, and </w:t>
+        </w:r>
+      </w:ins>
+      <w:ins w:id="147" w:author="Greg Landry" w:date="2018-03-26T17:16:00Z">
+        <w:r>
+          <w:rPr>
+            <w:rFonts w:ascii="Arial" w:hAnsi="Arial" w:cs="Arial"/>
+          </w:rPr>
+          <w:t xml:space="preserve">the </w:t>
+        </w:r>
+      </w:ins>
+      <w:ins w:id="148" w:author="Alan Hawse" w:date="2018-03-23T16:31:00Z">
+        <w:r>
+          <w:rPr>
+            <w:rFonts w:ascii="Arial" w:hAnsi="Arial" w:cs="Arial"/>
+          </w:rPr>
+          <w:t xml:space="preserve">includes for </w:t>
+        </w:r>
+        <w:proofErr w:type="spellStart"/>
+        <w:r>
+          <w:rPr>
+            <w:rFonts w:ascii="Arial" w:hAnsi="Arial" w:cs="Arial"/>
+          </w:rPr>
+          <w:t>FreeRTOS</w:t>
+        </w:r>
+        <w:proofErr w:type="spellEnd"/>
+        <w:r>
+          <w:rPr>
+            <w:rFonts w:ascii="Arial" w:hAnsi="Arial" w:cs="Arial"/>
+          </w:rPr>
+          <w:t xml:space="preserve"> and</w:t>
         </w:r>
         <w:r>
           <w:rPr>
@@ -961,7 +1739,7 @@
           <w:t xml:space="preserve"> Semaphores. </w:t>
         </w:r>
       </w:ins>
-      <w:del w:id="82" w:author="Alan Hawse" w:date="2018-03-23T16:31:00Z">
+      <w:del w:id="149" w:author="Alan Hawse" w:date="2018-03-23T16:31:00Z">
         <w:r>
           <w:rPr>
             <w:rFonts w:ascii="Arial" w:hAnsi="Arial" w:cs="Arial"/>
@@ -969,7 +1747,7 @@
           <w:delText xml:space="preserve">I’ll </w:delText>
         </w:r>
       </w:del>
-      <w:del w:id="83" w:author="Alan Hawse" w:date="2018-03-23T16:32:00Z">
+      <w:del w:id="150" w:author="Alan Hawse" w:date="2018-03-23T16:32:00Z">
         <w:r>
           <w:rPr>
             <w:rFonts w:ascii="Arial" w:hAnsi="Arial" w:cs="Arial"/>
@@ -977,12 +1755,84 @@
           <w:delText xml:space="preserve">start at the top of the file </w:delText>
         </w:r>
       </w:del>
-      <w:ins w:id="84" w:author="Alan Hawse" w:date="2018-03-23T16:32:00Z">
-        <w:r>
-          <w:rPr>
-            <w:rFonts w:ascii="Arial" w:hAnsi="Arial" w:cs="Arial"/>
-          </w:rPr>
-          <w:t>Next I will create two enumerated types, one for motors called motors_t and one for position called motor_pos_t.  These enums will be used in the structure called PWM_Message_t that the other tasks will use to communicat</w:t>
+      <w:ins w:id="151" w:author="Alan Hawse" w:date="2018-03-23T16:32:00Z">
+        <w:r>
+          <w:rPr>
+            <w:rFonts w:ascii="Arial" w:hAnsi="Arial" w:cs="Arial"/>
+          </w:rPr>
+          <w:t>Next</w:t>
+        </w:r>
+      </w:ins>
+      <w:ins w:id="152" w:author="Greg Landry" w:date="2018-03-26T17:17:00Z">
+        <w:r>
+          <w:rPr>
+            <w:rFonts w:ascii="Arial" w:hAnsi="Arial" w:cs="Arial"/>
+          </w:rPr>
+          <w:t>,</w:t>
+        </w:r>
+      </w:ins>
+      <w:ins w:id="153" w:author="Alan Hawse" w:date="2018-03-23T16:32:00Z">
+        <w:r>
+          <w:rPr>
+            <w:rFonts w:ascii="Arial" w:hAnsi="Arial" w:cs="Arial"/>
+          </w:rPr>
+          <w:t xml:space="preserve"> I will create two enumerated types, one for motors called </w:t>
+        </w:r>
+        <w:proofErr w:type="spellStart"/>
+        <w:r>
+          <w:rPr>
+            <w:rFonts w:ascii="Arial" w:hAnsi="Arial" w:cs="Arial"/>
+          </w:rPr>
+          <w:t>motors_t</w:t>
+        </w:r>
+        <w:proofErr w:type="spellEnd"/>
+        <w:r>
+          <w:rPr>
+            <w:rFonts w:ascii="Arial" w:hAnsi="Arial" w:cs="Arial"/>
+          </w:rPr>
+          <w:t xml:space="preserve"> and one for position called </w:t>
+        </w:r>
+        <w:proofErr w:type="spellStart"/>
+        <w:r>
+          <w:rPr>
+            <w:rFonts w:ascii="Arial" w:hAnsi="Arial" w:cs="Arial"/>
+          </w:rPr>
+          <w:t>motor_pos_t</w:t>
+        </w:r>
+        <w:proofErr w:type="spellEnd"/>
+        <w:r>
+          <w:rPr>
+            <w:rFonts w:ascii="Arial" w:hAnsi="Arial" w:cs="Arial"/>
+          </w:rPr>
+          <w:t xml:space="preserve">.  These </w:t>
+        </w:r>
+        <w:proofErr w:type="spellStart"/>
+        <w:r>
+          <w:rPr>
+            <w:rFonts w:ascii="Arial" w:hAnsi="Arial" w:cs="Arial"/>
+          </w:rPr>
+          <w:t>enums</w:t>
+        </w:r>
+        <w:proofErr w:type="spellEnd"/>
+        <w:r>
+          <w:rPr>
+            <w:rFonts w:ascii="Arial" w:hAnsi="Arial" w:cs="Arial"/>
+          </w:rPr>
+          <w:t xml:space="preserve"> will be used in the structure called </w:t>
+        </w:r>
+        <w:proofErr w:type="spellStart"/>
+        <w:r>
+          <w:rPr>
+            <w:rFonts w:ascii="Arial" w:hAnsi="Arial" w:cs="Arial"/>
+          </w:rPr>
+          <w:t>PWM_Message_t</w:t>
+        </w:r>
+        <w:proofErr w:type="spellEnd"/>
+        <w:r>
+          <w:rPr>
+            <w:rFonts w:ascii="Arial" w:hAnsi="Arial" w:cs="Arial"/>
+          </w:rPr>
+          <w:t xml:space="preserve"> that the other tasks will use to communicat</w:t>
         </w:r>
         <w:r>
           <w:rPr>
@@ -991,15 +1841,31 @@
           <w:t xml:space="preserve">e with our PWM controller.  </w:t>
         </w:r>
       </w:ins>
-      <w:ins w:id="85" w:author="Alan Hawse" w:date="2018-03-24T11:55:00Z">
-        <w:r>
-          <w:rPr>
-            <w:rFonts w:ascii="Arial" w:hAnsi="Arial" w:cs="Arial"/>
-          </w:rPr>
-          <w:t xml:space="preserve">All right, lets </w:t>
-        </w:r>
-      </w:ins>
-      <w:del w:id="86" w:author="Alan Hawse" w:date="2018-03-23T16:32:00Z">
+      <w:ins w:id="154" w:author="Alan Hawse" w:date="2018-03-24T11:55:00Z">
+        <w:r>
+          <w:rPr>
+            <w:rFonts w:ascii="Arial" w:hAnsi="Arial" w:cs="Arial"/>
+          </w:rPr>
+          <w:t>All right, let</w:t>
+        </w:r>
+      </w:ins>
+      <w:ins w:id="155" w:author="Greg Landry" w:date="2018-03-26T17:17:00Z">
+        <w:r>
+          <w:rPr>
+            <w:rFonts w:ascii="Arial" w:hAnsi="Arial" w:cs="Arial"/>
+          </w:rPr>
+          <w:t>'</w:t>
+        </w:r>
+      </w:ins>
+      <w:ins w:id="156" w:author="Alan Hawse" w:date="2018-03-24T11:55:00Z">
+        <w:r>
+          <w:rPr>
+            <w:rFonts w:ascii="Arial" w:hAnsi="Arial" w:cs="Arial"/>
+          </w:rPr>
+          <w:t xml:space="preserve">s </w:t>
+        </w:r>
+      </w:ins>
+      <w:del w:id="157" w:author="Alan Hawse" w:date="2018-03-23T16:32:00Z">
         <w:r>
           <w:rPr>
             <w:rFonts w:ascii="Arial" w:hAnsi="Arial" w:cs="Arial"/>
@@ -1007,7 +1873,7 @@
           <w:delText xml:space="preserve">and </w:delText>
         </w:r>
       </w:del>
-      <w:del w:id="87" w:author="Alan Hawse" w:date="2018-03-23T16:34:00Z">
+      <w:del w:id="158" w:author="Alan Hawse" w:date="2018-03-23T16:34:00Z">
         <w:r>
           <w:rPr>
             <w:rFonts w:ascii="Arial" w:hAnsi="Arial" w:cs="Arial"/>
@@ -1015,7 +1881,7 @@
           <w:delText>a</w:delText>
         </w:r>
       </w:del>
-      <w:ins w:id="88" w:author="Alan Hawse" w:date="2018-03-24T11:55:00Z">
+      <w:ins w:id="159" w:author="Alan Hawse" w:date="2018-03-24T11:55:00Z">
         <w:r>
           <w:rPr>
             <w:rFonts w:ascii="Arial" w:hAnsi="Arial" w:cs="Arial"/>
@@ -1023,7 +1889,7 @@
           <w:t>d</w:t>
         </w:r>
       </w:ins>
-      <w:ins w:id="89" w:author="Alan Hawse" w:date="2018-03-23T16:49:00Z">
+      <w:ins w:id="160" w:author="Alan Hawse" w:date="2018-03-23T16:49:00Z">
         <w:r>
           <w:rPr>
             <w:rFonts w:ascii="Arial" w:hAnsi="Arial" w:cs="Arial"/>
@@ -1031,7 +1897,7 @@
           <w:t>efine the</w:t>
         </w:r>
       </w:ins>
-      <w:del w:id="90" w:author="Alan Hawse" w:date="2018-03-23T16:49:00Z">
+      <w:del w:id="161" w:author="Alan Hawse" w:date="2018-03-23T16:49:00Z">
         <w:r>
           <w:rPr>
             <w:rFonts w:ascii="Arial" w:hAnsi="Arial" w:cs="Arial"/>
@@ -1045,7 +1911,7 @@
         </w:rPr>
         <w:t xml:space="preserve"> structure to send messages to the PWM.  This structure will allow me to tell the PWM task, that we’ll create next, what motor we want to change,</w:t>
       </w:r>
-      <w:ins w:id="91" w:author="Alan Hawse" w:date="2018-03-23T16:34:00Z">
+      <w:ins w:id="162" w:author="Alan Hawse" w:date="2018-03-23T16:34:00Z">
         <w:r>
           <w:rPr>
             <w:rFonts w:ascii="Arial" w:hAnsi="Arial" w:cs="Arial"/>
@@ -1053,7 +1919,7 @@
           <w:t xml:space="preserve"> whether we want a relative or absolute change, and </w:t>
         </w:r>
       </w:ins>
-      <w:del w:id="92" w:author="Alan Hawse" w:date="2018-03-23T16:34:00Z">
+      <w:del w:id="163" w:author="Alan Hawse" w:date="2018-03-23T16:34:00Z">
         <w:r>
           <w:rPr>
             <w:rFonts w:ascii="Arial" w:hAnsi="Arial" w:cs="Arial"/>
@@ -1061,7 +1927,7 @@
           <w:delText xml:space="preserve"> </w:delText>
         </w:r>
       </w:del>
-      <w:ins w:id="93" w:author="Alan Hawse" w:date="2018-03-23T16:34:00Z">
+      <w:ins w:id="164" w:author="Alan Hawse" w:date="2018-03-23T16:34:00Z">
         <w:r>
           <w:rPr>
             <w:rFonts w:ascii="Arial" w:hAnsi="Arial" w:cs="Arial"/>
@@ -1069,7 +1935,7 @@
           <w:t xml:space="preserve">a </w:t>
         </w:r>
       </w:ins>
-      <w:del w:id="94" w:author="Alan Hawse" w:date="2018-03-23T16:34:00Z">
+      <w:del w:id="165" w:author="Alan Hawse" w:date="2018-03-23T16:34:00Z">
         <w:r>
           <w:rPr>
             <w:rFonts w:ascii="Arial" w:hAnsi="Arial" w:cs="Arial"/>
@@ -1083,7 +1949,7 @@
         </w:rPr>
         <w:t>percent change we want to make</w:t>
       </w:r>
-      <w:ins w:id="95" w:author="Alan Hawse" w:date="2018-03-23T16:35:00Z">
+      <w:ins w:id="166" w:author="Alan Hawse" w:date="2018-03-23T16:35:00Z">
         <w:r>
           <w:rPr>
             <w:rFonts w:ascii="Arial" w:hAnsi="Arial" w:cs="Arial"/>
@@ -1091,7 +1957,7 @@
           <w:t>.</w:t>
         </w:r>
       </w:ins>
-      <w:del w:id="96" w:author="Alan Hawse" w:date="2018-03-23T16:35:00Z">
+      <w:del w:id="167" w:author="Alan Hawse" w:date="2018-03-23T16:35:00Z">
         <w:r>
           <w:rPr>
             <w:rFonts w:ascii="Arial" w:hAnsi="Arial" w:cs="Arial"/>
@@ -1099,7 +1965,7 @@
           <w:delText xml:space="preserve"> or a relative percent change.  </w:delText>
         </w:r>
       </w:del>
-      <w:ins w:id="97" w:author="Alan Hawse" w:date="2018-03-23T16:35:00Z">
+      <w:ins w:id="168" w:author="Alan Hawse" w:date="2018-03-23T16:35:00Z">
         <w:r>
           <w:rPr>
             <w:rFonts w:ascii="Arial" w:hAnsi="Arial" w:cs="Arial"/>
@@ -1111,9 +1977,23 @@
         <w:rPr>
           <w:rFonts w:ascii="Arial" w:hAnsi="Arial" w:cs="Arial"/>
         </w:rPr>
-        <w:t>I’ll call this structure “PWM_Message_t”.</w:t>
-      </w:r>
-      <w:ins w:id="98" w:author="Alan Hawse" w:date="2018-03-23T16:35:00Z">
+        <w:t>I’ll call this structure “</w:t>
+      </w:r>
+      <w:proofErr w:type="spellStart"/>
+      <w:r>
+        <w:rPr>
+          <w:rFonts w:ascii="Arial" w:hAnsi="Arial" w:cs="Arial"/>
+        </w:rPr>
+        <w:t>PWM_Message_t</w:t>
+      </w:r>
+      <w:proofErr w:type="spellEnd"/>
+      <w:r>
+        <w:rPr>
+          <w:rFonts w:ascii="Arial" w:hAnsi="Arial" w:cs="Arial"/>
+        </w:rPr>
+        <w:t>”.</w:t>
+      </w:r>
+      <w:ins w:id="169" w:author="Alan Hawse" w:date="2018-03-23T16:35:00Z">
         <w:r>
           <w:rPr>
             <w:rFonts w:ascii="Arial" w:hAnsi="Arial" w:cs="Arial"/>
@@ -1121,7 +2001,7 @@
           <w:t xml:space="preserve">  </w:t>
         </w:r>
       </w:ins>
-      <w:ins w:id="99" w:author="Alan Hawse" w:date="2018-03-23T16:50:00Z">
+      <w:ins w:id="170" w:author="Alan Hawse" w:date="2018-03-23T16:50:00Z">
         <w:r>
           <w:rPr>
             <w:rFonts w:ascii="Arial" w:hAnsi="Arial" w:cs="Arial"/>
@@ -1129,32 +2009,60 @@
           <w:t>Finally,</w:t>
         </w:r>
       </w:ins>
-      <w:ins w:id="100" w:author="Alan Hawse" w:date="2018-03-23T16:35:00Z">
-        <w:r>
-          <w:rPr>
-            <w:rFonts w:ascii="Arial" w:hAnsi="Arial" w:cs="Arial"/>
-          </w:rPr>
-          <w:t xml:space="preserve"> I will define the function prototypes for the motor task and a helper function called getMotorPercent that the other tasks can use to find out the current state of the motors.</w:t>
-        </w:r>
-      </w:ins>
-    </w:p>
-    <w:p>
-      <w:pPr>
-        <w:pStyle w:val="NormalWeb"/>
-        <w:rPr>
-          <w:ins w:id="101" w:author="Alan Hawse" w:date="2018-03-23T16:47:00Z"/>
-          <w:rFonts w:ascii="Arial" w:hAnsi="Arial" w:cs="Arial"/>
-        </w:rPr>
-      </w:pPr>
-      <w:ins w:id="102" w:author="Alan Hawse" w:date="2018-03-23T16:46:00Z">
-        <w:r>
-          <w:rPr>
-            <w:rFonts w:ascii="Arial" w:hAnsi="Arial" w:cs="Arial"/>
-          </w:rPr>
-          <w:t xml:space="preserve">After the pwmTask.h header file is built, we can go ahead and update the main_cm4.c file.  </w:t>
-        </w:r>
-      </w:ins>
-      <w:ins w:id="103" w:author="Alan Hawse" w:date="2018-03-23T16:50:00Z">
+      <w:ins w:id="171" w:author="Alan Hawse" w:date="2018-03-23T16:35:00Z">
+        <w:r>
+          <w:rPr>
+            <w:rFonts w:ascii="Arial" w:hAnsi="Arial" w:cs="Arial"/>
+          </w:rPr>
+          <w:t xml:space="preserve"> I will define the function prototypes for the motor task and a helper function called </w:t>
+        </w:r>
+        <w:proofErr w:type="spellStart"/>
+        <w:r>
+          <w:rPr>
+            <w:rFonts w:ascii="Arial" w:hAnsi="Arial" w:cs="Arial"/>
+          </w:rPr>
+          <w:t>getMotorPercent</w:t>
+        </w:r>
+        <w:proofErr w:type="spellEnd"/>
+        <w:r>
+          <w:rPr>
+            <w:rFonts w:ascii="Arial" w:hAnsi="Arial" w:cs="Arial"/>
+          </w:rPr>
+          <w:t xml:space="preserve"> that the other tasks can use to find out the current state of the motors.</w:t>
+        </w:r>
+      </w:ins>
+    </w:p>
+    <w:p>
+      <w:pPr>
+        <w:pStyle w:val="NormalWeb"/>
+        <w:rPr>
+          <w:ins w:id="172" w:author="Alan Hawse" w:date="2018-03-23T16:47:00Z"/>
+          <w:rFonts w:ascii="Arial" w:hAnsi="Arial" w:cs="Arial"/>
+        </w:rPr>
+      </w:pPr>
+      <w:ins w:id="173" w:author="Alan Hawse" w:date="2018-03-23T16:46:00Z">
+        <w:r>
+          <w:rPr>
+            <w:rFonts w:ascii="Arial" w:hAnsi="Arial" w:cs="Arial"/>
+          </w:rPr>
+          <w:t xml:space="preserve">After the </w:t>
+        </w:r>
+        <w:proofErr w:type="spellStart"/>
+        <w:r>
+          <w:rPr>
+            <w:rFonts w:ascii="Arial" w:hAnsi="Arial" w:cs="Arial"/>
+          </w:rPr>
+          <w:t>pwmTask.h</w:t>
+        </w:r>
+        <w:proofErr w:type="spellEnd"/>
+        <w:r>
+          <w:rPr>
+            <w:rFonts w:ascii="Arial" w:hAnsi="Arial" w:cs="Arial"/>
+          </w:rPr>
+          <w:t xml:space="preserve"> header file is built, we can go ahead and update the main_cm4.c file.  </w:t>
+        </w:r>
+      </w:ins>
+      <w:ins w:id="174" w:author="Alan Hawse" w:date="2018-03-23T16:50:00Z">
         <w:r>
           <w:rPr>
             <w:rFonts w:ascii="Arial" w:hAnsi="Arial" w:cs="Arial"/>
@@ -1162,7 +2070,7 @@
           <w:t>Four</w:t>
         </w:r>
       </w:ins>
-      <w:ins w:id="104" w:author="Alan Hawse" w:date="2018-03-23T16:47:00Z">
+      <w:ins w:id="175" w:author="Alan Hawse" w:date="2018-03-23T16:47:00Z">
         <w:r>
           <w:rPr>
             <w:rFonts w:ascii="Arial" w:hAnsi="Arial" w:cs="Arial"/>
@@ -1170,7 +2078,7 @@
           <w:t xml:space="preserve"> things </w:t>
         </w:r>
       </w:ins>
-      <w:ins w:id="105" w:author="Alan Hawse" w:date="2018-03-23T17:02:00Z">
+      <w:ins w:id="176" w:author="Alan Hawse" w:date="2018-03-23T17:02:00Z">
         <w:r>
           <w:rPr>
             <w:rFonts w:ascii="Arial" w:hAnsi="Arial" w:cs="Arial"/>
@@ -1178,12 +2086,20 @@
           <w:t>need to</w:t>
         </w:r>
       </w:ins>
-      <w:ins w:id="106" w:author="Alan Hawse" w:date="2018-03-23T16:47:00Z">
+      <w:ins w:id="177" w:author="Alan Hawse" w:date="2018-03-23T16:47:00Z">
         <w:r>
           <w:rPr>
             <w:rFonts w:ascii="Arial" w:hAnsi="Arial" w:cs="Arial"/>
           </w:rPr>
           <w:t xml:space="preserve"> happen</w:t>
+        </w:r>
+      </w:ins>
+      <w:ins w:id="178" w:author="Greg Landry" w:date="2018-03-26T17:17:00Z">
+        <w:r>
+          <w:rPr>
+            <w:rFonts w:ascii="Arial" w:hAnsi="Arial" w:cs="Arial"/>
+          </w:rPr>
+          <w:t>:</w:t>
         </w:r>
       </w:ins>
     </w:p>
@@ -1195,22 +2111,30 @@
           <w:numId w:val="5"/>
         </w:numPr>
         <w:rPr>
-          <w:ins w:id="107" w:author="Alan Hawse" w:date="2018-03-23T16:48:00Z"/>
-          <w:rFonts w:ascii="Arial" w:hAnsi="Arial" w:cs="Arial"/>
-        </w:rPr>
-        <w:pPrChange w:id="108" w:author="Alan Hawse" w:date="2018-03-23T16:48:00Z">
+          <w:ins w:id="179" w:author="Alan Hawse" w:date="2018-03-23T16:48:00Z"/>
+          <w:rFonts w:ascii="Arial" w:hAnsi="Arial" w:cs="Arial"/>
+        </w:rPr>
+        <w:pPrChange w:id="180" w:author="Alan Hawse" w:date="2018-03-23T16:48:00Z">
           <w:pPr>
             <w:pStyle w:val="NormalWeb"/>
           </w:pPr>
         </w:pPrChange>
       </w:pPr>
-      <w:ins w:id="109" w:author="Alan Hawse" w:date="2018-03-23T16:48:00Z">
-        <w:r>
-          <w:rPr>
-            <w:rFonts w:ascii="Arial" w:hAnsi="Arial" w:cs="Arial"/>
-          </w:rPr>
-          <w:t>Add the include for the pwmTask.h</w:t>
-        </w:r>
+      <w:ins w:id="181" w:author="Alan Hawse" w:date="2018-03-23T16:48:00Z">
+        <w:r>
+          <w:rPr>
+            <w:rFonts w:ascii="Arial" w:hAnsi="Arial" w:cs="Arial"/>
+          </w:rPr>
+          <w:t xml:space="preserve">Add the include for the </w:t>
+        </w:r>
+        <w:proofErr w:type="spellStart"/>
+        <w:r>
+          <w:rPr>
+            <w:rFonts w:ascii="Arial" w:hAnsi="Arial" w:cs="Arial"/>
+          </w:rPr>
+          <w:t>pwmTask.h</w:t>
+        </w:r>
+        <w:proofErr w:type="spellEnd"/>
       </w:ins>
     </w:p>
     <w:p>
@@ -1221,22 +2145,30 @@
           <w:numId w:val="5"/>
         </w:numPr>
         <w:rPr>
-          <w:ins w:id="110" w:author="Alan Hawse" w:date="2018-03-23T16:48:00Z"/>
-          <w:rFonts w:ascii="Arial" w:hAnsi="Arial" w:cs="Arial"/>
-        </w:rPr>
-        <w:pPrChange w:id="111" w:author="Alan Hawse" w:date="2018-03-23T16:48:00Z">
+          <w:ins w:id="182" w:author="Alan Hawse" w:date="2018-03-23T16:48:00Z"/>
+          <w:rFonts w:ascii="Arial" w:hAnsi="Arial" w:cs="Arial"/>
+        </w:rPr>
+        <w:pPrChange w:id="183" w:author="Alan Hawse" w:date="2018-03-23T16:48:00Z">
           <w:pPr>
             <w:pStyle w:val="NormalWeb"/>
           </w:pPr>
         </w:pPrChange>
       </w:pPr>
-      <w:ins w:id="112" w:author="Alan Hawse" w:date="2018-03-23T16:48:00Z">
-        <w:r>
-          <w:rPr>
-            <w:rFonts w:ascii="Arial" w:hAnsi="Arial" w:cs="Arial"/>
-          </w:rPr>
-          <w:t>Create a variable for the pwmQueue</w:t>
-        </w:r>
+      <w:ins w:id="184" w:author="Alan Hawse" w:date="2018-03-23T16:48:00Z">
+        <w:r>
+          <w:rPr>
+            <w:rFonts w:ascii="Arial" w:hAnsi="Arial" w:cs="Arial"/>
+          </w:rPr>
+          <w:t xml:space="preserve">Create a variable for the </w:t>
+        </w:r>
+        <w:proofErr w:type="spellStart"/>
+        <w:r>
+          <w:rPr>
+            <w:rFonts w:ascii="Arial" w:hAnsi="Arial" w:cs="Arial"/>
+          </w:rPr>
+          <w:t>pwmQueue</w:t>
+        </w:r>
+        <w:proofErr w:type="spellEnd"/>
       </w:ins>
     </w:p>
     <w:p>
@@ -1247,22 +2179,30 @@
           <w:numId w:val="5"/>
         </w:numPr>
         <w:rPr>
-          <w:ins w:id="113" w:author="Alan Hawse" w:date="2018-03-23T16:48:00Z"/>
-          <w:rFonts w:ascii="Arial" w:hAnsi="Arial" w:cs="Arial"/>
-        </w:rPr>
-        <w:pPrChange w:id="114" w:author="Alan Hawse" w:date="2018-03-23T16:48:00Z">
+          <w:ins w:id="185" w:author="Alan Hawse" w:date="2018-03-23T16:48:00Z"/>
+          <w:rFonts w:ascii="Arial" w:hAnsi="Arial" w:cs="Arial"/>
+        </w:rPr>
+        <w:pPrChange w:id="186" w:author="Alan Hawse" w:date="2018-03-23T16:48:00Z">
           <w:pPr>
             <w:pStyle w:val="NormalWeb"/>
           </w:pPr>
         </w:pPrChange>
       </w:pPr>
-      <w:ins w:id="115" w:author="Alan Hawse" w:date="2018-03-23T16:48:00Z">
-        <w:r>
-          <w:rPr>
-            <w:rFonts w:ascii="Arial" w:hAnsi="Arial" w:cs="Arial"/>
-          </w:rPr>
-          <w:t>Initialize the pwmQueue</w:t>
-        </w:r>
+      <w:ins w:id="187" w:author="Alan Hawse" w:date="2018-03-23T16:48:00Z">
+        <w:r>
+          <w:rPr>
+            <w:rFonts w:ascii="Arial" w:hAnsi="Arial" w:cs="Arial"/>
+          </w:rPr>
+          <w:t xml:space="preserve">Initialize the </w:t>
+        </w:r>
+        <w:proofErr w:type="spellStart"/>
+        <w:r>
+          <w:rPr>
+            <w:rFonts w:ascii="Arial" w:hAnsi="Arial" w:cs="Arial"/>
+          </w:rPr>
+          <w:t>pwmQueue</w:t>
+        </w:r>
+        <w:proofErr w:type="spellEnd"/>
       </w:ins>
     </w:p>
     <w:p>
@@ -1273,16 +2213,16 @@
           <w:numId w:val="5"/>
         </w:numPr>
         <w:rPr>
-          <w:ins w:id="116" w:author="Alan Hawse" w:date="2018-03-23T16:50:00Z"/>
-          <w:rFonts w:ascii="Arial" w:hAnsi="Arial" w:cs="Arial"/>
-        </w:rPr>
-        <w:pPrChange w:id="117" w:author="Alan Hawse" w:date="2018-03-23T16:48:00Z">
+          <w:ins w:id="188" w:author="Alan Hawse" w:date="2018-03-23T16:50:00Z"/>
+          <w:rFonts w:ascii="Arial" w:hAnsi="Arial" w:cs="Arial"/>
+        </w:rPr>
+        <w:pPrChange w:id="189" w:author="Alan Hawse" w:date="2018-03-23T16:48:00Z">
           <w:pPr>
             <w:pStyle w:val="NormalWeb"/>
           </w:pPr>
         </w:pPrChange>
       </w:pPr>
-      <w:ins w:id="118" w:author="Alan Hawse" w:date="2018-03-23T16:48:00Z">
+      <w:ins w:id="190" w:author="Alan Hawse" w:date="2018-03-23T16:48:00Z">
         <w:r>
           <w:rPr>
             <w:rFonts w:ascii="Arial" w:hAnsi="Arial" w:cs="Arial"/>
@@ -1295,11 +2235,11 @@
       <w:pPr>
         <w:pStyle w:val="NormalWeb"/>
         <w:rPr>
-          <w:ins w:id="119" w:author="Alan Hawse" w:date="2018-03-23T16:51:00Z"/>
-          <w:rFonts w:ascii="Arial" w:hAnsi="Arial" w:cs="Arial"/>
-        </w:rPr>
-      </w:pPr>
-      <w:ins w:id="120" w:author="Alan Hawse" w:date="2018-03-23T16:50:00Z">
+          <w:ins w:id="191" w:author="Alan Hawse" w:date="2018-03-23T16:51:00Z"/>
+          <w:rFonts w:ascii="Arial" w:hAnsi="Arial" w:cs="Arial"/>
+        </w:rPr>
+      </w:pPr>
+      <w:ins w:id="192" w:author="Alan Hawse" w:date="2018-03-23T16:50:00Z">
         <w:r>
           <w:rPr>
             <w:rFonts w:ascii="Arial" w:hAnsi="Arial" w:cs="Arial"/>
@@ -1307,7 +2247,7 @@
           <w:t xml:space="preserve">When you have different tasks </w:t>
         </w:r>
       </w:ins>
-      <w:ins w:id="121" w:author="Alan Hawse" w:date="2018-03-23T16:51:00Z">
+      <w:ins w:id="193" w:author="Alan Hawse" w:date="2018-03-23T16:51:00Z">
         <w:r>
           <w:rPr>
             <w:rFonts w:ascii="Arial" w:hAnsi="Arial" w:cs="Arial"/>
@@ -1315,7 +2255,7 @@
           <w:t>communicating</w:t>
         </w:r>
       </w:ins>
-      <w:ins w:id="122" w:author="Alan Hawse" w:date="2018-03-23T16:50:00Z">
+      <w:ins w:id="194" w:author="Alan Hawse" w:date="2018-03-23T16:50:00Z">
         <w:r>
           <w:rPr>
             <w:rFonts w:ascii="Arial" w:hAnsi="Arial" w:cs="Arial"/>
@@ -1323,7 +2263,7 @@
           <w:t xml:space="preserve"> </w:t>
         </w:r>
       </w:ins>
-      <w:ins w:id="123" w:author="Alan Hawse" w:date="2018-03-23T16:51:00Z">
+      <w:ins w:id="195" w:author="Alan Hawse" w:date="2018-03-23T16:51:00Z">
         <w:r>
           <w:rPr>
             <w:rFonts w:ascii="Arial" w:hAnsi="Arial" w:cs="Arial"/>
@@ -1331,7 +2271,7 @@
           <w:t>with each other via a</w:t>
         </w:r>
       </w:ins>
-      <w:ins w:id="124" w:author="Alan Hawse" w:date="2018-03-24T11:55:00Z">
+      <w:ins w:id="196" w:author="Alan Hawse" w:date="2018-03-24T11:55:00Z">
         <w:r>
           <w:rPr>
             <w:rFonts w:ascii="Arial" w:hAnsi="Arial" w:cs="Arial"/>
@@ -1339,7 +2279,7 @@
           <w:t>n RTOS</w:t>
         </w:r>
       </w:ins>
-      <w:ins w:id="125" w:author="Alan Hawse" w:date="2018-03-23T16:51:00Z">
+      <w:ins w:id="197" w:author="Alan Hawse" w:date="2018-03-23T16:51:00Z">
         <w:r>
           <w:rPr>
             <w:rFonts w:ascii="Arial" w:hAnsi="Arial" w:cs="Arial"/>
@@ -1353,7 +2293,7 @@
           <w:t xml:space="preserve">e queue.  I like the main function to </w:t>
         </w:r>
       </w:ins>
-      <w:ins w:id="126" w:author="Alan Hawse" w:date="2018-03-23T17:02:00Z">
+      <w:ins w:id="198" w:author="Alan Hawse" w:date="2018-03-23T17:02:00Z">
         <w:r>
           <w:rPr>
             <w:rFonts w:ascii="Arial" w:hAnsi="Arial" w:cs="Arial"/>
@@ -1361,15 +2301,23 @@
           <w:t xml:space="preserve">“own” </w:t>
         </w:r>
       </w:ins>
-      <w:ins w:id="127" w:author="Alan Hawse" w:date="2018-03-23T16:51:00Z">
-        <w:r>
-          <w:rPr>
-            <w:rFonts w:ascii="Arial" w:hAnsi="Arial" w:cs="Arial"/>
-          </w:rPr>
-          <w:t>these and then tell the other files about it in a global.h</w:t>
-        </w:r>
-      </w:ins>
-      <w:ins w:id="128" w:author="Alan Hawse" w:date="2018-03-24T11:55:00Z">
+      <w:ins w:id="199" w:author="Alan Hawse" w:date="2018-03-23T16:51:00Z">
+        <w:r>
+          <w:rPr>
+            <w:rFonts w:ascii="Arial" w:hAnsi="Arial" w:cs="Arial"/>
+          </w:rPr>
+          <w:t xml:space="preserve">these and then tell the other files about it in a </w:t>
+        </w:r>
+        <w:proofErr w:type="spellStart"/>
+        <w:r>
+          <w:rPr>
+            <w:rFonts w:ascii="Arial" w:hAnsi="Arial" w:cs="Arial"/>
+          </w:rPr>
+          <w:t>global.h</w:t>
+        </w:r>
+      </w:ins>
+      <w:proofErr w:type="spellEnd"/>
+      <w:ins w:id="200" w:author="Alan Hawse" w:date="2018-03-24T11:55:00Z">
         <w:r>
           <w:rPr>
             <w:rFonts w:ascii="Arial" w:hAnsi="Arial" w:cs="Arial"/>
@@ -1382,11 +2330,11 @@
       <w:pPr>
         <w:pStyle w:val="NormalWeb"/>
         <w:rPr>
-          <w:ins w:id="129" w:author="Alan Hawse" w:date="2018-03-23T16:51:00Z"/>
-          <w:rFonts w:ascii="Arial" w:hAnsi="Arial" w:cs="Arial"/>
-        </w:rPr>
-      </w:pPr>
-      <w:ins w:id="130" w:author="Alan Hawse" w:date="2018-03-23T16:51:00Z">
+          <w:ins w:id="201" w:author="Alan Hawse" w:date="2018-03-23T16:51:00Z"/>
+          <w:rFonts w:ascii="Arial" w:hAnsi="Arial" w:cs="Arial"/>
+        </w:rPr>
+      </w:pPr>
+      <w:ins w:id="202" w:author="Alan Hawse" w:date="2018-03-23T16:51:00Z">
         <w:r>
           <w:rPr>
             <w:rFonts w:ascii="Arial" w:hAnsi="Arial" w:cs="Arial"/>
@@ -1397,75 +2345,205 @@
           <w:rPr>
             <w:rFonts w:ascii="Arial" w:hAnsi="Arial" w:cs="Arial"/>
           </w:rPr>
-          <w:t xml:space="preserve">ate a global.h, add the guards, </w:t>
-        </w:r>
-      </w:ins>
-      <w:ins w:id="131" w:author="Alan Hawse" w:date="2018-03-23T16:52:00Z">
-        <w:r>
-          <w:rPr>
-            <w:rFonts w:ascii="Arial" w:hAnsi="Arial" w:cs="Arial"/>
-          </w:rPr>
-          <w:t>put in a</w:t>
-        </w:r>
-        <w:r>
-          <w:rPr>
-            <w:rFonts w:ascii="Arial" w:hAnsi="Arial" w:cs="Arial"/>
-          </w:rPr>
-          <w:t xml:space="preserve"> include for </w:t>
-        </w:r>
-      </w:ins>
-      <w:ins w:id="132" w:author="Alan Hawse" w:date="2018-03-23T17:03:00Z">
-        <w:r>
-          <w:rPr>
-            <w:rFonts w:ascii="Arial" w:hAnsi="Arial" w:cs="Arial"/>
-          </w:rPr>
-          <w:t xml:space="preserve">freertos and </w:t>
-        </w:r>
-      </w:ins>
-      <w:ins w:id="133" w:author="Alan Hawse" w:date="2018-03-23T16:52:00Z">
-        <w:r>
-          <w:rPr>
-            <w:rFonts w:ascii="Arial" w:hAnsi="Arial" w:cs="Arial"/>
-          </w:rPr>
-          <w:t>semaphores, and define the extern for the pwmQueue.  Now other files can get access to the queue just by including global.h</w:t>
-        </w:r>
-      </w:ins>
-    </w:p>
-    <w:p>
-      <w:pPr>
-        <w:pStyle w:val="NormalWeb"/>
-        <w:rPr>
-          <w:del w:id="134" w:author="Alan Hawse" w:date="2018-03-23T16:52:00Z"/>
-          <w:rFonts w:ascii="Arial" w:hAnsi="Arial" w:cs="Arial"/>
-        </w:rPr>
-      </w:pPr>
-    </w:p>
-    <w:p>
-      <w:pPr>
-        <w:pStyle w:val="NormalWeb"/>
-        <w:rPr>
-          <w:ins w:id="135" w:author="Alan Hawse" w:date="2018-03-24T12:13:00Z"/>
-          <w:rFonts w:ascii="Arial" w:hAnsi="Arial" w:cs="Arial"/>
-        </w:rPr>
-      </w:pPr>
-      <w:ins w:id="136" w:author="Alan Hawse" w:date="2018-03-23T16:37:00Z">
-        <w:r>
-          <w:rPr>
-            <w:rFonts w:ascii="Arial" w:hAnsi="Arial" w:cs="Arial"/>
-          </w:rPr>
-          <w:t xml:space="preserve">Now create and edit the file pwmTask.c.  </w:t>
-        </w:r>
-      </w:ins>
-    </w:p>
-    <w:p>
-      <w:pPr>
-        <w:pStyle w:val="NormalWeb"/>
-        <w:rPr>
-          <w:ins w:id="137" w:author="Alan Hawse" w:date="2018-03-24T12:23:00Z"/>
-          <w:rFonts w:ascii="Arial" w:hAnsi="Arial" w:cs="Arial"/>
-        </w:rPr>
-      </w:pPr>
-      <w:ins w:id="138" w:author="Alan Hawse" w:date="2018-03-24T12:13:00Z">
+          <w:t xml:space="preserve">ate a </w:t>
+        </w:r>
+        <w:proofErr w:type="spellStart"/>
+        <w:r>
+          <w:rPr>
+            <w:rFonts w:ascii="Arial" w:hAnsi="Arial" w:cs="Arial"/>
+          </w:rPr>
+          <w:t>global.h</w:t>
+        </w:r>
+        <w:proofErr w:type="spellEnd"/>
+        <w:r>
+          <w:rPr>
+            <w:rFonts w:ascii="Arial" w:hAnsi="Arial" w:cs="Arial"/>
+          </w:rPr>
+          <w:t xml:space="preserve">, add the guards, </w:t>
+        </w:r>
+      </w:ins>
+      <w:ins w:id="203" w:author="Alan Hawse" w:date="2018-03-23T16:52:00Z">
+        <w:r>
+          <w:rPr>
+            <w:rFonts w:ascii="Arial" w:hAnsi="Arial" w:cs="Arial"/>
+          </w:rPr>
+          <w:t xml:space="preserve">put in </w:t>
+        </w:r>
+        <w:del w:id="204" w:author="Greg Landry" w:date="2018-03-26T17:18:00Z">
+          <w:r>
+            <w:rPr>
+              <w:rFonts w:ascii="Arial" w:hAnsi="Arial" w:cs="Arial"/>
+            </w:rPr>
+            <w:delText>a</w:delText>
+          </w:r>
+          <w:r>
+            <w:rPr>
+              <w:rFonts w:ascii="Arial" w:hAnsi="Arial" w:cs="Arial"/>
+            </w:rPr>
+            <w:delText xml:space="preserve"> </w:delText>
+          </w:r>
+        </w:del>
+        <w:r>
+          <w:rPr>
+            <w:rFonts w:ascii="Arial" w:hAnsi="Arial" w:cs="Arial"/>
+          </w:rPr>
+          <w:t>include</w:t>
+        </w:r>
+      </w:ins>
+      <w:ins w:id="205" w:author="Greg Landry" w:date="2018-03-26T17:18:00Z">
+        <w:r>
+          <w:rPr>
+            <w:rFonts w:ascii="Arial" w:hAnsi="Arial" w:cs="Arial"/>
+          </w:rPr>
+          <w:t>s</w:t>
+        </w:r>
+      </w:ins>
+      <w:ins w:id="206" w:author="Alan Hawse" w:date="2018-03-23T16:52:00Z">
+        <w:r>
+          <w:rPr>
+            <w:rFonts w:ascii="Arial" w:hAnsi="Arial" w:cs="Arial"/>
+          </w:rPr>
+          <w:t xml:space="preserve"> for </w:t>
+        </w:r>
+      </w:ins>
+      <w:proofErr w:type="spellStart"/>
+      <w:ins w:id="207" w:author="Greg Landry" w:date="2018-03-26T17:18:00Z">
+        <w:r>
+          <w:rPr>
+            <w:rFonts w:ascii="Arial" w:hAnsi="Arial" w:cs="Arial"/>
+          </w:rPr>
+          <w:t>F</w:t>
+        </w:r>
+      </w:ins>
+      <w:ins w:id="208" w:author="Alan Hawse" w:date="2018-03-23T17:03:00Z">
+        <w:del w:id="209" w:author="Greg Landry" w:date="2018-03-26T17:18:00Z">
+          <w:r>
+            <w:rPr>
+              <w:rFonts w:ascii="Arial" w:hAnsi="Arial" w:cs="Arial"/>
+            </w:rPr>
+            <w:delText>f</w:delText>
+          </w:r>
+        </w:del>
+        <w:r>
+          <w:rPr>
+            <w:rFonts w:ascii="Arial" w:hAnsi="Arial" w:cs="Arial"/>
+          </w:rPr>
+          <w:t>ree</w:t>
+        </w:r>
+        <w:del w:id="210" w:author="Greg Landry" w:date="2018-03-26T17:18:00Z">
+          <w:r>
+            <w:rPr>
+              <w:rFonts w:ascii="Arial" w:hAnsi="Arial" w:cs="Arial"/>
+            </w:rPr>
+            <w:delText>rtos</w:delText>
+          </w:r>
+        </w:del>
+      </w:ins>
+      <w:ins w:id="211" w:author="Greg Landry" w:date="2018-03-26T17:18:00Z">
+        <w:r>
+          <w:rPr>
+            <w:rFonts w:ascii="Arial" w:hAnsi="Arial" w:cs="Arial"/>
+          </w:rPr>
+          <w:t>RTOS</w:t>
+        </w:r>
+      </w:ins>
+      <w:proofErr w:type="spellEnd"/>
+      <w:ins w:id="212" w:author="Alan Hawse" w:date="2018-03-23T17:03:00Z">
+        <w:r>
+          <w:rPr>
+            <w:rFonts w:ascii="Arial" w:hAnsi="Arial" w:cs="Arial"/>
+          </w:rPr>
+          <w:t xml:space="preserve"> and </w:t>
+        </w:r>
+      </w:ins>
+      <w:ins w:id="213" w:author="Alan Hawse" w:date="2018-03-23T16:52:00Z">
+        <w:r>
+          <w:rPr>
+            <w:rFonts w:ascii="Arial" w:hAnsi="Arial" w:cs="Arial"/>
+          </w:rPr>
+          <w:t xml:space="preserve">semaphores, and define the extern for the </w:t>
+        </w:r>
+        <w:proofErr w:type="spellStart"/>
+        <w:r>
+          <w:rPr>
+            <w:rFonts w:ascii="Arial" w:hAnsi="Arial" w:cs="Arial"/>
+          </w:rPr>
+          <w:t>pwmQueue</w:t>
+        </w:r>
+        <w:proofErr w:type="spellEnd"/>
+        <w:r>
+          <w:rPr>
+            <w:rFonts w:ascii="Arial" w:hAnsi="Arial" w:cs="Arial"/>
+          </w:rPr>
+          <w:t xml:space="preserve">.  Now other files can get access to the queue just by including </w:t>
+        </w:r>
+        <w:proofErr w:type="spellStart"/>
+        <w:r>
+          <w:rPr>
+            <w:rFonts w:ascii="Arial" w:hAnsi="Arial" w:cs="Arial"/>
+          </w:rPr>
+          <w:t>global.h</w:t>
+        </w:r>
+      </w:ins>
+      <w:proofErr w:type="spellEnd"/>
+      <w:ins w:id="214" w:author="Greg Landry" w:date="2018-03-26T17:18:00Z">
+        <w:r>
+          <w:rPr>
+            <w:rFonts w:ascii="Arial" w:hAnsi="Arial" w:cs="Arial"/>
+          </w:rPr>
+          <w:t>.</w:t>
+        </w:r>
+      </w:ins>
+    </w:p>
+    <w:p>
+      <w:pPr>
+        <w:pStyle w:val="NormalWeb"/>
+        <w:rPr>
+          <w:del w:id="215" w:author="Alan Hawse" w:date="2018-03-23T16:52:00Z"/>
+          <w:rFonts w:ascii="Arial" w:hAnsi="Arial" w:cs="Arial"/>
+        </w:rPr>
+      </w:pPr>
+    </w:p>
+    <w:p>
+      <w:pPr>
+        <w:pStyle w:val="NormalWeb"/>
+        <w:rPr>
+          <w:ins w:id="216" w:author="Alan Hawse" w:date="2018-03-24T12:13:00Z"/>
+          <w:rFonts w:ascii="Arial" w:hAnsi="Arial" w:cs="Arial"/>
+        </w:rPr>
+      </w:pPr>
+      <w:ins w:id="217" w:author="Alan Hawse" w:date="2018-03-23T16:37:00Z">
+        <w:r>
+          <w:rPr>
+            <w:rFonts w:ascii="Arial" w:hAnsi="Arial" w:cs="Arial"/>
+          </w:rPr>
+          <w:t xml:space="preserve">Now create and edit the file </w:t>
+        </w:r>
+        <w:proofErr w:type="spellStart"/>
+        <w:r>
+          <w:rPr>
+            <w:rFonts w:ascii="Arial" w:hAnsi="Arial" w:cs="Arial"/>
+          </w:rPr>
+          <w:t>pwmTask.c</w:t>
+        </w:r>
+        <w:proofErr w:type="spellEnd"/>
+        <w:r>
+          <w:rPr>
+            <w:rFonts w:ascii="Arial" w:hAnsi="Arial" w:cs="Arial"/>
+          </w:rPr>
+          <w:t xml:space="preserve">.  </w:t>
+        </w:r>
+      </w:ins>
+    </w:p>
+    <w:p>
+      <w:pPr>
+        <w:pStyle w:val="NormalWeb"/>
+        <w:rPr>
+          <w:ins w:id="218" w:author="Alan Hawse" w:date="2018-03-24T12:23:00Z"/>
+          <w:rFonts w:ascii="Arial" w:hAnsi="Arial" w:cs="Arial"/>
+        </w:rPr>
+      </w:pPr>
+      <w:ins w:id="219" w:author="Alan Hawse" w:date="2018-03-24T12:13:00Z">
         <w:r>
           <w:rPr>
             <w:rFonts w:ascii="Arial" w:hAnsi="Arial" w:cs="Arial"/>
@@ -1473,7 +2551,7 @@
           <w:t xml:space="preserve">The </w:t>
         </w:r>
       </w:ins>
-      <w:ins w:id="139" w:author="Alan Hawse" w:date="2018-03-24T12:17:00Z">
+      <w:ins w:id="220" w:author="Alan Hawse" w:date="2018-03-24T12:17:00Z">
         <w:r>
           <w:rPr>
             <w:rFonts w:ascii="Arial" w:hAnsi="Arial" w:cs="Arial"/>
@@ -1481,15 +2559,45 @@
           <w:t>only</w:t>
         </w:r>
       </w:ins>
-      <w:ins w:id="140" w:author="Alan Hawse" w:date="2018-03-24T12:13:00Z">
-        <w:r>
-          <w:rPr>
-            <w:rFonts w:ascii="Arial" w:hAnsi="Arial" w:cs="Arial"/>
-          </w:rPr>
-          <w:t xml:space="preserve"> purpose of this whole pwmTask is to take message from </w:t>
-        </w:r>
-      </w:ins>
-      <w:ins w:id="141" w:author="Alan Hawse" w:date="2018-03-24T12:15:00Z">
+      <w:ins w:id="221" w:author="Alan Hawse" w:date="2018-03-24T12:13:00Z">
+        <w:r>
+          <w:rPr>
+            <w:rFonts w:ascii="Arial" w:hAnsi="Arial" w:cs="Arial"/>
+          </w:rPr>
+          <w:t xml:space="preserve"> purpose of this whole </w:t>
+        </w:r>
+        <w:proofErr w:type="spellStart"/>
+        <w:r>
+          <w:rPr>
+            <w:rFonts w:ascii="Arial" w:hAnsi="Arial" w:cs="Arial"/>
+          </w:rPr>
+          <w:t>pwmTask</w:t>
+        </w:r>
+        <w:proofErr w:type="spellEnd"/>
+        <w:r>
+          <w:rPr>
+            <w:rFonts w:ascii="Arial" w:hAnsi="Arial" w:cs="Arial"/>
+          </w:rPr>
+          <w:t xml:space="preserve"> is to take </w:t>
+        </w:r>
+      </w:ins>
+      <w:ins w:id="222" w:author="Greg Landry" w:date="2018-03-26T17:18:00Z">
+        <w:r>
+          <w:rPr>
+            <w:rFonts w:ascii="Arial" w:hAnsi="Arial" w:cs="Arial"/>
+          </w:rPr>
+          <w:t xml:space="preserve">a </w:t>
+        </w:r>
+      </w:ins>
+      <w:ins w:id="223" w:author="Alan Hawse" w:date="2018-03-24T12:13:00Z">
+        <w:r>
+          <w:rPr>
+            <w:rFonts w:ascii="Arial" w:hAnsi="Arial" w:cs="Arial"/>
+          </w:rPr>
+          <w:t xml:space="preserve">message from </w:t>
+        </w:r>
+      </w:ins>
+      <w:ins w:id="224" w:author="Alan Hawse" w:date="2018-03-24T12:15:00Z">
         <w:r>
           <w:rPr>
             <w:rFonts w:ascii="Arial" w:hAnsi="Arial" w:cs="Arial"/>
@@ -1497,7 +2605,7 @@
           <w:t xml:space="preserve">the </w:t>
         </w:r>
       </w:ins>
-      <w:ins w:id="142" w:author="Alan Hawse" w:date="2018-03-24T12:13:00Z">
+      <w:ins w:id="225" w:author="Alan Hawse" w:date="2018-03-24T12:13:00Z">
         <w:r>
           <w:rPr>
             <w:rFonts w:ascii="Arial" w:hAnsi="Arial" w:cs="Arial"/>
@@ -1505,7 +2613,7 @@
           <w:t xml:space="preserve">other tasks in the form of percent … meaning a number between 0 and 100 and </w:t>
         </w:r>
       </w:ins>
-      <w:ins w:id="143" w:author="Alan Hawse" w:date="2018-03-24T12:15:00Z">
+      <w:ins w:id="226" w:author="Alan Hawse" w:date="2018-03-24T12:15:00Z">
         <w:r>
           <w:rPr>
             <w:rFonts w:ascii="Arial" w:hAnsi="Arial" w:cs="Arial"/>
@@ -1513,7 +2621,7 @@
           <w:t xml:space="preserve">then </w:t>
         </w:r>
       </w:ins>
-      <w:ins w:id="144" w:author="Alan Hawse" w:date="2018-03-24T12:13:00Z">
+      <w:ins w:id="227" w:author="Alan Hawse" w:date="2018-03-24T12:13:00Z">
         <w:r>
           <w:rPr>
             <w:rFonts w:ascii="Arial" w:hAnsi="Arial" w:cs="Arial"/>
@@ -1521,7 +2629,7 @@
           <w:t xml:space="preserve">turn </w:t>
         </w:r>
       </w:ins>
-      <w:ins w:id="145" w:author="Alan Hawse" w:date="2018-03-24T12:17:00Z">
+      <w:ins w:id="228" w:author="Alan Hawse" w:date="2018-03-24T12:17:00Z">
         <w:r>
           <w:rPr>
             <w:rFonts w:ascii="Arial" w:hAnsi="Arial" w:cs="Arial"/>
@@ -1529,7 +2637,7 @@
           <w:t>the percent</w:t>
         </w:r>
       </w:ins>
-      <w:ins w:id="146" w:author="Alan Hawse" w:date="2018-03-24T12:13:00Z">
+      <w:ins w:id="229" w:author="Alan Hawse" w:date="2018-03-24T12:13:00Z">
         <w:r>
           <w:rPr>
             <w:rFonts w:ascii="Arial" w:hAnsi="Arial" w:cs="Arial"/>
@@ -1537,7 +2645,7 @@
           <w:t xml:space="preserve"> into </w:t>
         </w:r>
       </w:ins>
-      <w:ins w:id="147" w:author="Alan Hawse" w:date="2018-03-24T12:14:00Z">
+      <w:ins w:id="230" w:author="Alan Hawse" w:date="2018-03-24T12:14:00Z">
         <w:r>
           <w:rPr>
             <w:rFonts w:ascii="Arial" w:hAnsi="Arial" w:cs="Arial"/>
@@ -1545,7 +2653,7 @@
           <w:t xml:space="preserve">a pulse width </w:t>
         </w:r>
       </w:ins>
-      <w:ins w:id="148" w:author="Alan Hawse" w:date="2018-03-24T12:16:00Z">
+      <w:ins w:id="231" w:author="Alan Hawse" w:date="2018-03-24T12:16:00Z">
         <w:r>
           <w:rPr>
             <w:rFonts w:ascii="Arial" w:hAnsi="Arial" w:cs="Arial"/>
@@ -1553,7 +2661,7 @@
           <w:t xml:space="preserve">between 1ms and 2ms.  And finally turn the pulse width into a compare value which can </w:t>
         </w:r>
       </w:ins>
-      <w:ins w:id="149" w:author="Alan Hawse" w:date="2018-03-24T12:17:00Z">
+      <w:ins w:id="232" w:author="Alan Hawse" w:date="2018-03-24T12:17:00Z">
         <w:r>
           <w:rPr>
             <w:rFonts w:ascii="Arial" w:hAnsi="Arial" w:cs="Arial"/>
@@ -1561,7 +2669,15 @@
           <w:t xml:space="preserve">be written </w:t>
         </w:r>
       </w:ins>
-      <w:ins w:id="150" w:author="Alan Hawse" w:date="2018-03-24T12:16:00Z">
+      <w:ins w:id="233" w:author="Greg Landry" w:date="2018-03-26T17:18:00Z">
+        <w:r>
+          <w:rPr>
+            <w:rFonts w:ascii="Arial" w:hAnsi="Arial" w:cs="Arial"/>
+          </w:rPr>
+          <w:t xml:space="preserve">into the </w:t>
+        </w:r>
+      </w:ins>
+      <w:ins w:id="234" w:author="Alan Hawse" w:date="2018-03-24T12:16:00Z">
         <w:r>
           <w:rPr>
             <w:rFonts w:ascii="Arial" w:hAnsi="Arial" w:cs="Arial"/>
@@ -1569,7 +2685,7 @@
           <w:t xml:space="preserve">PWM compare value register so that you get </w:t>
         </w:r>
       </w:ins>
-      <w:ins w:id="151" w:author="Alan Hawse" w:date="2018-03-24T12:18:00Z">
+      <w:ins w:id="235" w:author="Alan Hawse" w:date="2018-03-24T12:18:00Z">
         <w:r>
           <w:rPr>
             <w:rFonts w:ascii="Arial" w:hAnsi="Arial" w:cs="Arial"/>
@@ -1577,7 +2693,7 @@
           <w:t xml:space="preserve">output </w:t>
         </w:r>
       </w:ins>
-      <w:ins w:id="152" w:author="Alan Hawse" w:date="2018-03-24T12:16:00Z">
+      <w:ins w:id="236" w:author="Alan Hawse" w:date="2018-03-24T12:16:00Z">
         <w:r>
           <w:rPr>
             <w:rFonts w:ascii="Arial" w:hAnsi="Arial" w:cs="Arial"/>
@@ -1590,28 +2706,52 @@
       <w:pPr>
         <w:pStyle w:val="NormalWeb"/>
         <w:rPr>
-          <w:ins w:id="153" w:author="Alan Hawse" w:date="2018-03-24T12:23:00Z"/>
-          <w:rFonts w:ascii="Arial" w:hAnsi="Arial" w:cs="Arial"/>
-        </w:rPr>
-      </w:pPr>
-      <w:ins w:id="154" w:author="Alan Hawse" w:date="2018-03-24T12:23:00Z">
-        <w:r>
-          <w:rPr>
-            <w:rFonts w:ascii="Arial" w:hAnsi="Arial" w:cs="Arial"/>
-          </w:rPr>
-          <w:t xml:space="preserve">I am going to want 3 pairs of functions, </w:t>
-        </w:r>
-      </w:ins>
-    </w:p>
-    <w:p>
-      <w:pPr>
-        <w:pStyle w:val="NormalWeb"/>
-        <w:rPr>
-          <w:ins w:id="155" w:author="Alan Hawse" w:date="2018-03-24T12:23:00Z"/>
-          <w:rFonts w:ascii="Arial" w:hAnsi="Arial" w:cs="Arial"/>
-        </w:rPr>
-      </w:pPr>
-      <w:ins w:id="156" w:author="Alan Hawse" w:date="2018-03-24T12:23:00Z">
+          <w:ins w:id="237" w:author="Alan Hawse" w:date="2018-03-24T12:23:00Z"/>
+          <w:rFonts w:ascii="Arial" w:hAnsi="Arial" w:cs="Arial"/>
+        </w:rPr>
+      </w:pPr>
+      <w:ins w:id="238" w:author="Alan Hawse" w:date="2018-03-24T12:23:00Z">
+        <w:r>
+          <w:rPr>
+            <w:rFonts w:ascii="Arial" w:hAnsi="Arial" w:cs="Arial"/>
+          </w:rPr>
+          <w:t>I am going to want 3 pairs of functions</w:t>
+        </w:r>
+      </w:ins>
+      <w:ins w:id="239" w:author="Greg Landry" w:date="2018-03-26T17:18:00Z">
+        <w:r>
+          <w:rPr>
+            <w:rFonts w:ascii="Arial" w:hAnsi="Arial" w:cs="Arial"/>
+          </w:rPr>
+          <w:t>:</w:t>
+        </w:r>
+      </w:ins>
+      <w:ins w:id="240" w:author="Alan Hawse" w:date="2018-03-24T12:23:00Z">
+        <w:del w:id="241" w:author="Greg Landry" w:date="2018-03-26T17:18:00Z">
+          <w:r>
+            <w:rPr>
+              <w:rFonts w:ascii="Arial" w:hAnsi="Arial" w:cs="Arial"/>
+            </w:rPr>
+            <w:delText xml:space="preserve">, </w:delText>
+          </w:r>
+        </w:del>
+      </w:ins>
+    </w:p>
+    <w:p>
+      <w:pPr>
+        <w:pStyle w:val="NormalWeb"/>
+        <w:ind w:left="720"/>
+        <w:rPr>
+          <w:ins w:id="242" w:author="Alan Hawse" w:date="2018-03-24T12:23:00Z"/>
+          <w:rFonts w:ascii="Arial" w:hAnsi="Arial" w:cs="Arial"/>
+        </w:rPr>
+        <w:pPrChange w:id="243" w:author="Greg Landry" w:date="2018-03-26T17:19:00Z">
+          <w:pPr>
+            <w:pStyle w:val="NormalWeb"/>
+          </w:pPr>
+        </w:pPrChange>
+      </w:pPr>
+      <w:ins w:id="244" w:author="Alan Hawse" w:date="2018-03-24T12:23:00Z">
         <w:r>
           <w:rPr>
             <w:rFonts w:ascii="Arial" w:hAnsi="Arial" w:cs="Arial"/>
@@ -1623,79 +2763,189 @@
     <w:p>
       <w:pPr>
         <w:pStyle w:val="NormalWeb"/>
-        <w:rPr>
-          <w:ins w:id="157" w:author="Alan Hawse" w:date="2018-03-24T12:24:00Z"/>
-          <w:rFonts w:ascii="Arial" w:hAnsi="Arial" w:cs="Arial"/>
-        </w:rPr>
-      </w:pPr>
-      <w:ins w:id="158" w:author="Alan Hawse" w:date="2018-03-24T12:24:00Z">
-        <w:r>
-          <w:rPr>
-            <w:rFonts w:ascii="Arial" w:hAnsi="Arial" w:cs="Arial"/>
-          </w:rPr>
-          <w:t>then I need</w:t>
-        </w:r>
-      </w:ins>
-    </w:p>
-    <w:p>
-      <w:pPr>
-        <w:pStyle w:val="NormalWeb"/>
-        <w:rPr>
-          <w:ins w:id="159" w:author="Alan Hawse" w:date="2018-03-24T12:24:00Z"/>
-          <w:rFonts w:ascii="Arial" w:hAnsi="Arial" w:cs="Arial"/>
-        </w:rPr>
-      </w:pPr>
-      <w:ins w:id="160" w:author="Alan Hawse" w:date="2018-03-24T12:24:00Z">
-        <w:r>
-          <w:rPr>
-            <w:rFonts w:ascii="Arial" w:hAnsi="Arial" w:cs="Arial"/>
-          </w:rPr>
-          <w:t>PWM compare value to pulse width and pulse width to pwm compare value</w:t>
-        </w:r>
-      </w:ins>
-    </w:p>
-    <w:p>
-      <w:pPr>
-        <w:pStyle w:val="NormalWeb"/>
-        <w:rPr>
-          <w:ins w:id="161" w:author="Alan Hawse" w:date="2018-03-24T12:24:00Z"/>
-          <w:rFonts w:ascii="Arial" w:hAnsi="Arial" w:cs="Arial"/>
-        </w:rPr>
-      </w:pPr>
-      <w:ins w:id="162" w:author="Alan Hawse" w:date="2018-03-24T12:24:00Z">
-        <w:r>
-          <w:rPr>
-            <w:rFonts w:ascii="Arial" w:hAnsi="Arial" w:cs="Arial"/>
-          </w:rPr>
-          <w:t>And finally percent to compare value and compare value to percent.</w:t>
-        </w:r>
-      </w:ins>
-    </w:p>
-    <w:p>
-      <w:pPr>
-        <w:pStyle w:val="NormalWeb"/>
-        <w:rPr>
-          <w:ins w:id="163" w:author="Alan Hawse" w:date="2018-03-24T12:20:00Z"/>
-          <w:rFonts w:ascii="Arial" w:hAnsi="Arial" w:cs="Arial"/>
-        </w:rPr>
-      </w:pPr>
-      <w:ins w:id="164" w:author="Alan Hawse" w:date="2018-03-24T12:25:00Z">
-        <w:r>
-          <w:rPr>
-            <w:rFonts w:ascii="Arial" w:hAnsi="Arial" w:cs="Arial"/>
-          </w:rPr>
+        <w:ind w:left="720"/>
+        <w:rPr>
+          <w:ins w:id="245" w:author="Alan Hawse" w:date="2018-03-24T12:24:00Z"/>
+          <w:del w:id="246" w:author="Greg Landry" w:date="2018-03-26T17:19:00Z"/>
+          <w:rFonts w:ascii="Arial" w:hAnsi="Arial" w:cs="Arial"/>
+        </w:rPr>
+        <w:pPrChange w:id="247" w:author="Greg Landry" w:date="2018-03-26T17:19:00Z">
+          <w:pPr>
+            <w:pStyle w:val="NormalWeb"/>
+          </w:pPr>
+        </w:pPrChange>
+      </w:pPr>
+      <w:ins w:id="248" w:author="Alan Hawse" w:date="2018-03-24T12:24:00Z">
+        <w:del w:id="249" w:author="Greg Landry" w:date="2018-03-26T17:19:00Z">
+          <w:r>
+            <w:rPr>
+              <w:rFonts w:ascii="Arial" w:hAnsi="Arial" w:cs="Arial"/>
+            </w:rPr>
+            <w:delText>then I need</w:delText>
+          </w:r>
+        </w:del>
+      </w:ins>
+    </w:p>
+    <w:p>
+      <w:pPr>
+        <w:pStyle w:val="NormalWeb"/>
+        <w:ind w:left="720"/>
+        <w:rPr>
+          <w:ins w:id="250" w:author="Alan Hawse" w:date="2018-03-24T12:24:00Z"/>
+          <w:rFonts w:ascii="Arial" w:hAnsi="Arial" w:cs="Arial"/>
+        </w:rPr>
+        <w:pPrChange w:id="251" w:author="Greg Landry" w:date="2018-03-26T17:19:00Z">
+          <w:pPr>
+            <w:pStyle w:val="NormalWeb"/>
+          </w:pPr>
+        </w:pPrChange>
+      </w:pPr>
+      <w:ins w:id="252" w:author="Alan Hawse" w:date="2018-03-24T12:24:00Z">
+        <w:r>
+          <w:rPr>
+            <w:rFonts w:ascii="Arial" w:hAnsi="Arial" w:cs="Arial"/>
+          </w:rPr>
+          <w:t xml:space="preserve">PWM compare value to pulse width and pulse width to </w:t>
+        </w:r>
+        <w:del w:id="253" w:author="Greg Landry" w:date="2018-03-26T17:19:00Z">
+          <w:r>
+            <w:rPr>
+              <w:rFonts w:ascii="Arial" w:hAnsi="Arial" w:cs="Arial"/>
+            </w:rPr>
+            <w:delText>pwm</w:delText>
+          </w:r>
+        </w:del>
+      </w:ins>
+      <w:ins w:id="254" w:author="Greg Landry" w:date="2018-03-26T17:19:00Z">
+        <w:r>
+          <w:rPr>
+            <w:rFonts w:ascii="Arial" w:hAnsi="Arial" w:cs="Arial"/>
+          </w:rPr>
+          <w:t>PWM</w:t>
+        </w:r>
+      </w:ins>
+      <w:ins w:id="255" w:author="Alan Hawse" w:date="2018-03-24T12:24:00Z">
+        <w:r>
+          <w:rPr>
+            <w:rFonts w:ascii="Arial" w:hAnsi="Arial" w:cs="Arial"/>
+          </w:rPr>
+          <w:t xml:space="preserve"> compare value</w:t>
+        </w:r>
+      </w:ins>
+    </w:p>
+    <w:p>
+      <w:pPr>
+        <w:pStyle w:val="NormalWeb"/>
+        <w:ind w:firstLine="720"/>
+        <w:rPr>
+          <w:ins w:id="256" w:author="Alan Hawse" w:date="2018-03-24T12:24:00Z"/>
+          <w:rFonts w:ascii="Arial" w:hAnsi="Arial" w:cs="Arial"/>
+        </w:rPr>
+        <w:pPrChange w:id="257" w:author="Greg Landry" w:date="2018-03-26T17:19:00Z">
+          <w:pPr>
+            <w:pStyle w:val="NormalWeb"/>
+          </w:pPr>
+        </w:pPrChange>
+      </w:pPr>
+      <w:ins w:id="258" w:author="Greg Landry" w:date="2018-03-26T17:19:00Z">
+        <w:r>
+          <w:rPr>
+            <w:rFonts w:ascii="Arial" w:hAnsi="Arial" w:cs="Arial"/>
+          </w:rPr>
+          <w:t xml:space="preserve">and finally, </w:t>
+        </w:r>
+      </w:ins>
+      <w:ins w:id="259" w:author="Alan Hawse" w:date="2018-03-24T12:24:00Z">
+        <w:del w:id="260" w:author="Greg Landry" w:date="2018-03-26T17:19:00Z">
+          <w:r>
+            <w:rPr>
+              <w:rFonts w:ascii="Arial" w:hAnsi="Arial" w:cs="Arial"/>
+            </w:rPr>
+            <w:delText xml:space="preserve">And finally </w:delText>
+          </w:r>
+        </w:del>
+        <w:r>
+          <w:rPr>
+            <w:rFonts w:ascii="Arial" w:hAnsi="Arial" w:cs="Arial"/>
+          </w:rPr>
+          <w:t>percent to compare value and compare value to percent.</w:t>
+        </w:r>
+      </w:ins>
+    </w:p>
+    <w:p>
+      <w:pPr>
+        <w:pStyle w:val="NormalWeb"/>
+        <w:rPr>
+          <w:ins w:id="261" w:author="Alan Hawse" w:date="2018-03-24T12:20:00Z"/>
+          <w:rFonts w:ascii="Arial" w:hAnsi="Arial" w:cs="Arial"/>
+        </w:rPr>
+      </w:pPr>
+      <w:ins w:id="262" w:author="Alan Hawse" w:date="2018-03-24T12:25:00Z">
+        <w:r>
+          <w:rPr>
+            <w:rFonts w:ascii="Arial" w:hAnsi="Arial" w:cs="Arial"/>
+          </w:rPr>
+          <w:lastRenderedPageBreak/>
           <w:t>So, how do I do that? Well… t</w:t>
         </w:r>
       </w:ins>
-      <w:ins w:id="165" w:author="Alan Hawse" w:date="2018-03-24T12:18:00Z">
-        <w:r>
-          <w:rPr>
-            <w:rFonts w:ascii="Arial" w:hAnsi="Arial" w:cs="Arial"/>
-          </w:rPr>
-          <w:t>he math is simple.  Look at this graph.  On the x-axis I have pulse width in micro seconds and on the y-axis I have percent.  When you have a pulse width of 1000 us you should have a percent of 0</w:t>
-        </w:r>
-      </w:ins>
-      <w:ins w:id="166" w:author="Alan Hawse" w:date="2018-03-24T12:19:00Z">
+      <w:ins w:id="263" w:author="Alan Hawse" w:date="2018-03-24T12:18:00Z">
+        <w:r>
+          <w:rPr>
+            <w:rFonts w:ascii="Arial" w:hAnsi="Arial" w:cs="Arial"/>
+          </w:rPr>
+          <w:t xml:space="preserve">he math is simple.  Look at this graph.  On the </w:t>
+        </w:r>
+        <w:del w:id="264" w:author="Greg Landry" w:date="2018-03-26T17:19:00Z">
+          <w:r>
+            <w:rPr>
+              <w:rFonts w:ascii="Arial" w:hAnsi="Arial" w:cs="Arial"/>
+            </w:rPr>
+            <w:delText>x</w:delText>
+          </w:r>
+        </w:del>
+      </w:ins>
+      <w:ins w:id="265" w:author="Greg Landry" w:date="2018-03-26T17:19:00Z">
+        <w:r>
+          <w:rPr>
+            <w:rFonts w:ascii="Arial" w:hAnsi="Arial" w:cs="Arial"/>
+          </w:rPr>
+          <w:t>X</w:t>
+        </w:r>
+      </w:ins>
+      <w:ins w:id="266" w:author="Alan Hawse" w:date="2018-03-24T12:18:00Z">
+        <w:r>
+          <w:rPr>
+            <w:rFonts w:ascii="Arial" w:hAnsi="Arial" w:cs="Arial"/>
+          </w:rPr>
+          <w:t xml:space="preserve">-axis I have pulse width in micro seconds and on the </w:t>
+        </w:r>
+        <w:del w:id="267" w:author="Greg Landry" w:date="2018-03-26T17:19:00Z">
+          <w:r>
+            <w:rPr>
+              <w:rFonts w:ascii="Arial" w:hAnsi="Arial" w:cs="Arial"/>
+            </w:rPr>
+            <w:delText>y</w:delText>
+          </w:r>
+        </w:del>
+      </w:ins>
+      <w:ins w:id="268" w:author="Greg Landry" w:date="2018-03-26T17:19:00Z">
+        <w:r>
+          <w:rPr>
+            <w:rFonts w:ascii="Arial" w:hAnsi="Arial" w:cs="Arial"/>
+          </w:rPr>
+          <w:t>Y</w:t>
+        </w:r>
+      </w:ins>
+      <w:ins w:id="269" w:author="Alan Hawse" w:date="2018-03-24T12:18:00Z">
+        <w:r>
+          <w:rPr>
+            <w:rFonts w:ascii="Arial" w:hAnsi="Arial" w:cs="Arial"/>
+          </w:rPr>
+          <w:t>-axis I have percent.  When you have a pulse width of 1000 us you should have a percent of 0</w:t>
+        </w:r>
+      </w:ins>
+      <w:ins w:id="270" w:author="Alan Hawse" w:date="2018-03-24T12:19:00Z">
         <w:r>
           <w:rPr>
             <w:rFonts w:ascii="Arial" w:hAnsi="Arial" w:cs="Arial"/>
@@ -1703,7 +2953,7 @@
           <w:t>…here is the first point of the line.  Then when you have a pulse width of 2000us you will have 100%, th</w:t>
         </w:r>
       </w:ins>
-      <w:ins w:id="167" w:author="Alan Hawse" w:date="2018-03-24T12:20:00Z">
+      <w:ins w:id="271" w:author="Alan Hawse" w:date="2018-03-24T12:20:00Z">
         <w:r>
           <w:rPr>
             <w:rFonts w:ascii="Arial" w:hAnsi="Arial" w:cs="Arial"/>
@@ -1711,7 +2961,7 @@
           <w:t xml:space="preserve">at is the </w:t>
         </w:r>
       </w:ins>
-      <w:ins w:id="168" w:author="Alan Hawse" w:date="2018-03-24T12:19:00Z">
+      <w:ins w:id="272" w:author="Alan Hawse" w:date="2018-03-24T12:19:00Z">
         <w:r>
           <w:rPr>
             <w:rFonts w:ascii="Arial" w:hAnsi="Arial" w:cs="Arial"/>
@@ -1719,7 +2969,7 @@
           <w:t>next point on the line.</w:t>
         </w:r>
       </w:ins>
-      <w:ins w:id="169" w:author="Alan Hawse" w:date="2018-03-24T12:20:00Z">
+      <w:ins w:id="273" w:author="Alan Hawse" w:date="2018-03-24T12:20:00Z">
         <w:r>
           <w:rPr>
             <w:rFonts w:ascii="Arial" w:hAnsi="Arial" w:cs="Arial"/>
@@ -1732,11 +2982,11 @@
       <w:pPr>
         <w:pStyle w:val="NormalWeb"/>
         <w:rPr>
-          <w:ins w:id="170" w:author="Alan Hawse" w:date="2018-03-24T12:26:00Z"/>
-          <w:rFonts w:ascii="Arial" w:hAnsi="Arial" w:cs="Arial"/>
-        </w:rPr>
-      </w:pPr>
-      <w:ins w:id="171" w:author="Alan Hawse" w:date="2018-03-24T12:20:00Z">
+          <w:ins w:id="274" w:author="Alan Hawse" w:date="2018-03-24T12:26:00Z"/>
+          <w:rFonts w:ascii="Arial" w:hAnsi="Arial" w:cs="Arial"/>
+        </w:rPr>
+      </w:pPr>
+      <w:ins w:id="275" w:author="Alan Hawse" w:date="2018-03-24T12:20:00Z">
         <w:r>
           <w:rPr>
             <w:rFonts w:ascii="Arial" w:hAnsi="Arial" w:cs="Arial"/>
@@ -1744,15 +2994,39 @@
           <w:t>From algebra one we remember y=mx + b</w:t>
         </w:r>
       </w:ins>
-      <w:ins w:id="172" w:author="Alan Hawse" w:date="2018-03-24T12:21:00Z">
-        <w:r>
-          <w:rPr>
-            <w:rFonts w:ascii="Arial" w:hAnsi="Arial" w:cs="Arial"/>
-          </w:rPr>
-          <w:t>… OK.. so the formula that turns pulse widths into percent is percent = slope times the pulse width minus 100 percent.  The slope of the line is rise over run, or 100</w:t>
-        </w:r>
-      </w:ins>
-      <w:ins w:id="173" w:author="Alan Hawse" w:date="2018-03-24T12:22:00Z">
+      <w:ins w:id="276" w:author="Alan Hawse" w:date="2018-03-24T12:21:00Z">
+        <w:r>
+          <w:rPr>
+            <w:rFonts w:ascii="Arial" w:hAnsi="Arial" w:cs="Arial"/>
+          </w:rPr>
+          <w:t>… OK</w:t>
+        </w:r>
+      </w:ins>
+      <w:ins w:id="277" w:author="Greg Landry" w:date="2018-03-26T17:19:00Z">
+        <w:r>
+          <w:rPr>
+            <w:rFonts w:ascii="Arial" w:hAnsi="Arial" w:cs="Arial"/>
+          </w:rPr>
+          <w:t>,</w:t>
+        </w:r>
+      </w:ins>
+      <w:ins w:id="278" w:author="Alan Hawse" w:date="2018-03-24T12:21:00Z">
+        <w:del w:id="279" w:author="Greg Landry" w:date="2018-03-26T17:19:00Z">
+          <w:r>
+            <w:rPr>
+              <w:rFonts w:ascii="Arial" w:hAnsi="Arial" w:cs="Arial"/>
+            </w:rPr>
+            <w:delText>..</w:delText>
+          </w:r>
+        </w:del>
+        <w:r>
+          <w:rPr>
+            <w:rFonts w:ascii="Arial" w:hAnsi="Arial" w:cs="Arial"/>
+          </w:rPr>
+          <w:t xml:space="preserve"> so the formula that turns pulse widths into percent is percent = slope times the pulse width minus 100 percent.  The slope of the line is rise over run, or 100</w:t>
+        </w:r>
+      </w:ins>
+      <w:ins w:id="280" w:author="Alan Hawse" w:date="2018-03-24T12:22:00Z">
         <w:r>
           <w:rPr>
             <w:rFonts w:ascii="Arial" w:hAnsi="Arial" w:cs="Arial"/>
@@ -1760,7 +3034,7 @@
           <w:t xml:space="preserve"> percent</w:t>
         </w:r>
       </w:ins>
-      <w:ins w:id="174" w:author="Alan Hawse" w:date="2018-03-24T12:21:00Z">
+      <w:ins w:id="281" w:author="Alan Hawse" w:date="2018-03-24T12:21:00Z">
         <w:r>
           <w:rPr>
             <w:rFonts w:ascii="Arial" w:hAnsi="Arial" w:cs="Arial"/>
@@ -1768,7 +3042,7 @@
           <w:t xml:space="preserve"> minus 0</w:t>
         </w:r>
       </w:ins>
-      <w:ins w:id="175" w:author="Alan Hawse" w:date="2018-03-24T12:22:00Z">
+      <w:ins w:id="282" w:author="Alan Hawse" w:date="2018-03-24T12:22:00Z">
         <w:r>
           <w:rPr>
             <w:rFonts w:ascii="Arial" w:hAnsi="Arial" w:cs="Arial"/>
@@ -1781,11 +3055,11 @@
       <w:pPr>
         <w:pStyle w:val="NormalWeb"/>
         <w:rPr>
-          <w:ins w:id="176" w:author="Alan Hawse" w:date="2018-03-24T12:26:00Z"/>
-          <w:rFonts w:ascii="Arial" w:hAnsi="Arial" w:cs="Arial"/>
-        </w:rPr>
-      </w:pPr>
-      <w:ins w:id="177" w:author="Alan Hawse" w:date="2018-03-24T12:26:00Z">
+          <w:ins w:id="283" w:author="Alan Hawse" w:date="2018-03-24T12:26:00Z"/>
+          <w:rFonts w:ascii="Arial" w:hAnsi="Arial" w:cs="Arial"/>
+        </w:rPr>
+      </w:pPr>
+      <w:ins w:id="284" w:author="Alan Hawse" w:date="2018-03-24T12:26:00Z">
         <w:r>
           <w:rPr>
             <w:rFonts w:ascii="Arial" w:hAnsi="Arial" w:cs="Arial"/>
@@ -1793,16 +3067,24 @@
           <w:t>And that can be rearranged to get percent into pulse width like this</w:t>
         </w:r>
       </w:ins>
-    </w:p>
-    <w:p>
-      <w:pPr>
-        <w:pStyle w:val="NormalWeb"/>
-        <w:rPr>
-          <w:ins w:id="178" w:author="Alan Hawse" w:date="2018-03-24T12:27:00Z"/>
-          <w:rFonts w:ascii="Arial" w:hAnsi="Arial" w:cs="Arial"/>
-        </w:rPr>
-      </w:pPr>
-      <w:ins w:id="179" w:author="Alan Hawse" w:date="2018-03-24T12:27:00Z">
+      <w:ins w:id="285" w:author="Greg Landry" w:date="2018-03-26T17:20:00Z">
+        <w:r>
+          <w:rPr>
+            <w:rFonts w:ascii="Arial" w:hAnsi="Arial" w:cs="Arial"/>
+          </w:rPr>
+          <w:t>:</w:t>
+        </w:r>
+      </w:ins>
+    </w:p>
+    <w:p>
+      <w:pPr>
+        <w:pStyle w:val="NormalWeb"/>
+        <w:rPr>
+          <w:ins w:id="286" w:author="Alan Hawse" w:date="2018-03-24T12:27:00Z"/>
+          <w:rFonts w:ascii="Arial" w:hAnsi="Arial" w:cs="Arial"/>
+        </w:rPr>
+      </w:pPr>
+      <w:ins w:id="287" w:author="Alan Hawse" w:date="2018-03-24T12:27:00Z">
         <w:r>
           <w:rPr>
             <w:rFonts w:ascii="Arial" w:hAnsi="Arial" w:cs="Arial"/>
@@ -1815,21 +3097,37 @@
       <w:pPr>
         <w:pStyle w:val="NormalWeb"/>
         <w:rPr>
-          <w:del w:id="180" w:author="Alan Hawse" w:date="2018-03-24T12:15:00Z"/>
-          <w:rFonts w:ascii="Arial" w:hAnsi="Arial" w:cs="Arial"/>
-        </w:rPr>
-      </w:pPr>
-      <w:ins w:id="181" w:author="Alan Hawse" w:date="2018-03-24T12:27:00Z">
-        <w:r>
-          <w:rPr>
-            <w:rFonts w:ascii="Arial" w:hAnsi="Arial" w:cs="Arial"/>
-          </w:rPr>
-          <w:t xml:space="preserve">So, lets start this thing by </w:t>
-        </w:r>
-      </w:ins>
-      <w:moveFromRangeStart w:id="182" w:author="Alan Hawse" w:date="2018-03-23T16:37:00Z" w:name="move509586349"/>
-      <w:moveFrom w:id="183" w:author="Alan Hawse" w:date="2018-03-23T16:37:00Z">
-        <w:del w:id="184" w:author="Alan Hawse" w:date="2018-03-24T12:15:00Z">
+          <w:del w:id="288" w:author="Alan Hawse" w:date="2018-03-24T12:15:00Z"/>
+          <w:rFonts w:ascii="Arial" w:hAnsi="Arial" w:cs="Arial"/>
+        </w:rPr>
+      </w:pPr>
+      <w:ins w:id="289" w:author="Alan Hawse" w:date="2018-03-24T12:27:00Z">
+        <w:r>
+          <w:rPr>
+            <w:rFonts w:ascii="Arial" w:hAnsi="Arial" w:cs="Arial"/>
+          </w:rPr>
+          <w:t>So, let</w:t>
+        </w:r>
+      </w:ins>
+      <w:ins w:id="290" w:author="Greg Landry" w:date="2018-03-26T17:20:00Z">
+        <w:r>
+          <w:rPr>
+            <w:rFonts w:ascii="Arial" w:hAnsi="Arial" w:cs="Arial"/>
+          </w:rPr>
+          <w:t>'</w:t>
+        </w:r>
+      </w:ins>
+      <w:ins w:id="291" w:author="Alan Hawse" w:date="2018-03-24T12:27:00Z">
+        <w:r>
+          <w:rPr>
+            <w:rFonts w:ascii="Arial" w:hAnsi="Arial" w:cs="Arial"/>
+          </w:rPr>
+          <w:t xml:space="preserve">s start this thing by </w:t>
+        </w:r>
+      </w:ins>
+      <w:moveFromRangeStart w:id="292" w:author="Alan Hawse" w:date="2018-03-23T16:37:00Z" w:name="move509586349"/>
+      <w:moveFrom w:id="293" w:author="Alan Hawse" w:date="2018-03-23T16:37:00Z">
+        <w:del w:id="294" w:author="Alan Hawse" w:date="2018-03-24T12:15:00Z">
           <w:r>
             <w:rPr>
               <w:rFonts w:ascii="Arial" w:hAnsi="Arial" w:cs="Arial"/>
@@ -1839,16 +3137,16 @@
         </w:del>
       </w:moveFrom>
     </w:p>
-    <w:moveFromRangeEnd w:id="182"/>
-    <w:p>
-      <w:pPr>
-        <w:pStyle w:val="NormalWeb"/>
-        <w:rPr>
-          <w:ins w:id="185" w:author="Alan Hawse" w:date="2018-03-24T12:29:00Z"/>
-          <w:rFonts w:ascii="Arial" w:hAnsi="Arial" w:cs="Arial"/>
-        </w:rPr>
-      </w:pPr>
-      <w:del w:id="186" w:author="Alan Hawse" w:date="2018-03-23T16:37:00Z">
+    <w:moveFromRangeEnd w:id="292"/>
+    <w:p>
+      <w:pPr>
+        <w:pStyle w:val="NormalWeb"/>
+        <w:rPr>
+          <w:ins w:id="295" w:author="Alan Hawse" w:date="2018-03-24T12:29:00Z"/>
+          <w:rFonts w:ascii="Arial" w:hAnsi="Arial" w:cs="Arial"/>
+        </w:rPr>
+      </w:pPr>
+      <w:del w:id="296" w:author="Alan Hawse" w:date="2018-03-23T16:37:00Z">
         <w:r>
           <w:rPr>
             <w:rFonts w:ascii="Arial" w:hAnsi="Arial" w:cs="Arial"/>
@@ -1862,7 +3160,7 @@
         </w:rPr>
         <w:t>creat</w:t>
       </w:r>
-      <w:ins w:id="187" w:author="Alan Hawse" w:date="2018-03-23T16:37:00Z">
+      <w:ins w:id="297" w:author="Alan Hawse" w:date="2018-03-23T16:37:00Z">
         <w:r>
           <w:rPr>
             <w:rFonts w:ascii="Arial" w:hAnsi="Arial" w:cs="Arial"/>
@@ -1870,7 +3168,7 @@
           <w:t>ing</w:t>
         </w:r>
       </w:ins>
-      <w:del w:id="188" w:author="Alan Hawse" w:date="2018-03-23T16:37:00Z">
+      <w:del w:id="298" w:author="Alan Hawse" w:date="2018-03-23T16:37:00Z">
         <w:r>
           <w:rPr>
             <w:rFonts w:ascii="Arial" w:hAnsi="Arial" w:cs="Arial"/>
@@ -1878,7 +3176,7 @@
           <w:delText>e</w:delText>
         </w:r>
       </w:del>
-      <w:del w:id="189" w:author="Alan Hawse" w:date="2018-03-24T12:28:00Z">
+      <w:del w:id="299" w:author="Alan Hawse" w:date="2018-03-24T12:28:00Z">
         <w:r>
           <w:rPr>
             <w:rFonts w:ascii="Arial" w:hAnsi="Arial" w:cs="Arial"/>
@@ -1886,7 +3184,7 @@
           <w:delText xml:space="preserve"> </w:delText>
         </w:r>
       </w:del>
-      <w:ins w:id="190" w:author="Alan Hawse" w:date="2018-03-24T12:28:00Z">
+      <w:ins w:id="300" w:author="Alan Hawse" w:date="2018-03-24T12:28:00Z">
         <w:r>
           <w:rPr>
             <w:rFonts w:ascii="Arial" w:hAnsi="Arial" w:cs="Arial"/>
@@ -1894,7 +3192,7 @@
           <w:t xml:space="preserve"> the helper functions</w:t>
         </w:r>
       </w:ins>
-      <w:del w:id="191" w:author="Alan Hawse" w:date="2018-03-24T12:28:00Z">
+      <w:del w:id="301" w:author="Alan Hawse" w:date="2018-03-24T12:28:00Z">
         <w:r>
           <w:rPr>
             <w:rFonts w:ascii="Arial" w:hAnsi="Arial" w:cs="Arial"/>
@@ -1908,15 +3206,53 @@
         </w:rPr>
         <w:t>.</w:t>
       </w:r>
-      <w:ins w:id="192" w:author="Alan Hawse" w:date="2018-03-24T12:28:00Z">
-        <w:r>
-          <w:rPr>
-            <w:rFonts w:ascii="Arial" w:hAnsi="Arial" w:cs="Arial"/>
-          </w:rPr>
-          <w:t xml:space="preserve">  First define the ranges of pulses… MIN_US and MAX_US.  Then define the the PWM parameters PWM clock, pwm divider.  These could be read from the schematic</w:t>
-        </w:r>
-      </w:ins>
-      <w:ins w:id="193" w:author="Alan Hawse" w:date="2018-03-24T12:29:00Z">
+      <w:ins w:id="302" w:author="Alan Hawse" w:date="2018-03-24T12:28:00Z">
+        <w:r>
+          <w:rPr>
+            <w:rFonts w:ascii="Arial" w:hAnsi="Arial" w:cs="Arial"/>
+          </w:rPr>
+          <w:t xml:space="preserve">  First define the ranges of pulses… MIN_US and MAX_US.  Then define the </w:t>
+        </w:r>
+        <w:del w:id="303" w:author="Greg Landry" w:date="2018-03-26T17:20:00Z">
+          <w:r>
+            <w:rPr>
+              <w:rFonts w:ascii="Arial" w:hAnsi="Arial" w:cs="Arial"/>
+            </w:rPr>
+            <w:delText xml:space="preserve">the </w:delText>
+          </w:r>
+        </w:del>
+        <w:r>
+          <w:rPr>
+            <w:rFonts w:ascii="Arial" w:hAnsi="Arial" w:cs="Arial"/>
+          </w:rPr>
+          <w:t xml:space="preserve">PWM parameters PWM clock, </w:t>
+        </w:r>
+        <w:del w:id="304" w:author="Greg Landry" w:date="2018-03-26T17:20:00Z">
+          <w:r>
+            <w:rPr>
+              <w:rFonts w:ascii="Arial" w:hAnsi="Arial" w:cs="Arial"/>
+            </w:rPr>
+            <w:delText>pwm</w:delText>
+          </w:r>
+        </w:del>
+      </w:ins>
+      <w:ins w:id="305" w:author="Greg Landry" w:date="2018-03-26T17:20:00Z">
+        <w:r>
+          <w:rPr>
+            <w:rFonts w:ascii="Arial" w:hAnsi="Arial" w:cs="Arial"/>
+          </w:rPr>
+          <w:t>and PWM</w:t>
+        </w:r>
+      </w:ins>
+      <w:ins w:id="306" w:author="Alan Hawse" w:date="2018-03-24T12:28:00Z">
+        <w:r>
+          <w:rPr>
+            <w:rFonts w:ascii="Arial" w:hAnsi="Arial" w:cs="Arial"/>
+          </w:rPr>
+          <w:t xml:space="preserve"> divider.  These could be read from the schematic</w:t>
+        </w:r>
+      </w:ins>
+      <w:ins w:id="307" w:author="Alan Hawse" w:date="2018-03-24T12:29:00Z">
         <w:r>
           <w:rPr>
             <w:rFonts w:ascii="Arial" w:hAnsi="Arial" w:cs="Arial"/>
@@ -1929,11 +3265,11 @@
       <w:pPr>
         <w:pStyle w:val="NormalWeb"/>
         <w:rPr>
-          <w:ins w:id="194" w:author="Alan Hawse" w:date="2018-03-24T12:29:00Z"/>
-          <w:rFonts w:ascii="Arial" w:hAnsi="Arial" w:cs="Arial"/>
-        </w:rPr>
-      </w:pPr>
-      <w:ins w:id="195" w:author="Alan Hawse" w:date="2018-03-24T12:29:00Z">
+          <w:ins w:id="308" w:author="Alan Hawse" w:date="2018-03-24T12:29:00Z"/>
+          <w:rFonts w:ascii="Arial" w:hAnsi="Arial" w:cs="Arial"/>
+        </w:rPr>
+      </w:pPr>
+      <w:ins w:id="309" w:author="Alan Hawse" w:date="2018-03-24T12:29:00Z">
         <w:r>
           <w:rPr>
             <w:rFonts w:ascii="Arial" w:hAnsi="Arial" w:cs="Arial"/>
@@ -1941,16 +3277,24 @@
           <w:t>Now I can build the helper functions</w:t>
         </w:r>
       </w:ins>
-    </w:p>
-    <w:p>
-      <w:pPr>
-        <w:pStyle w:val="NormalWeb"/>
-        <w:rPr>
-          <w:ins w:id="196" w:author="Alan Hawse" w:date="2018-03-24T12:31:00Z"/>
-          <w:rFonts w:ascii="Arial" w:hAnsi="Arial" w:cs="Arial"/>
-        </w:rPr>
-      </w:pPr>
-      <w:ins w:id="197" w:author="Alan Hawse" w:date="2018-03-24T12:30:00Z">
+      <w:ins w:id="310" w:author="Greg Landry" w:date="2018-03-26T17:20:00Z">
+        <w:r>
+          <w:rPr>
+            <w:rFonts w:ascii="Arial" w:hAnsi="Arial" w:cs="Arial"/>
+          </w:rPr>
+          <w:t>.</w:t>
+        </w:r>
+      </w:ins>
+    </w:p>
+    <w:p>
+      <w:pPr>
+        <w:pStyle w:val="NormalWeb"/>
+        <w:rPr>
+          <w:ins w:id="311" w:author="Alan Hawse" w:date="2018-03-24T12:31:00Z"/>
+          <w:rFonts w:ascii="Arial" w:hAnsi="Arial" w:cs="Arial"/>
+        </w:rPr>
+      </w:pPr>
+      <w:ins w:id="312" w:author="Alan Hawse" w:date="2018-03-24T12:30:00Z">
         <w:r>
           <w:rPr>
             <w:rFonts w:ascii="Arial" w:hAnsi="Arial" w:cs="Arial"/>
@@ -1963,11 +3307,11 @@
       <w:pPr>
         <w:pStyle w:val="NormalWeb"/>
         <w:rPr>
-          <w:ins w:id="198" w:author="Alan Hawse" w:date="2018-03-24T12:32:00Z"/>
-          <w:rFonts w:ascii="Arial" w:hAnsi="Arial" w:cs="Arial"/>
-        </w:rPr>
-      </w:pPr>
-      <w:ins w:id="199" w:author="Alan Hawse" w:date="2018-03-24T12:31:00Z">
+          <w:ins w:id="313" w:author="Alan Hawse" w:date="2018-03-24T12:32:00Z"/>
+          <w:rFonts w:ascii="Arial" w:hAnsi="Arial" w:cs="Arial"/>
+        </w:rPr>
+      </w:pPr>
+      <w:ins w:id="314" w:author="Alan Hawse" w:date="2018-03-24T12:31:00Z">
         <w:r>
           <w:rPr>
             <w:rFonts w:ascii="Arial" w:hAnsi="Arial" w:cs="Arial"/>
@@ -1980,60 +3324,152 @@
       <w:pPr>
         <w:pStyle w:val="NormalWeb"/>
         <w:rPr>
-          <w:ins w:id="200" w:author="Alan Hawse" w:date="2018-03-24T12:32:00Z"/>
-          <w:rFonts w:ascii="Arial" w:hAnsi="Arial" w:cs="Arial"/>
-        </w:rPr>
-      </w:pPr>
-      <w:ins w:id="201" w:author="Alan Hawse" w:date="2018-03-24T12:32:00Z">
-        <w:r>
-          <w:rPr>
-            <w:rFonts w:ascii="Arial" w:hAnsi="Arial" w:cs="Arial"/>
-          </w:rPr>
-          <w:t>And finally two functions to turn compare values into percent and percent into compare values.</w:t>
-        </w:r>
-      </w:ins>
-    </w:p>
-    <w:p>
-      <w:pPr>
-        <w:pStyle w:val="NormalWeb"/>
-        <w:rPr>
-          <w:ins w:id="202" w:author="Alan Hawse" w:date="2018-03-24T12:32:00Z"/>
-          <w:rFonts w:ascii="Arial" w:hAnsi="Arial" w:cs="Arial"/>
-        </w:rPr>
-      </w:pPr>
-      <w:ins w:id="203" w:author="Alan Hawse" w:date="2018-03-24T12:32:00Z">
-        <w:r>
-          <w:rPr>
-            <w:rFonts w:ascii="Arial" w:hAnsi="Arial" w:cs="Arial"/>
-          </w:rPr>
-          <w:t>Now in my program I can use these help functions to set the PWMs using percent or findout what percent by reading the current compare value of the PWMs.</w:t>
-        </w:r>
-      </w:ins>
-    </w:p>
-    <w:p>
-      <w:pPr>
-        <w:pStyle w:val="NormalWeb"/>
-        <w:rPr>
-          <w:rFonts w:ascii="Arial" w:hAnsi="Arial" w:cs="Arial"/>
-        </w:rPr>
-      </w:pPr>
-      <w:ins w:id="204" w:author="Alan Hawse" w:date="2018-03-24T12:33:00Z">
-        <w:r>
-          <w:rPr>
-            <w:rFonts w:ascii="Arial" w:hAnsi="Arial" w:cs="Arial"/>
-          </w:rPr>
-          <w:t>The next function I build will be used by other tasks to look at the current state of the PWM in percent.  Ill call the function get motor percent.  T</w:t>
-        </w:r>
-      </w:ins>
-      <w:ins w:id="205" w:author="Alan Hawse" w:date="2018-03-23T17:07:00Z">
-        <w:r>
-          <w:rPr>
-            <w:rFonts w:ascii="Arial" w:hAnsi="Arial" w:cs="Arial"/>
-          </w:rPr>
-          <w:t xml:space="preserve">he getMotorPercent </w:t>
-        </w:r>
-      </w:ins>
-      <w:ins w:id="206" w:author="Alan Hawse" w:date="2018-03-24T12:34:00Z">
+          <w:ins w:id="315" w:author="Alan Hawse" w:date="2018-03-24T12:32:00Z"/>
+          <w:rFonts w:ascii="Arial" w:hAnsi="Arial" w:cs="Arial"/>
+        </w:rPr>
+      </w:pPr>
+      <w:ins w:id="316" w:author="Alan Hawse" w:date="2018-03-24T12:32:00Z">
+        <w:r>
+          <w:rPr>
+            <w:rFonts w:ascii="Arial" w:hAnsi="Arial" w:cs="Arial"/>
+          </w:rPr>
+          <w:t>And finally</w:t>
+        </w:r>
+      </w:ins>
+      <w:ins w:id="317" w:author="Greg Landry" w:date="2018-03-26T17:20:00Z">
+        <w:r>
+          <w:rPr>
+            <w:rFonts w:ascii="Arial" w:hAnsi="Arial" w:cs="Arial"/>
+          </w:rPr>
+          <w:t>,</w:t>
+        </w:r>
+      </w:ins>
+      <w:ins w:id="318" w:author="Alan Hawse" w:date="2018-03-24T12:32:00Z">
+        <w:r>
+          <w:rPr>
+            <w:rFonts w:ascii="Arial" w:hAnsi="Arial" w:cs="Arial"/>
+          </w:rPr>
+          <w:t xml:space="preserve"> two functions to turn compare values into percent and percent into compare values.</w:t>
+        </w:r>
+      </w:ins>
+    </w:p>
+    <w:p>
+      <w:pPr>
+        <w:pStyle w:val="NormalWeb"/>
+        <w:rPr>
+          <w:ins w:id="319" w:author="Alan Hawse" w:date="2018-03-24T12:32:00Z"/>
+          <w:rFonts w:ascii="Arial" w:hAnsi="Arial" w:cs="Arial"/>
+        </w:rPr>
+      </w:pPr>
+      <w:ins w:id="320" w:author="Alan Hawse" w:date="2018-03-24T12:32:00Z">
+        <w:r>
+          <w:rPr>
+            <w:rFonts w:ascii="Arial" w:hAnsi="Arial" w:cs="Arial"/>
+          </w:rPr>
+          <w:t>Now in my program I can use these help functions to set the PWMs using percent or find</w:t>
+        </w:r>
+      </w:ins>
+      <w:ins w:id="321" w:author="Greg Landry" w:date="2018-03-26T17:20:00Z">
+        <w:r>
+          <w:rPr>
+            <w:rFonts w:ascii="Arial" w:hAnsi="Arial" w:cs="Arial"/>
+          </w:rPr>
+          <w:t xml:space="preserve"> </w:t>
+        </w:r>
+      </w:ins>
+      <w:ins w:id="322" w:author="Alan Hawse" w:date="2018-03-24T12:32:00Z">
+        <w:r>
+          <w:rPr>
+            <w:rFonts w:ascii="Arial" w:hAnsi="Arial" w:cs="Arial"/>
+          </w:rPr>
+          <w:t xml:space="preserve">out what percent </w:t>
+        </w:r>
+      </w:ins>
+      <w:ins w:id="323" w:author="Greg Landry" w:date="2018-03-26T17:21:00Z">
+        <w:r>
+          <w:rPr>
+            <w:rFonts w:ascii="Arial" w:hAnsi="Arial" w:cs="Arial"/>
+          </w:rPr>
+          <w:t xml:space="preserve">is currently set </w:t>
+        </w:r>
+      </w:ins>
+      <w:ins w:id="324" w:author="Alan Hawse" w:date="2018-03-24T12:32:00Z">
+        <w:r>
+          <w:rPr>
+            <w:rFonts w:ascii="Arial" w:hAnsi="Arial" w:cs="Arial"/>
+          </w:rPr>
+          <w:t xml:space="preserve">by reading the </w:t>
+        </w:r>
+        <w:del w:id="325" w:author="Greg Landry" w:date="2018-03-26T17:21:00Z">
+          <w:r>
+            <w:rPr>
+              <w:rFonts w:ascii="Arial" w:hAnsi="Arial" w:cs="Arial"/>
+            </w:rPr>
+            <w:delText xml:space="preserve">current </w:delText>
+          </w:r>
+        </w:del>
+        <w:r>
+          <w:rPr>
+            <w:rFonts w:ascii="Arial" w:hAnsi="Arial" w:cs="Arial"/>
+          </w:rPr>
+          <w:t>compare value of the PWMs.</w:t>
+        </w:r>
+      </w:ins>
+    </w:p>
+    <w:p>
+      <w:pPr>
+        <w:pStyle w:val="NormalWeb"/>
+        <w:rPr>
+          <w:rFonts w:ascii="Arial" w:hAnsi="Arial" w:cs="Arial"/>
+        </w:rPr>
+      </w:pPr>
+      <w:ins w:id="326" w:author="Alan Hawse" w:date="2018-03-24T12:33:00Z">
+        <w:r>
+          <w:rPr>
+            <w:rFonts w:ascii="Arial" w:hAnsi="Arial" w:cs="Arial"/>
+          </w:rPr>
+          <w:t>The next function I build will be used by other tasks to look at the current state of the PWM in percent.  I</w:t>
+        </w:r>
+      </w:ins>
+      <w:ins w:id="327" w:author="Greg Landry" w:date="2018-03-26T17:21:00Z">
+        <w:r>
+          <w:rPr>
+            <w:rFonts w:ascii="Arial" w:hAnsi="Arial" w:cs="Arial"/>
+          </w:rPr>
+          <w:t>'</w:t>
+        </w:r>
+      </w:ins>
+      <w:ins w:id="328" w:author="Alan Hawse" w:date="2018-03-24T12:33:00Z">
+        <w:r>
+          <w:rPr>
+            <w:rFonts w:ascii="Arial" w:hAnsi="Arial" w:cs="Arial"/>
+          </w:rPr>
+          <w:t>ll call the function get motor percent.  T</w:t>
+        </w:r>
+      </w:ins>
+      <w:ins w:id="329" w:author="Alan Hawse" w:date="2018-03-23T17:07:00Z">
+        <w:r>
+          <w:rPr>
+            <w:rFonts w:ascii="Arial" w:hAnsi="Arial" w:cs="Arial"/>
+          </w:rPr>
+          <w:t xml:space="preserve">he </w:t>
+        </w:r>
+        <w:proofErr w:type="spellStart"/>
+        <w:r>
+          <w:rPr>
+            <w:rFonts w:ascii="Arial" w:hAnsi="Arial" w:cs="Arial"/>
+          </w:rPr>
+          <w:t>getMotorPercent</w:t>
+        </w:r>
+        <w:proofErr w:type="spellEnd"/>
+        <w:r>
+          <w:rPr>
+            <w:rFonts w:ascii="Arial" w:hAnsi="Arial" w:cs="Arial"/>
+          </w:rPr>
+          <w:t xml:space="preserve"> </w:t>
+        </w:r>
+      </w:ins>
+      <w:ins w:id="330" w:author="Alan Hawse" w:date="2018-03-24T12:34:00Z">
         <w:r>
           <w:rPr>
             <w:rFonts w:ascii="Arial" w:hAnsi="Arial" w:cs="Arial"/>
@@ -2041,7 +3477,7 @@
           <w:t xml:space="preserve">function </w:t>
         </w:r>
       </w:ins>
-      <w:ins w:id="207" w:author="Alan Hawse" w:date="2018-03-23T17:07:00Z">
+      <w:ins w:id="331" w:author="Alan Hawse" w:date="2018-03-23T17:07:00Z">
         <w:r>
           <w:rPr>
             <w:rFonts w:ascii="Arial" w:hAnsi="Arial" w:cs="Arial"/>
@@ -2049,15 +3485,29 @@
           <w:t xml:space="preserve">takes </w:t>
         </w:r>
       </w:ins>
-      <w:ins w:id="208" w:author="Alan Hawse" w:date="2018-03-23T17:12:00Z">
-        <w:r>
-          <w:rPr>
-            <w:rFonts w:ascii="Arial" w:hAnsi="Arial" w:cs="Arial"/>
-          </w:rPr>
-          <w:t xml:space="preserve">as input either M1 or M2, then it looks at the PWM and figures out what the compare value is for that PWM, and uses the </w:t>
-        </w:r>
-      </w:ins>
-      <w:ins w:id="209" w:author="Alan Hawse" w:date="2018-03-24T12:10:00Z">
+      <w:ins w:id="332" w:author="Alan Hawse" w:date="2018-03-23T17:12:00Z">
+        <w:r>
+          <w:rPr>
+            <w:rFonts w:ascii="Arial" w:hAnsi="Arial" w:cs="Arial"/>
+          </w:rPr>
+          <w:t xml:space="preserve">as input either M1 or M2, then it looks at the PWM and figures out what the compare value is for that PWM, </w:t>
+        </w:r>
+        <w:del w:id="333" w:author="Greg Landry" w:date="2018-03-26T17:21:00Z">
+          <w:r>
+            <w:rPr>
+              <w:rFonts w:ascii="Arial" w:hAnsi="Arial" w:cs="Arial"/>
+            </w:rPr>
+            <w:delText xml:space="preserve">and </w:delText>
+          </w:r>
+        </w:del>
+        <w:r>
+          <w:rPr>
+            <w:rFonts w:ascii="Arial" w:hAnsi="Arial" w:cs="Arial"/>
+          </w:rPr>
+          <w:t xml:space="preserve">uses the </w:t>
+        </w:r>
+      </w:ins>
+      <w:ins w:id="334" w:author="Alan Hawse" w:date="2018-03-24T12:10:00Z">
         <w:r>
           <w:rPr>
             <w:rFonts w:ascii="Arial" w:hAnsi="Arial" w:cs="Arial"/>
@@ -2065,7 +3515,7 @@
           <w:t xml:space="preserve">helper </w:t>
         </w:r>
       </w:ins>
-      <w:ins w:id="210" w:author="Alan Hawse" w:date="2018-03-23T17:12:00Z">
+      <w:ins w:id="335" w:author="Alan Hawse" w:date="2018-03-23T17:12:00Z">
         <w:r>
           <w:rPr>
             <w:rFonts w:ascii="Arial" w:hAnsi="Arial" w:cs="Arial"/>
@@ -2073,7 +3523,7 @@
           <w:t>function comp</w:t>
         </w:r>
       </w:ins>
-      <w:ins w:id="211" w:author="Alan Hawse" w:date="2018-03-24T12:10:00Z">
+      <w:ins w:id="336" w:author="Alan Hawse" w:date="2018-03-24T12:10:00Z">
         <w:r>
           <w:rPr>
             <w:rFonts w:ascii="Arial" w:hAnsi="Arial" w:cs="Arial"/>
@@ -2081,29 +3531,82 @@
           <w:t>a</w:t>
         </w:r>
       </w:ins>
-      <w:ins w:id="212" w:author="Alan Hawse" w:date="2018-03-23T17:12:00Z">
-        <w:r>
-          <w:rPr>
-            <w:rFonts w:ascii="Arial" w:hAnsi="Arial" w:cs="Arial"/>
-          </w:rPr>
-          <w:t>re to percent return the current percent value.</w:t>
-        </w:r>
-      </w:ins>
-    </w:p>
-    <w:p>
-      <w:pPr>
-        <w:pStyle w:val="NormalWeb"/>
-        <w:rPr>
-          <w:rFonts w:ascii="Arial" w:hAnsi="Arial" w:cs="Arial"/>
-        </w:rPr>
-      </w:pPr>
-      <w:r>
-        <w:rPr>
-          <w:rFonts w:ascii="Arial" w:hAnsi="Arial" w:cs="Arial"/>
-        </w:rPr>
-        <w:t>Now I’ll create the PWMTask.  When the task starts I’ll start the two PWMs using the start API command; then in an infinite loop I’ll wait to receive an RTOS command from the queue.  When I get a command from the queue, I’ll figure out what the hardware and counter numbers are so I can use the appropriate macros</w:t>
-      </w:r>
-      <w:ins w:id="213" w:author="Alan Hawse" w:date="2018-03-23T17:14:00Z">
+      <w:ins w:id="337" w:author="Alan Hawse" w:date="2018-03-23T17:12:00Z">
+        <w:r>
+          <w:rPr>
+            <w:rFonts w:ascii="Arial" w:hAnsi="Arial" w:cs="Arial"/>
+          </w:rPr>
+          <w:t>re to percent</w:t>
+        </w:r>
+      </w:ins>
+      <w:ins w:id="338" w:author="Greg Landry" w:date="2018-03-26T17:21:00Z">
+        <w:r>
+          <w:rPr>
+            <w:rFonts w:ascii="Arial" w:hAnsi="Arial" w:cs="Arial"/>
+          </w:rPr>
+          <w:t>, and then</w:t>
+        </w:r>
+      </w:ins>
+      <w:ins w:id="339" w:author="Alan Hawse" w:date="2018-03-23T17:12:00Z">
+        <w:r>
+          <w:rPr>
+            <w:rFonts w:ascii="Arial" w:hAnsi="Arial" w:cs="Arial"/>
+          </w:rPr>
+          <w:t xml:space="preserve"> return</w:t>
+        </w:r>
+      </w:ins>
+      <w:ins w:id="340" w:author="Greg Landry" w:date="2018-03-26T17:21:00Z">
+        <w:r>
+          <w:rPr>
+            <w:rFonts w:ascii="Arial" w:hAnsi="Arial" w:cs="Arial"/>
+          </w:rPr>
+          <w:t>s</w:t>
+        </w:r>
+      </w:ins>
+      <w:ins w:id="341" w:author="Alan Hawse" w:date="2018-03-23T17:12:00Z">
+        <w:r>
+          <w:rPr>
+            <w:rFonts w:ascii="Arial" w:hAnsi="Arial" w:cs="Arial"/>
+          </w:rPr>
+          <w:t xml:space="preserve"> the current percent value.</w:t>
+        </w:r>
+      </w:ins>
+    </w:p>
+    <w:p>
+      <w:pPr>
+        <w:pStyle w:val="NormalWeb"/>
+        <w:rPr>
+          <w:rFonts w:ascii="Arial" w:hAnsi="Arial" w:cs="Arial"/>
+        </w:rPr>
+      </w:pPr>
+      <w:r>
+        <w:rPr>
+          <w:rFonts w:ascii="Arial" w:hAnsi="Arial" w:cs="Arial"/>
+        </w:rPr>
+        <w:t xml:space="preserve">Now I’ll create the </w:t>
+      </w:r>
+      <w:proofErr w:type="spellStart"/>
+      <w:r>
+        <w:rPr>
+          <w:rFonts w:ascii="Arial" w:hAnsi="Arial" w:cs="Arial"/>
+        </w:rPr>
+        <w:t>PWMTask</w:t>
+      </w:r>
+      <w:proofErr w:type="spellEnd"/>
+      <w:r>
+        <w:rPr>
+          <w:rFonts w:ascii="Arial" w:hAnsi="Arial" w:cs="Arial"/>
+        </w:rPr>
+        <w:t xml:space="preserve">.  When the task starts I’ll start the two PWMs using the start API command; then in an infinite loop I’ll wait to receive an RTOS command from </w:t>
+      </w:r>
+      <w:r>
+        <w:rPr>
+          <w:rFonts w:ascii="Arial" w:hAnsi="Arial" w:cs="Arial"/>
+        </w:rPr>
+        <w:lastRenderedPageBreak/>
+        <w:t>the queue.  When I get a command from the queue, I’ll figure out what the hardware and counter numbers are so I can use the appropriate macros</w:t>
+      </w:r>
+      <w:ins w:id="342" w:author="Alan Hawse" w:date="2018-03-23T17:14:00Z">
         <w:r>
           <w:rPr>
             <w:rFonts w:ascii="Arial" w:hAnsi="Arial" w:cs="Arial"/>
@@ -2111,7 +3614,7 @@
           <w:t>.</w:t>
         </w:r>
       </w:ins>
-      <w:del w:id="214" w:author="Alan Hawse" w:date="2018-03-23T17:14:00Z">
+      <w:del w:id="343" w:author="Alan Hawse" w:date="2018-03-23T17:14:00Z">
         <w:r>
           <w:rPr>
             <w:rFonts w:ascii="Arial" w:hAnsi="Arial" w:cs="Arial"/>
@@ -2124,45 +3627,97 @@
       <w:pPr>
         <w:pStyle w:val="NormalWeb"/>
         <w:rPr>
-          <w:ins w:id="215" w:author="Alan Hawse" w:date="2018-03-24T12:34:00Z"/>
-          <w:rFonts w:ascii="Arial" w:hAnsi="Arial" w:cs="Arial"/>
-        </w:rPr>
-      </w:pPr>
-      <w:r>
-        <w:rPr>
-          <w:rFonts w:ascii="Arial" w:hAnsi="Arial" w:cs="Arial"/>
-        </w:rPr>
-        <w:t>Then what I’ll do is, if the message coming in wants to make a relative change in percent, I’ll get the current compare value, convert it to percent, make the change.  If the message calls for an absolute value change, I’ll make the change.  Then I’ll update compare value of the appropriate PWM.</w:t>
-      </w:r>
-    </w:p>
-    <w:p>
-      <w:pPr>
-        <w:pStyle w:val="NormalWeb"/>
-        <w:rPr>
-          <w:ins w:id="216" w:author="Alan Hawse" w:date="2018-03-23T16:37:00Z"/>
-          <w:rFonts w:ascii="Arial" w:hAnsi="Arial" w:cs="Arial"/>
-        </w:rPr>
-      </w:pPr>
-      <w:ins w:id="217" w:author="Alan Hawse" w:date="2018-03-24T12:34:00Z">
-        <w:r>
-          <w:rPr>
-            <w:rFonts w:ascii="Arial" w:hAnsi="Arial" w:cs="Arial"/>
-          </w:rPr>
-          <w:t>That’s it for the UART Task.</w:t>
-        </w:r>
-      </w:ins>
-    </w:p>
-    <w:p>
-      <w:pPr>
-        <w:pStyle w:val="NormalWeb"/>
-        <w:rPr>
-          <w:del w:id="218" w:author="Alan Hawse" w:date="2018-03-23T17:14:00Z"/>
-          <w:rFonts w:ascii="Arial" w:hAnsi="Arial" w:cs="Arial"/>
-        </w:rPr>
-      </w:pPr>
-      <w:moveToRangeStart w:id="219" w:author="Alan Hawse" w:date="2018-03-23T16:37:00Z" w:name="move509586349"/>
-      <w:moveTo w:id="220" w:author="Alan Hawse" w:date="2018-03-23T16:37:00Z">
-        <w:del w:id="221" w:author="Alan Hawse" w:date="2018-03-23T17:14:00Z">
+          <w:ins w:id="344" w:author="Alan Hawse" w:date="2018-03-24T12:34:00Z"/>
+          <w:rFonts w:ascii="Arial" w:hAnsi="Arial" w:cs="Arial"/>
+        </w:rPr>
+      </w:pPr>
+      <w:r>
+        <w:rPr>
+          <w:rFonts w:ascii="Arial" w:hAnsi="Arial" w:cs="Arial"/>
+        </w:rPr>
+        <w:t xml:space="preserve">Then what I’ll do is, if the message coming in wants to make a relative change in percent, I’ll get the current compare value, convert it to percent, </w:t>
+      </w:r>
+      <w:ins w:id="345" w:author="Greg Landry" w:date="2018-03-26T17:21:00Z">
+        <w:r>
+          <w:rPr>
+            <w:rFonts w:ascii="Arial" w:hAnsi="Arial" w:cs="Arial"/>
+          </w:rPr>
+          <w:t xml:space="preserve">and </w:t>
+        </w:r>
+      </w:ins>
+      <w:r>
+        <w:rPr>
+          <w:rFonts w:ascii="Arial" w:hAnsi="Arial" w:cs="Arial"/>
+        </w:rPr>
+        <w:t xml:space="preserve">make the change.  If the message calls for an absolute value change, I’ll make the change.  Then I’ll update </w:t>
+      </w:r>
+      <w:ins w:id="346" w:author="Greg Landry" w:date="2018-03-26T17:22:00Z">
+        <w:r>
+          <w:rPr>
+            <w:rFonts w:ascii="Arial" w:hAnsi="Arial" w:cs="Arial"/>
+          </w:rPr>
+          <w:t xml:space="preserve">the </w:t>
+        </w:r>
+      </w:ins>
+      <w:r>
+        <w:rPr>
+          <w:rFonts w:ascii="Arial" w:hAnsi="Arial" w:cs="Arial"/>
+        </w:rPr>
+        <w:t>compare value of the appropriate PWM.</w:t>
+      </w:r>
+    </w:p>
+    <w:p>
+      <w:pPr>
+        <w:pStyle w:val="NormalWeb"/>
+        <w:rPr>
+          <w:ins w:id="347" w:author="Alan Hawse" w:date="2018-03-23T16:37:00Z"/>
+          <w:rFonts w:ascii="Arial" w:hAnsi="Arial" w:cs="Arial"/>
+        </w:rPr>
+      </w:pPr>
+      <w:ins w:id="348" w:author="Alan Hawse" w:date="2018-03-24T12:34:00Z">
+        <w:r>
+          <w:rPr>
+            <w:rFonts w:ascii="Arial" w:hAnsi="Arial" w:cs="Arial"/>
+          </w:rPr>
+          <w:t xml:space="preserve">That’s it for the </w:t>
+        </w:r>
+        <w:del w:id="349" w:author="Greg Landry" w:date="2018-03-26T17:22:00Z">
+          <w:r>
+            <w:rPr>
+              <w:rFonts w:ascii="Arial" w:hAnsi="Arial" w:cs="Arial"/>
+            </w:rPr>
+            <w:delText>UART</w:delText>
+          </w:r>
+        </w:del>
+      </w:ins>
+      <w:ins w:id="350" w:author="Greg Landry" w:date="2018-03-26T17:22:00Z">
+        <w:r>
+          <w:rPr>
+            <w:rFonts w:ascii="Arial" w:hAnsi="Arial" w:cs="Arial"/>
+          </w:rPr>
+          <w:t>PWM</w:t>
+        </w:r>
+      </w:ins>
+      <w:ins w:id="351" w:author="Alan Hawse" w:date="2018-03-24T12:34:00Z">
+        <w:r>
+          <w:rPr>
+            <w:rFonts w:ascii="Arial" w:hAnsi="Arial" w:cs="Arial"/>
+          </w:rPr>
+          <w:t xml:space="preserve"> Task.</w:t>
+        </w:r>
+      </w:ins>
+    </w:p>
+    <w:p>
+      <w:pPr>
+        <w:pStyle w:val="NormalWeb"/>
+        <w:rPr>
+          <w:del w:id="352" w:author="Alan Hawse" w:date="2018-03-23T17:14:00Z"/>
+          <w:rFonts w:ascii="Arial" w:hAnsi="Arial" w:cs="Arial"/>
+        </w:rPr>
+      </w:pPr>
+      <w:moveToRangeStart w:id="353" w:author="Alan Hawse" w:date="2018-03-23T16:37:00Z" w:name="move509586349"/>
+      <w:moveTo w:id="354" w:author="Alan Hawse" w:date="2018-03-23T16:37:00Z">
+        <w:del w:id="355" w:author="Alan Hawse" w:date="2018-03-23T17:14:00Z">
           <w:r>
             <w:rPr>
               <w:rFonts w:ascii="Arial" w:hAnsi="Arial" w:cs="Arial"/>
@@ -2172,39 +3727,75 @@
         </w:del>
       </w:moveTo>
     </w:p>
-    <w:moveToRangeEnd w:id="219"/>
-    <w:p>
-      <w:pPr>
-        <w:pStyle w:val="NormalWeb"/>
-        <w:rPr>
-          <w:del w:id="222" w:author="Alan Hawse" w:date="2018-03-23T17:15:00Z"/>
-          <w:rFonts w:ascii="Arial" w:hAnsi="Arial" w:cs="Arial"/>
-        </w:rPr>
-      </w:pPr>
-    </w:p>
-    <w:p>
-      <w:pPr>
-        <w:pStyle w:val="NormalWeb"/>
-        <w:rPr>
-          <w:ins w:id="223" w:author="Alan Hawse" w:date="2018-03-24T12:11:00Z"/>
-          <w:rFonts w:ascii="Arial" w:hAnsi="Arial" w:cs="Arial"/>
-        </w:rPr>
-      </w:pPr>
-      <w:r>
-        <w:rPr>
-          <w:rFonts w:ascii="Arial" w:hAnsi="Arial" w:cs="Arial"/>
-        </w:rPr>
-        <w:t>Now, I need a way to test this, so I’m going to add it to the UART command set we defined earlier.  In the UARTTask</w:t>
-      </w:r>
-      <w:ins w:id="224" w:author="Alan Hawse" w:date="2018-03-23T17:04:00Z">
-        <w:r>
-          <w:rPr>
-            <w:rFonts w:ascii="Arial" w:hAnsi="Arial" w:cs="Arial"/>
-          </w:rPr>
-          <w:t>.c I need to add includes for global.h and pwmTask.h</w:t>
-        </w:r>
-      </w:ins>
-      <w:ins w:id="225" w:author="Alan Hawse" w:date="2018-03-23T17:05:00Z">
+    <w:moveToRangeEnd w:id="353"/>
+    <w:p>
+      <w:pPr>
+        <w:pStyle w:val="NormalWeb"/>
+        <w:rPr>
+          <w:del w:id="356" w:author="Alan Hawse" w:date="2018-03-23T17:15:00Z"/>
+          <w:rFonts w:ascii="Arial" w:hAnsi="Arial" w:cs="Arial"/>
+        </w:rPr>
+      </w:pPr>
+    </w:p>
+    <w:p>
+      <w:pPr>
+        <w:pStyle w:val="NormalWeb"/>
+        <w:rPr>
+          <w:ins w:id="357" w:author="Alan Hawse" w:date="2018-03-24T12:11:00Z"/>
+          <w:rFonts w:ascii="Arial" w:hAnsi="Arial" w:cs="Arial"/>
+        </w:rPr>
+      </w:pPr>
+      <w:r>
+        <w:rPr>
+          <w:rFonts w:ascii="Arial" w:hAnsi="Arial" w:cs="Arial"/>
+        </w:rPr>
+        <w:t xml:space="preserve">Now, I need a way to test this, so I’m going to add it to the UART command set we defined earlier.  In the </w:t>
+      </w:r>
+      <w:proofErr w:type="spellStart"/>
+      <w:r>
+        <w:rPr>
+          <w:rFonts w:ascii="Arial" w:hAnsi="Arial" w:cs="Arial"/>
+        </w:rPr>
+        <w:t>UARTTask</w:t>
+      </w:r>
+      <w:ins w:id="358" w:author="Alan Hawse" w:date="2018-03-23T17:04:00Z">
+        <w:r>
+          <w:rPr>
+            <w:rFonts w:ascii="Arial" w:hAnsi="Arial" w:cs="Arial"/>
+          </w:rPr>
+          <w:t>.c</w:t>
+        </w:r>
+        <w:proofErr w:type="spellEnd"/>
+        <w:r>
+          <w:rPr>
+            <w:rFonts w:ascii="Arial" w:hAnsi="Arial" w:cs="Arial"/>
+          </w:rPr>
+          <w:t xml:space="preserve"> I need to add includes for </w:t>
+        </w:r>
+        <w:proofErr w:type="spellStart"/>
+        <w:r>
+          <w:rPr>
+            <w:rFonts w:ascii="Arial" w:hAnsi="Arial" w:cs="Arial"/>
+          </w:rPr>
+          <w:t>global.h</w:t>
+        </w:r>
+        <w:proofErr w:type="spellEnd"/>
+        <w:r>
+          <w:rPr>
+            <w:rFonts w:ascii="Arial" w:hAnsi="Arial" w:cs="Arial"/>
+          </w:rPr>
+          <w:t xml:space="preserve"> and </w:t>
+        </w:r>
+        <w:proofErr w:type="spellStart"/>
+        <w:r>
+          <w:rPr>
+            <w:rFonts w:ascii="Arial" w:hAnsi="Arial" w:cs="Arial"/>
+          </w:rPr>
+          <w:t>pwmTask.h</w:t>
+        </w:r>
+      </w:ins>
+      <w:proofErr w:type="spellEnd"/>
+      <w:ins w:id="359" w:author="Alan Hawse" w:date="2018-03-23T17:05:00Z">
         <w:r>
           <w:rPr>
             <w:rFonts w:ascii="Arial" w:hAnsi="Arial" w:cs="Arial"/>
@@ -2212,7 +3803,7 @@
           <w:t xml:space="preserve">.  </w:t>
         </w:r>
       </w:ins>
-      <w:ins w:id="226" w:author="Alan Hawse" w:date="2018-03-24T12:35:00Z">
+      <w:ins w:id="360" w:author="Alan Hawse" w:date="2018-03-24T12:35:00Z">
         <w:r>
           <w:rPr>
             <w:rFonts w:ascii="Arial" w:hAnsi="Arial" w:cs="Arial"/>
@@ -2220,7 +3811,7 @@
           <w:t>And down in</w:t>
         </w:r>
       </w:ins>
-      <w:ins w:id="227" w:author="Alan Hawse" w:date="2018-03-23T17:05:00Z">
+      <w:ins w:id="361" w:author="Alan Hawse" w:date="2018-03-23T17:05:00Z">
         <w:r>
           <w:rPr>
             <w:rFonts w:ascii="Arial" w:hAnsi="Arial" w:cs="Arial"/>
@@ -2228,7 +3819,7 @@
           <w:t xml:space="preserve"> the UART Task </w:t>
         </w:r>
       </w:ins>
-      <w:del w:id="228" w:author="Alan Hawse" w:date="2018-03-23T17:04:00Z">
+      <w:del w:id="362" w:author="Alan Hawse" w:date="2018-03-23T17:04:00Z">
         <w:r>
           <w:rPr>
             <w:rFonts w:ascii="Arial" w:hAnsi="Arial" w:cs="Arial"/>
@@ -2256,15 +3847,23 @@
           <w:rFonts w:ascii="Arial" w:hAnsi="Arial" w:cs="Arial"/>
         </w:rPr>
       </w:pPr>
-      <w:ins w:id="229" w:author="Alan Hawse" w:date="2018-03-24T12:11:00Z">
-        <w:r>
-          <w:rPr>
-            <w:rFonts w:ascii="Arial" w:hAnsi="Arial" w:cs="Arial"/>
-          </w:rPr>
-          <w:t xml:space="preserve">In order to make the debugging easier I am going to add a command to printout the current status of the motors.  So, add to the case </w:t>
-        </w:r>
-      </w:ins>
-      <w:ins w:id="230" w:author="Alan Hawse" w:date="2018-03-24T12:35:00Z">
+      <w:proofErr w:type="gramStart"/>
+      <w:ins w:id="363" w:author="Alan Hawse" w:date="2018-03-24T12:11:00Z">
+        <w:r>
+          <w:rPr>
+            <w:rFonts w:ascii="Arial" w:hAnsi="Arial" w:cs="Arial"/>
+          </w:rPr>
+          <w:t>In order to</w:t>
+        </w:r>
+        <w:proofErr w:type="gramEnd"/>
+        <w:r>
+          <w:rPr>
+            <w:rFonts w:ascii="Arial" w:hAnsi="Arial" w:cs="Arial"/>
+          </w:rPr>
+          <w:t xml:space="preserve"> make the debugging easier I am going to add a command to printout the current status of the motors.  So, add to the case </w:t>
+        </w:r>
+      </w:ins>
+      <w:ins w:id="364" w:author="Alan Hawse" w:date="2018-03-24T12:35:00Z">
         <w:r>
           <w:rPr>
             <w:rFonts w:ascii="Arial" w:hAnsi="Arial" w:cs="Arial"/>
@@ -2272,7 +3871,7 @@
           <w:t>statement</w:t>
         </w:r>
       </w:ins>
-      <w:ins w:id="231" w:author="Alan Hawse" w:date="2018-03-24T12:11:00Z">
+      <w:ins w:id="365" w:author="Alan Hawse" w:date="2018-03-24T12:11:00Z">
         <w:r>
           <w:rPr>
             <w:rFonts w:ascii="Arial" w:hAnsi="Arial" w:cs="Arial"/>
@@ -2280,7 +3879,7 @@
           <w:t xml:space="preserve"> </w:t>
         </w:r>
       </w:ins>
-      <w:ins w:id="232" w:author="Alan Hawse" w:date="2018-03-24T12:36:00Z">
+      <w:ins w:id="366" w:author="Alan Hawse" w:date="2018-03-24T12:36:00Z">
         <w:r>
           <w:rPr>
             <w:rFonts w:ascii="Arial" w:hAnsi="Arial" w:cs="Arial"/>
@@ -2288,12 +3887,40 @@
           <w:t>a case for</w:t>
         </w:r>
       </w:ins>
-      <w:ins w:id="233" w:author="Alan Hawse" w:date="2018-03-24T12:11:00Z">
-        <w:r>
-          <w:rPr>
-            <w:rFonts w:ascii="Arial" w:hAnsi="Arial" w:cs="Arial"/>
-          </w:rPr>
-          <w:t xml:space="preserve"> ‘s’ that printfs the getMotor percent for M1 and M2.</w:t>
+      <w:ins w:id="367" w:author="Alan Hawse" w:date="2018-03-24T12:11:00Z">
+        <w:r>
+          <w:rPr>
+            <w:rFonts w:ascii="Arial" w:hAnsi="Arial" w:cs="Arial"/>
+          </w:rPr>
+          <w:t xml:space="preserve"> ‘s’ that </w:t>
+        </w:r>
+        <w:proofErr w:type="spellStart"/>
+        <w:r>
+          <w:rPr>
+            <w:rFonts w:ascii="Arial" w:hAnsi="Arial" w:cs="Arial"/>
+          </w:rPr>
+          <w:t>printfs</w:t>
+        </w:r>
+        <w:proofErr w:type="spellEnd"/>
+        <w:r>
+          <w:rPr>
+            <w:rFonts w:ascii="Arial" w:hAnsi="Arial" w:cs="Arial"/>
+          </w:rPr>
+          <w:t xml:space="preserve"> the </w:t>
+        </w:r>
+        <w:proofErr w:type="spellStart"/>
+        <w:r>
+          <w:rPr>
+            <w:rFonts w:ascii="Arial" w:hAnsi="Arial" w:cs="Arial"/>
+          </w:rPr>
+          <w:t>getMotor</w:t>
+        </w:r>
+        <w:proofErr w:type="spellEnd"/>
+        <w:r>
+          <w:rPr>
+            <w:rFonts w:ascii="Arial" w:hAnsi="Arial" w:cs="Arial"/>
+          </w:rPr>
+          <w:t xml:space="preserve"> percent for M1 and M2.</w:t>
         </w:r>
       </w:ins>
     </w:p>
@@ -2367,7 +3994,21 @@
         <w:rPr>
           <w:rFonts w:ascii="Arial" w:hAnsi="Arial" w:cs="Arial"/>
         </w:rPr>
-        <w:t>You can post your comments and questions in our PSoC 6 community or as always you are welcome to email me at alan_hawse@cypress.com or tweet me at @askioexpert with your comments, suggestions, criticisms and questions.</w:t>
+        <w:t>You can post your comments and questions in our PSoC 6 community or as always you are welcome to email me at alan_hawse@cypress.com or tweet me at @</w:t>
+      </w:r>
+      <w:proofErr w:type="spellStart"/>
+      <w:r>
+        <w:rPr>
+          <w:rFonts w:ascii="Arial" w:hAnsi="Arial" w:cs="Arial"/>
+        </w:rPr>
+        <w:t>askioexpert</w:t>
+      </w:r>
+      <w:proofErr w:type="spellEnd"/>
+      <w:r>
+        <w:rPr>
+          <w:rFonts w:ascii="Arial" w:hAnsi="Arial" w:cs="Arial"/>
+        </w:rPr>
+        <w:t xml:space="preserve"> with your comments, suggestions, criticisms and questions.</w:t>
       </w:r>
     </w:p>
     <w:sectPr>
@@ -2381,8 +4022,8 @@
 </file>
 
 <file path=word/numbering.xml><?xml version="1.0" encoding="utf-8"?>
-<w:numbering xmlns:wpc="http://schemas.microsoft.com/office/word/2010/wordprocessingCanvas" xmlns:mo="http://schemas.microsoft.com/office/mac/office/2008/main" xmlns:mc="http://schemas.openxmlformats.org/markup-compatibility/2006" xmlns:mv="urn:schemas-microsoft-com:mac:vml" xmlns:o="urn:schemas-microsoft-com:office:office" xmlns:r="http://schemas.openxmlformats.org/officeDocument/2006/relationships" xmlns:m="http://schemas.openxmlformats.org/officeDocument/2006/math" xmlns:v="urn:schemas-microsoft-com:vml" xmlns:wp14="http://schemas.microsoft.com/office/word/2010/wordprocessingDrawing" xmlns:wp="http://schemas.openxmlformats.org/drawingml/2006/wordprocessingDrawing" xmlns:w10="urn:schemas-microsoft-com:office:word" xmlns:w="http://schemas.openxmlformats.org/wordprocessingml/2006/main" xmlns:w14="http://schemas.microsoft.com/office/word/2010/wordml" xmlns:w15="http://schemas.microsoft.com/office/word/2012/wordml" xmlns:wpg="http://schemas.microsoft.com/office/word/2010/wordprocessingGroup" xmlns:wpi="http://schemas.microsoft.com/office/word/2010/wordprocessingInk" xmlns:wne="http://schemas.microsoft.com/office/word/2006/wordml" xmlns:wps="http://schemas.microsoft.com/office/word/2010/wordprocessingShape" mc:Ignorable="w14 w15 wp14">
-  <w:abstractNum w:abstractNumId="0">
+<w:numbering xmlns:wpc="http://schemas.microsoft.com/office/word/2010/wordprocessingCanvas" xmlns:cx="http://schemas.microsoft.com/office/drawing/2014/chartex" xmlns:cx1="http://schemas.microsoft.com/office/drawing/2015/9/8/chartex" xmlns:cx2="http://schemas.microsoft.com/office/drawing/2015/10/21/chartex" xmlns:cx3="http://schemas.microsoft.com/office/drawing/2016/5/9/chartex" xmlns:cx4="http://schemas.microsoft.com/office/drawing/2016/5/10/chartex" xmlns:cx5="http://schemas.microsoft.com/office/drawing/2016/5/11/chartex" xmlns:cx6="http://schemas.microsoft.com/office/drawing/2016/5/12/chartex" xmlns:cx7="http://schemas.microsoft.com/office/drawing/2016/5/13/chartex" xmlns:cx8="http://schemas.microsoft.com/office/drawing/2016/5/14/chartex" xmlns:mc="http://schemas.openxmlformats.org/markup-compatibility/2006" xmlns:aink="http://schemas.microsoft.com/office/drawing/2016/ink" xmlns:am3d="http://schemas.microsoft.com/office/drawing/2017/model3d" xmlns:o="urn:schemas-microsoft-com:office:office" xmlns:r="http://schemas.openxmlformats.org/officeDocument/2006/relationships" xmlns:m="http://schemas.openxmlformats.org/officeDocument/2006/math" xmlns:v="urn:schemas-microsoft-com:vml" xmlns:wp14="http://schemas.microsoft.com/office/word/2010/wordprocessingDrawing" xmlns:wp="http://schemas.openxmlformats.org/drawingml/2006/wordprocessingDrawing" xmlns:w10="urn:schemas-microsoft-com:office:word" xmlns:w="http://schemas.openxmlformats.org/wordprocessingml/2006/main" xmlns:w14="http://schemas.microsoft.com/office/word/2010/wordml" xmlns:w15="http://schemas.microsoft.com/office/word/2012/wordml" xmlns:w16cid="http://schemas.microsoft.com/office/word/2016/wordml/cid" xmlns:w16se="http://schemas.microsoft.com/office/word/2015/wordml/symex" xmlns:wpg="http://schemas.microsoft.com/office/word/2010/wordprocessingGroup" xmlns:wpi="http://schemas.microsoft.com/office/word/2010/wordprocessingInk" xmlns:wne="http://schemas.microsoft.com/office/word/2006/wordml" xmlns:wps="http://schemas.microsoft.com/office/word/2010/wordprocessingShape" mc:Ignorable="w14 w15 w16se w16cid wp14">
+  <w:abstractNum w:abstractNumId="0" w15:restartNumberingAfterBreak="0">
     <w:nsid w:val="05EB3F5A"/>
     <w:multiLevelType w:val="hybridMultilevel"/>
     <w:tmpl w:val="F50EC004"/>
@@ -2471,7 +4112,7 @@
       </w:pPr>
     </w:lvl>
   </w:abstractNum>
-  <w:abstractNum w:abstractNumId="1">
+  <w:abstractNum w:abstractNumId="1" w15:restartNumberingAfterBreak="0">
     <w:nsid w:val="065817C8"/>
     <w:multiLevelType w:val="hybridMultilevel"/>
     <w:tmpl w:val="F1D893FA"/>
@@ -2560,7 +4201,7 @@
       </w:pPr>
     </w:lvl>
   </w:abstractNum>
-  <w:abstractNum w:abstractNumId="2">
+  <w:abstractNum w:abstractNumId="2" w15:restartNumberingAfterBreak="0">
     <w:nsid w:val="08F13F33"/>
     <w:multiLevelType w:val="hybridMultilevel"/>
     <w:tmpl w:val="7B5C1BA0"/>
@@ -2673,7 +4314,7 @@
       </w:rPr>
     </w:lvl>
   </w:abstractNum>
-  <w:abstractNum w:abstractNumId="3">
+  <w:abstractNum w:abstractNumId="3" w15:restartNumberingAfterBreak="0">
     <w:nsid w:val="0DD02367"/>
     <w:multiLevelType w:val="hybridMultilevel"/>
     <w:tmpl w:val="1DD49528"/>
@@ -2762,7 +4403,7 @@
       </w:pPr>
     </w:lvl>
   </w:abstractNum>
-  <w:abstractNum w:abstractNumId="4">
+  <w:abstractNum w:abstractNumId="4" w15:restartNumberingAfterBreak="0">
     <w:nsid w:val="62923EDB"/>
     <w:multiLevelType w:val="hybridMultilevel"/>
     <w:tmpl w:val="270092A6"/>
@@ -2894,15 +4535,18 @@
 </file>
 
 <file path=word/people.xml><?xml version="1.0" encoding="utf-8"?>
-<w15:people xmlns:wpc="http://schemas.microsoft.com/office/word/2010/wordprocessingCanvas" xmlns:mo="http://schemas.microsoft.com/office/mac/office/2008/main" xmlns:mc="http://schemas.openxmlformats.org/markup-compatibility/2006" xmlns:mv="urn:schemas-microsoft-com:mac:vml" xmlns:o="urn:schemas-microsoft-com:office:office" xmlns:r="http://schemas.openxmlformats.org/officeDocument/2006/relationships" xmlns:m="http://schemas.openxmlformats.org/officeDocument/2006/math" xmlns:v="urn:schemas-microsoft-com:vml" xmlns:wp14="http://schemas.microsoft.com/office/word/2010/wordprocessingDrawing" xmlns:wp="http://schemas.openxmlformats.org/drawingml/2006/wordprocessingDrawing" xmlns:w10="urn:schemas-microsoft-com:office:word" xmlns:w="http://schemas.openxmlformats.org/wordprocessingml/2006/main" xmlns:w14="http://schemas.microsoft.com/office/word/2010/wordml" xmlns:w15="http://schemas.microsoft.com/office/word/2012/wordml" xmlns:wpg="http://schemas.microsoft.com/office/word/2010/wordprocessingGroup" xmlns:wpi="http://schemas.microsoft.com/office/word/2010/wordprocessingInk" xmlns:wne="http://schemas.microsoft.com/office/word/2006/wordml" xmlns:wps="http://schemas.microsoft.com/office/word/2010/wordprocessingShape" mc:Ignorable="w14 w15 wp14">
+<w15:people xmlns:wpc="http://schemas.microsoft.com/office/word/2010/wordprocessingCanvas" xmlns:cx="http://schemas.microsoft.com/office/drawing/2014/chartex" xmlns:cx1="http://schemas.microsoft.com/office/drawing/2015/9/8/chartex" xmlns:cx2="http://schemas.microsoft.com/office/drawing/2015/10/21/chartex" xmlns:cx3="http://schemas.microsoft.com/office/drawing/2016/5/9/chartex" xmlns:cx4="http://schemas.microsoft.com/office/drawing/2016/5/10/chartex" xmlns:cx5="http://schemas.microsoft.com/office/drawing/2016/5/11/chartex" xmlns:cx6="http://schemas.microsoft.com/office/drawing/2016/5/12/chartex" xmlns:cx7="http://schemas.microsoft.com/office/drawing/2016/5/13/chartex" xmlns:cx8="http://schemas.microsoft.com/office/drawing/2016/5/14/chartex" xmlns:mc="http://schemas.openxmlformats.org/markup-compatibility/2006" xmlns:aink="http://schemas.microsoft.com/office/drawing/2016/ink" xmlns:am3d="http://schemas.microsoft.com/office/drawing/2017/model3d" xmlns:o="urn:schemas-microsoft-com:office:office" xmlns:r="http://schemas.openxmlformats.org/officeDocument/2006/relationships" xmlns:m="http://schemas.openxmlformats.org/officeDocument/2006/math" xmlns:v="urn:schemas-microsoft-com:vml" xmlns:wp14="http://schemas.microsoft.com/office/word/2010/wordprocessingDrawing" xmlns:wp="http://schemas.openxmlformats.org/drawingml/2006/wordprocessingDrawing" xmlns:w10="urn:schemas-microsoft-com:office:word" xmlns:w="http://schemas.openxmlformats.org/wordprocessingml/2006/main" xmlns:w14="http://schemas.microsoft.com/office/word/2010/wordml" xmlns:w15="http://schemas.microsoft.com/office/word/2012/wordml" xmlns:w16cid="http://schemas.microsoft.com/office/word/2016/wordml/cid" xmlns:w16se="http://schemas.microsoft.com/office/word/2015/wordml/symex" xmlns:wpg="http://schemas.microsoft.com/office/word/2010/wordprocessingGroup" xmlns:wpi="http://schemas.microsoft.com/office/word/2010/wordprocessingInk" xmlns:wne="http://schemas.microsoft.com/office/word/2006/wordml" xmlns:wps="http://schemas.microsoft.com/office/word/2010/wordprocessingShape" mc:Ignorable="w14 w15 w16se w16cid wp14">
   <w15:person w15:author="Alan Hawse">
     <w15:presenceInfo w15:providerId="None" w15:userId="Alan Hawse"/>
+  </w15:person>
+  <w15:person w15:author="Greg Landry">
+    <w15:presenceInfo w15:providerId="AD" w15:userId="S-1-12-1-1975327676-1325117367-1464604813-1524360591"/>
   </w15:person>
 </w15:people>
 </file>
 
 <file path=word/styles.xml><?xml version="1.0" encoding="utf-8"?>
-<w:styles xmlns:mc="http://schemas.openxmlformats.org/markup-compatibility/2006" xmlns:r="http://schemas.openxmlformats.org/officeDocument/2006/relationships" xmlns:w="http://schemas.openxmlformats.org/wordprocessingml/2006/main" xmlns:w14="http://schemas.microsoft.com/office/word/2010/wordml" xmlns:w15="http://schemas.microsoft.com/office/word/2012/wordml" mc:Ignorable="w14 w15">
+<w:styles xmlns:mc="http://schemas.openxmlformats.org/markup-compatibility/2006" xmlns:r="http://schemas.openxmlformats.org/officeDocument/2006/relationships" xmlns:w="http://schemas.openxmlformats.org/wordprocessingml/2006/main" xmlns:w14="http://schemas.microsoft.com/office/word/2010/wordml" xmlns:w15="http://schemas.microsoft.com/office/word/2012/wordml" xmlns:w16cid="http://schemas.microsoft.com/office/word/2016/wordml/cid" xmlns:w16se="http://schemas.microsoft.com/office/word/2015/wordml/symex" mc:Ignorable="w14 w15 w16se w16cid">
   <w:docDefaults>
     <w:rPrDefault>
       <w:rPr>
@@ -2914,7 +4558,7 @@
     </w:rPrDefault>
     <w:pPrDefault/>
   </w:docDefaults>
-  <w:latentStyles w:defLockedState="0" w:defUIPriority="99" w:defSemiHidden="0" w:defUnhideWhenUsed="0" w:defQFormat="0" w:count="382">
+  <w:latentStyles w:defLockedState="0" w:defUIPriority="99" w:defSemiHidden="0" w:defUnhideWhenUsed="0" w:defQFormat="0" w:count="375">
     <w:lsdException w:name="Normal" w:uiPriority="0" w:qFormat="1"/>
     <w:lsdException w:name="heading 1" w:uiPriority="9" w:qFormat="1"/>
     <w:lsdException w:name="heading 2" w:semiHidden="1" w:uiPriority="9" w:unhideWhenUsed="1" w:qFormat="1"/>
@@ -3071,15 +4715,6 @@
     <w:lsdException w:name="Balloon Text" w:semiHidden="1" w:unhideWhenUsed="1"/>
     <w:lsdException w:name="Table Grid" w:uiPriority="39"/>
     <w:lsdException w:name="Table Theme" w:semiHidden="1" w:unhideWhenUsed="1"/>
-    <w:lsdException w:name="Note Level 1" w:semiHidden="1" w:unhideWhenUsed="1"/>
-    <w:lsdException w:name="Note Level 2" w:semiHidden="1" w:unhideWhenUsed="1"/>
-    <w:lsdException w:name="Note Level 3" w:semiHidden="1" w:unhideWhenUsed="1"/>
-    <w:lsdException w:name="Note Level 4" w:semiHidden="1" w:unhideWhenUsed="1"/>
-    <w:lsdException w:name="Note Level 5" w:semiHidden="1" w:unhideWhenUsed="1"/>
-    <w:lsdException w:name="Note Level 6" w:semiHidden="1" w:unhideWhenUsed="1"/>
-    <w:lsdException w:name="Note Level 7" w:semiHidden="1" w:unhideWhenUsed="1"/>
-    <w:lsdException w:name="Note Level 8" w:semiHidden="1" w:unhideWhenUsed="1"/>
-    <w:lsdException w:name="Note Level 9" w:semiHidden="1" w:unhideWhenUsed="1"/>
     <w:lsdException w:name="Placeholder Text" w:semiHidden="1"/>
     <w:lsdException w:name="No Spacing" w:uiPriority="1" w:qFormat="1"/>
     <w:lsdException w:name="Light Shading" w:uiPriority="60"/>

</xml_diff>

<commit_message>
Rename files for consistency.
</commit_message>
<xml_diff>
--- a/Scripts/P6-2-2b-PWM.docx
+++ b/Scripts/P6-2-2b-PWM.docx
@@ -635,9 +635,7 @@
           <w:t>which</w:t>
         </w:r>
       </w:ins>
-      <w:bookmarkStart w:id="62" w:name="_GoBack"/>
-      <w:bookmarkEnd w:id="62"/>
-      <w:ins w:id="63" w:author="Greg Landry" w:date="2018-03-26T18:35:00Z">
+      <w:ins w:id="62" w:author="Greg Landry" w:date="2018-03-26T18:35:00Z">
         <w:r>
           <w:rPr>
             <w:rFonts w:ascii="Arial" w:hAnsi="Arial" w:cs="Arial"/>
@@ -645,7 +643,7 @@
           <w:t xml:space="preserve"> is a period of 20ms - </w:t>
         </w:r>
       </w:ins>
-      <w:del w:id="64" w:author="Greg Landry" w:date="2018-03-26T17:14:00Z">
+      <w:del w:id="63" w:author="Greg Landry" w:date="2018-03-26T17:14:00Z">
         <w:r>
           <w:rPr>
             <w:rFonts w:ascii="Arial" w:hAnsi="Arial" w:cs="Arial"/>
@@ -659,25 +657,25 @@
         </w:rPr>
         <w:t>and the pulse width needs to be between one and two milliseconds.  At one millisecond it’s turned all the way to the left and at two</w:t>
       </w:r>
+      <w:ins w:id="64" w:author="Greg Landry" w:date="2018-03-26T17:04:00Z">
+        <w:r>
+          <w:rPr>
+            <w:rFonts w:ascii="Arial" w:hAnsi="Arial" w:cs="Arial"/>
+          </w:rPr>
+          <w:t xml:space="preserve"> milliseconds</w:t>
+        </w:r>
+      </w:ins>
+      <w:r>
+        <w:rPr>
+          <w:rFonts w:ascii="Arial" w:hAnsi="Arial" w:cs="Arial"/>
+        </w:rPr>
+        <w:t>, it’s all the way to the right</w:t>
+      </w:r>
       <w:ins w:id="65" w:author="Greg Landry" w:date="2018-03-26T17:04:00Z">
         <w:r>
           <w:rPr>
             <w:rFonts w:ascii="Arial" w:hAnsi="Arial" w:cs="Arial"/>
           </w:rPr>
-          <w:t xml:space="preserve"> milliseconds</w:t>
-        </w:r>
-      </w:ins>
-      <w:r>
-        <w:rPr>
-          <w:rFonts w:ascii="Arial" w:hAnsi="Arial" w:cs="Arial"/>
-        </w:rPr>
-        <w:t>, it’s all the way to the right</w:t>
-      </w:r>
-      <w:ins w:id="66" w:author="Greg Landry" w:date="2018-03-26T17:04:00Z">
-        <w:r>
-          <w:rPr>
-            <w:rFonts w:ascii="Arial" w:hAnsi="Arial" w:cs="Arial"/>
-          </w:rPr>
           <w:t>. At</w:t>
         </w:r>
       </w:ins>
@@ -687,25 +685,25 @@
         </w:rPr>
         <w:t xml:space="preserve"> </w:t>
       </w:r>
+      <w:ins w:id="66" w:author="Greg Landry" w:date="2018-03-26T17:05:00Z">
+        <w:r>
+          <w:rPr>
+            <w:rFonts w:ascii="Arial" w:hAnsi="Arial" w:cs="Arial"/>
+          </w:rPr>
+          <w:t xml:space="preserve">one </w:t>
+        </w:r>
+      </w:ins>
+      <w:r>
+        <w:rPr>
+          <w:rFonts w:ascii="Arial" w:hAnsi="Arial" w:cs="Arial"/>
+        </w:rPr>
+        <w:t xml:space="preserve">and </w:t>
+      </w:r>
       <w:ins w:id="67" w:author="Greg Landry" w:date="2018-03-26T17:05:00Z">
         <w:r>
           <w:rPr>
             <w:rFonts w:ascii="Arial" w:hAnsi="Arial" w:cs="Arial"/>
           </w:rPr>
-          <w:t xml:space="preserve">one </w:t>
-        </w:r>
-      </w:ins>
-      <w:r>
-        <w:rPr>
-          <w:rFonts w:ascii="Arial" w:hAnsi="Arial" w:cs="Arial"/>
-        </w:rPr>
-        <w:t xml:space="preserve">and </w:t>
-      </w:r>
-      <w:ins w:id="68" w:author="Greg Landry" w:date="2018-03-26T17:05:00Z">
-        <w:r>
-          <w:rPr>
-            <w:rFonts w:ascii="Arial" w:hAnsi="Arial" w:cs="Arial"/>
-          </w:rPr>
           <w:t xml:space="preserve">a </w:t>
         </w:r>
       </w:ins>
@@ -715,7 +713,7 @@
         </w:rPr>
         <w:t>half</w:t>
       </w:r>
-      <w:del w:id="69" w:author="Greg Landry" w:date="2018-03-26T17:05:00Z">
+      <w:del w:id="68" w:author="Greg Landry" w:date="2018-03-26T17:05:00Z">
         <w:r>
           <w:rPr>
             <w:rFonts w:ascii="Arial" w:hAnsi="Arial" w:cs="Arial"/>
@@ -729,29 +727,29 @@
         </w:rPr>
         <w:t xml:space="preserve"> millisecond</w:t>
       </w:r>
+      <w:ins w:id="69" w:author="Greg Landry" w:date="2018-03-26T17:05:00Z">
+        <w:r>
+          <w:rPr>
+            <w:rFonts w:ascii="Arial" w:hAnsi="Arial" w:cs="Arial"/>
+          </w:rPr>
+          <w:t>s</w:t>
+        </w:r>
+      </w:ins>
+      <w:r>
+        <w:rPr>
+          <w:rFonts w:ascii="Arial" w:hAnsi="Arial" w:cs="Arial"/>
+        </w:rPr>
+        <w:t xml:space="preserve">, </w:t>
+      </w:r>
       <w:ins w:id="70" w:author="Greg Landry" w:date="2018-03-26T17:05:00Z">
         <w:r>
           <w:rPr>
             <w:rFonts w:ascii="Arial" w:hAnsi="Arial" w:cs="Arial"/>
           </w:rPr>
-          <w:t>s</w:t>
-        </w:r>
-      </w:ins>
-      <w:r>
-        <w:rPr>
-          <w:rFonts w:ascii="Arial" w:hAnsi="Arial" w:cs="Arial"/>
-        </w:rPr>
-        <w:t xml:space="preserve">, </w:t>
-      </w:r>
-      <w:ins w:id="71" w:author="Greg Landry" w:date="2018-03-26T17:05:00Z">
-        <w:r>
-          <w:rPr>
-            <w:rFonts w:ascii="Arial" w:hAnsi="Arial" w:cs="Arial"/>
-          </w:rPr>
           <w:t xml:space="preserve">it is right </w:t>
         </w:r>
       </w:ins>
-      <w:del w:id="72" w:author="Greg Landry" w:date="2018-03-26T17:05:00Z">
+      <w:del w:id="71" w:author="Greg Landry" w:date="2018-03-26T17:05:00Z">
         <w:r>
           <w:rPr>
             <w:rFonts w:ascii="Arial" w:hAnsi="Arial" w:cs="Arial"/>
@@ -779,7 +777,7 @@
         </w:rPr>
         <w:t xml:space="preserve">So, to make all the math work, we’ll choose a </w:t>
       </w:r>
-      <w:ins w:id="73" w:author="Alan Hawse" w:date="2018-03-24T11:51:00Z">
+      <w:ins w:id="72" w:author="Alan Hawse" w:date="2018-03-24T11:51:00Z">
         <w:r>
           <w:rPr>
             <w:rFonts w:ascii="Arial" w:hAnsi="Arial" w:cs="Arial"/>
@@ -787,7 +785,7 @@
           <w:t>4</w:t>
         </w:r>
       </w:ins>
-      <w:del w:id="74" w:author="Alan Hawse" w:date="2018-03-24T11:51:00Z">
+      <w:del w:id="73" w:author="Alan Hawse" w:date="2018-03-24T11:51:00Z">
         <w:r>
           <w:rPr>
             <w:rFonts w:ascii="Arial" w:hAnsi="Arial" w:cs="Arial"/>
@@ -801,7 +799,7 @@
         </w:rPr>
         <w:t>MHz clock</w:t>
       </w:r>
-      <w:ins w:id="75" w:author="Greg Landry" w:date="2018-03-26T17:06:00Z">
+      <w:ins w:id="74" w:author="Greg Landry" w:date="2018-03-26T17:06:00Z">
         <w:r>
           <w:rPr>
             <w:rFonts w:ascii="Arial" w:hAnsi="Arial" w:cs="Arial"/>
@@ -809,7 +807,7 @@
           <w:t xml:space="preserve"> and </w:t>
         </w:r>
       </w:ins>
-      <w:del w:id="76" w:author="Greg Landry" w:date="2018-03-26T17:06:00Z">
+      <w:del w:id="75" w:author="Greg Landry" w:date="2018-03-26T17:06:00Z">
         <w:r>
           <w:rPr>
             <w:rFonts w:ascii="Arial" w:hAnsi="Arial" w:cs="Arial"/>
@@ -823,7 +821,7 @@
         </w:rPr>
         <w:t>pre</w:t>
       </w:r>
-      <w:ins w:id="77" w:author="Greg Landry" w:date="2018-03-26T17:05:00Z">
+      <w:ins w:id="76" w:author="Greg Landry" w:date="2018-03-26T17:05:00Z">
         <w:r>
           <w:rPr>
             <w:rFonts w:ascii="Arial" w:hAnsi="Arial" w:cs="Arial"/>
@@ -831,7 +829,7 @@
           <w:t>-</w:t>
         </w:r>
       </w:ins>
-      <w:del w:id="78" w:author="Greg Landry" w:date="2018-03-26T17:05:00Z">
+      <w:del w:id="77" w:author="Greg Landry" w:date="2018-03-26T17:05:00Z">
         <w:r>
           <w:rPr>
             <w:rFonts w:ascii="Arial" w:hAnsi="Arial" w:cs="Arial"/>
@@ -845,7 +843,7 @@
         </w:rPr>
         <w:t xml:space="preserve">divide it by 4 </w:t>
       </w:r>
-      <w:ins w:id="79" w:author="Greg Landry" w:date="2018-03-26T17:06:00Z">
+      <w:ins w:id="78" w:author="Greg Landry" w:date="2018-03-26T17:06:00Z">
         <w:r>
           <w:rPr>
             <w:rFonts w:ascii="Arial" w:hAnsi="Arial" w:cs="Arial"/>
@@ -853,7 +851,7 @@
           <w:t xml:space="preserve">which means that each tick of the PWM clock will be 1uS. </w:t>
         </w:r>
       </w:ins>
-      <w:del w:id="80" w:author="Greg Landry" w:date="2018-03-26T17:07:00Z">
+      <w:del w:id="79" w:author="Greg Landry" w:date="2018-03-26T17:07:00Z">
         <w:r>
           <w:rPr>
             <w:rFonts w:ascii="Arial" w:hAnsi="Arial" w:cs="Arial"/>
@@ -861,25 +859,25 @@
           <w:delText>and t</w:delText>
         </w:r>
       </w:del>
+      <w:ins w:id="80" w:author="Greg Landry" w:date="2018-03-26T17:07:00Z">
+        <w:r>
+          <w:rPr>
+            <w:rFonts w:ascii="Arial" w:hAnsi="Arial" w:cs="Arial"/>
+          </w:rPr>
+          <w:t>T</w:t>
+        </w:r>
+      </w:ins>
+      <w:r>
+        <w:rPr>
+          <w:rFonts w:ascii="Arial" w:hAnsi="Arial" w:cs="Arial"/>
+        </w:rPr>
+        <w:t xml:space="preserve">hen </w:t>
+      </w:r>
       <w:ins w:id="81" w:author="Greg Landry" w:date="2018-03-26T17:07:00Z">
         <w:r>
           <w:rPr>
             <w:rFonts w:ascii="Arial" w:hAnsi="Arial" w:cs="Arial"/>
           </w:rPr>
-          <w:t>T</w:t>
-        </w:r>
-      </w:ins>
-      <w:r>
-        <w:rPr>
-          <w:rFonts w:ascii="Arial" w:hAnsi="Arial" w:cs="Arial"/>
-        </w:rPr>
-        <w:t xml:space="preserve">hen </w:t>
-      </w:r>
-      <w:ins w:id="82" w:author="Greg Landry" w:date="2018-03-26T17:07:00Z">
-        <w:r>
-          <w:rPr>
-            <w:rFonts w:ascii="Arial" w:hAnsi="Arial" w:cs="Arial"/>
-          </w:rPr>
           <w:t xml:space="preserve">we'll </w:t>
         </w:r>
       </w:ins>
@@ -889,7 +887,7 @@
         </w:rPr>
         <w:t xml:space="preserve">set the period to </w:t>
       </w:r>
-      <w:del w:id="83" w:author="Alan Hawse" w:date="2018-03-24T11:51:00Z">
+      <w:del w:id="82" w:author="Alan Hawse" w:date="2018-03-24T11:51:00Z">
         <w:r>
           <w:rPr>
             <w:rFonts w:ascii="Arial" w:hAnsi="Arial" w:cs="Arial"/>
@@ -897,7 +895,7 @@
           <w:delText>6</w:delText>
         </w:r>
       </w:del>
-      <w:ins w:id="84" w:author="Alan Hawse" w:date="2018-03-24T11:51:00Z">
+      <w:ins w:id="83" w:author="Alan Hawse" w:date="2018-03-24T11:51:00Z">
         <w:r>
           <w:rPr>
             <w:rFonts w:ascii="Arial" w:hAnsi="Arial" w:cs="Arial"/>
@@ -911,7 +909,7 @@
         </w:rPr>
         <w:t>0,000</w:t>
       </w:r>
-      <w:ins w:id="85" w:author="Greg Landry" w:date="2018-03-26T17:07:00Z">
+      <w:ins w:id="84" w:author="Greg Landry" w:date="2018-03-26T17:07:00Z">
         <w:r>
           <w:rPr>
             <w:rFonts w:ascii="Arial" w:hAnsi="Arial" w:cs="Arial"/>
@@ -931,21 +929,31 @@
           <w:t>uS</w:t>
         </w:r>
       </w:ins>
+      <w:ins w:id="85" w:author="Greg Landry" w:date="2018-03-26T18:36:00Z">
+        <w:r>
+          <w:rPr>
+            <w:rFonts w:ascii="Arial" w:hAnsi="Arial" w:cs="Arial"/>
+          </w:rPr>
+          <w:t xml:space="preserve"> which is also 20ms</w:t>
+        </w:r>
+      </w:ins>
       <w:ins w:id="86" w:author="Greg Landry" w:date="2018-03-26T17:13:00Z">
         <w:r>
           <w:rPr>
             <w:rFonts w:ascii="Arial" w:hAnsi="Arial" w:cs="Arial"/>
           </w:rPr>
-          <w:t>. This gives us the 50Hz period that the robotic arm requires</w:t>
-        </w:r>
-      </w:ins>
-      <w:r>
-        <w:rPr>
-          <w:rFonts w:ascii="Arial" w:hAnsi="Arial" w:cs="Arial"/>
-        </w:rPr>
-        <w:t xml:space="preserve">.  </w:t>
-      </w:r>
-      <w:ins w:id="87" w:author="Greg Landry" w:date="2018-03-26T17:08:00Z">
+          <w:t xml:space="preserve">. </w:t>
+        </w:r>
+      </w:ins>
+      <w:del w:id="87" w:author="Greg Landry" w:date="2018-03-26T18:37:00Z">
+        <w:r>
+          <w:rPr>
+            <w:rFonts w:ascii="Arial" w:hAnsi="Arial" w:cs="Arial"/>
+          </w:rPr>
+          <w:delText xml:space="preserve">.  </w:delText>
+        </w:r>
+      </w:del>
+      <w:ins w:id="88" w:author="Greg Landry" w:date="2018-03-26T17:08:00Z">
         <w:r>
           <w:rPr>
             <w:rFonts w:ascii="Arial" w:hAnsi="Arial" w:cs="Arial"/>
@@ -953,7 +961,7 @@
           <w:t>For a</w:t>
         </w:r>
       </w:ins>
-      <w:ins w:id="88" w:author="Greg Landry" w:date="2018-03-26T17:07:00Z">
+      <w:ins w:id="89" w:author="Greg Landry" w:date="2018-03-26T17:07:00Z">
         <w:r>
           <w:rPr>
             <w:rFonts w:ascii="Arial" w:hAnsi="Arial" w:cs="Arial"/>
@@ -961,8 +969,8 @@
           <w:t xml:space="preserve"> </w:t>
         </w:r>
       </w:ins>
-      <w:ins w:id="89" w:author="Alan Hawse" w:date="2018-03-24T11:52:00Z">
-        <w:del w:id="90" w:author="Greg Landry" w:date="2018-03-26T17:08:00Z">
+      <w:ins w:id="90" w:author="Alan Hawse" w:date="2018-03-24T11:52:00Z">
+        <w:del w:id="91" w:author="Greg Landry" w:date="2018-03-26T17:08:00Z">
           <w:r>
             <w:rPr>
               <w:rFonts w:ascii="Arial" w:hAnsi="Arial" w:cs="Arial"/>
@@ -977,8 +985,8 @@
           <w:t>1</w:t>
         </w:r>
       </w:ins>
-      <w:ins w:id="91" w:author="Alan Hawse" w:date="2018-03-24T11:53:00Z">
-        <w:del w:id="92" w:author="Greg Landry" w:date="2018-03-26T17:15:00Z">
+      <w:ins w:id="92" w:author="Alan Hawse" w:date="2018-03-24T11:53:00Z">
+        <w:del w:id="93" w:author="Greg Landry" w:date="2018-03-26T17:15:00Z">
           <w:r>
             <w:rPr>
               <w:rFonts w:ascii="Arial" w:hAnsi="Arial" w:cs="Arial"/>
@@ -987,7 +995,7 @@
           </w:r>
         </w:del>
       </w:ins>
-      <w:ins w:id="93" w:author="Alan Hawse" w:date="2018-03-24T11:52:00Z">
+      <w:ins w:id="94" w:author="Alan Hawse" w:date="2018-03-24T11:52:00Z">
         <w:r>
           <w:rPr>
             <w:rFonts w:ascii="Arial" w:hAnsi="Arial" w:cs="Arial"/>
@@ -995,7 +1003,7 @@
           <w:t xml:space="preserve">ms wide pulse </w:t>
         </w:r>
       </w:ins>
-      <w:ins w:id="94" w:author="Greg Landry" w:date="2018-03-26T17:05:00Z">
+      <w:ins w:id="95" w:author="Greg Landry" w:date="2018-03-26T17:05:00Z">
         <w:r>
           <w:rPr>
             <w:rFonts w:ascii="Arial" w:hAnsi="Arial" w:cs="Arial"/>
@@ -1003,7 +1011,7 @@
           <w:t xml:space="preserve">- </w:t>
         </w:r>
       </w:ins>
-      <w:ins w:id="95" w:author="Alan Hawse" w:date="2018-03-24T11:52:00Z">
+      <w:ins w:id="96" w:author="Alan Hawse" w:date="2018-03-24T11:52:00Z">
         <w:r>
           <w:rPr>
             <w:rFonts w:ascii="Arial" w:hAnsi="Arial" w:cs="Arial"/>
@@ -1011,7 +1019,7 @@
           <w:t xml:space="preserve">also known as a 1000 microsecond wide pulse </w:t>
         </w:r>
       </w:ins>
-      <w:ins w:id="96" w:author="Greg Landry" w:date="2018-03-26T17:06:00Z">
+      <w:ins w:id="97" w:author="Greg Landry" w:date="2018-03-26T17:06:00Z">
         <w:r>
           <w:rPr>
             <w:rFonts w:ascii="Arial" w:hAnsi="Arial" w:cs="Arial"/>
@@ -1019,7 +1027,7 @@
           <w:t>–</w:t>
         </w:r>
       </w:ins>
-      <w:ins w:id="97" w:author="Greg Landry" w:date="2018-03-26T17:05:00Z">
+      <w:ins w:id="98" w:author="Greg Landry" w:date="2018-03-26T17:05:00Z">
         <w:r>
           <w:rPr>
             <w:rFonts w:ascii="Arial" w:hAnsi="Arial" w:cs="Arial"/>
@@ -1027,7 +1035,7 @@
           <w:t xml:space="preserve"> </w:t>
         </w:r>
       </w:ins>
-      <w:ins w:id="98" w:author="Alan Hawse" w:date="2018-03-24T11:52:00Z">
+      <w:ins w:id="99" w:author="Alan Hawse" w:date="2018-03-24T11:52:00Z">
         <w:r>
           <w:rPr>
             <w:rFonts w:ascii="Arial" w:hAnsi="Arial" w:cs="Arial"/>
@@ -1035,7 +1043,7 @@
           <w:t>I</w:t>
         </w:r>
       </w:ins>
-      <w:ins w:id="99" w:author="Greg Landry" w:date="2018-03-26T17:06:00Z">
+      <w:ins w:id="100" w:author="Greg Landry" w:date="2018-03-26T17:06:00Z">
         <w:r>
           <w:rPr>
             <w:rFonts w:ascii="Arial" w:hAnsi="Arial" w:cs="Arial"/>
@@ -1043,7 +1051,7 @@
           <w:t>'</w:t>
         </w:r>
       </w:ins>
-      <w:ins w:id="100" w:author="Alan Hawse" w:date="2018-03-24T11:52:00Z">
+      <w:ins w:id="101" w:author="Alan Hawse" w:date="2018-03-24T11:52:00Z">
         <w:r>
           <w:rPr>
             <w:rFonts w:ascii="Arial" w:hAnsi="Arial" w:cs="Arial"/>
@@ -1051,7 +1059,7 @@
           <w:t xml:space="preserve">ll need a compare value of 1000.  </w:t>
         </w:r>
       </w:ins>
-      <w:ins w:id="101" w:author="Alan Hawse" w:date="2018-03-24T11:53:00Z">
+      <w:ins w:id="102" w:author="Alan Hawse" w:date="2018-03-24T11:53:00Z">
         <w:r>
           <w:rPr>
             <w:rFonts w:ascii="Arial" w:hAnsi="Arial" w:cs="Arial"/>
@@ -1059,7 +1067,7 @@
           <w:t xml:space="preserve">This also means that 1% will be 10 </w:t>
         </w:r>
       </w:ins>
-      <w:ins w:id="102" w:author="Alan Hawse" w:date="2018-03-24T11:54:00Z">
+      <w:ins w:id="103" w:author="Alan Hawse" w:date="2018-03-24T11:54:00Z">
         <w:r>
           <w:rPr>
             <w:rFonts w:ascii="Arial" w:hAnsi="Arial" w:cs="Arial"/>
@@ -1067,7 +1075,7 @@
           <w:t xml:space="preserve">PWM </w:t>
         </w:r>
       </w:ins>
-      <w:ins w:id="103" w:author="Alan Hawse" w:date="2018-03-24T11:53:00Z">
+      <w:ins w:id="104" w:author="Alan Hawse" w:date="2018-03-24T11:53:00Z">
         <w:r>
           <w:rPr>
             <w:rFonts w:ascii="Arial" w:hAnsi="Arial" w:cs="Arial"/>
@@ -1081,7 +1089,7 @@
         </w:rPr>
         <w:t xml:space="preserve">Now </w:t>
       </w:r>
-      <w:ins w:id="104" w:author="Alan Hawse" w:date="2018-03-24T11:53:00Z">
+      <w:ins w:id="105" w:author="Alan Hawse" w:date="2018-03-24T11:53:00Z">
         <w:r>
           <w:rPr>
             <w:rFonts w:ascii="Arial" w:hAnsi="Arial" w:cs="Arial"/>
@@ -1095,7 +1103,7 @@
         </w:rPr>
         <w:t xml:space="preserve">the compare value </w:t>
       </w:r>
-      <w:ins w:id="105" w:author="Alan Hawse" w:date="2018-03-24T11:53:00Z">
+      <w:ins w:id="106" w:author="Alan Hawse" w:date="2018-03-24T11:53:00Z">
         <w:r>
           <w:rPr>
             <w:rFonts w:ascii="Arial" w:hAnsi="Arial" w:cs="Arial"/>
@@ -1103,7 +1111,7 @@
           <w:t xml:space="preserve">with software </w:t>
         </w:r>
       </w:ins>
-      <w:del w:id="106" w:author="Alan Hawse" w:date="2018-03-24T11:53:00Z">
+      <w:del w:id="107" w:author="Alan Hawse" w:date="2018-03-24T11:53:00Z">
         <w:r>
           <w:rPr>
             <w:rFonts w:ascii="Arial" w:hAnsi="Arial" w:cs="Arial"/>
@@ -1117,7 +1125,7 @@
         </w:rPr>
         <w:t xml:space="preserve">between </w:t>
       </w:r>
-      <w:del w:id="107" w:author="Alan Hawse" w:date="2018-03-24T11:51:00Z">
+      <w:del w:id="108" w:author="Alan Hawse" w:date="2018-03-24T11:51:00Z">
         <w:r>
           <w:rPr>
             <w:rFonts w:ascii="Arial" w:hAnsi="Arial" w:cs="Arial"/>
@@ -1125,7 +1133,7 @@
           <w:delText>3</w:delText>
         </w:r>
       </w:del>
-      <w:ins w:id="108" w:author="Alan Hawse" w:date="2018-03-24T11:51:00Z">
+      <w:ins w:id="109" w:author="Alan Hawse" w:date="2018-03-24T11:51:00Z">
         <w:r>
           <w:rPr>
             <w:rFonts w:ascii="Arial" w:hAnsi="Arial" w:cs="Arial"/>
@@ -1139,7 +1147,7 @@
         </w:rPr>
         <w:t xml:space="preserve">,000 and </w:t>
       </w:r>
-      <w:del w:id="109" w:author="Alan Hawse" w:date="2018-03-24T11:51:00Z">
+      <w:del w:id="110" w:author="Alan Hawse" w:date="2018-03-24T11:51:00Z">
         <w:r>
           <w:rPr>
             <w:rFonts w:ascii="Arial" w:hAnsi="Arial" w:cs="Arial"/>
@@ -1147,7 +1155,7 @@
           <w:delText>6</w:delText>
         </w:r>
       </w:del>
-      <w:ins w:id="110" w:author="Alan Hawse" w:date="2018-03-24T11:51:00Z">
+      <w:ins w:id="111" w:author="Alan Hawse" w:date="2018-03-24T11:51:00Z">
         <w:r>
           <w:rPr>
             <w:rFonts w:ascii="Arial" w:hAnsi="Arial" w:cs="Arial"/>
@@ -1161,7 +1169,7 @@
         </w:rPr>
         <w:t xml:space="preserve">,000 to give us full range control on the motors.  </w:t>
       </w:r>
-      <w:del w:id="111" w:author="Alan Hawse" w:date="2018-03-24T11:54:00Z">
+      <w:del w:id="112" w:author="Alan Hawse" w:date="2018-03-24T11:54:00Z">
         <w:r>
           <w:rPr>
             <w:rFonts w:ascii="Arial" w:hAnsi="Arial" w:cs="Arial"/>
@@ -1177,7 +1185,7 @@
           <w:rFonts w:ascii="Arial" w:hAnsi="Arial" w:cs="Arial"/>
         </w:rPr>
       </w:pPr>
-      <w:del w:id="112" w:author="Greg Landry" w:date="2018-03-26T17:08:00Z">
+      <w:del w:id="113" w:author="Greg Landry" w:date="2018-03-26T17:08:00Z">
         <w:r>
           <w:rPr>
             <w:rFonts w:ascii="Arial" w:hAnsi="Arial" w:cs="Arial"/>
@@ -1191,7 +1199,7 @@
         </w:rPr>
         <w:t xml:space="preserve">I’ll start by dragging and dropping one PWM from the catalog on to the schematic.  Let’s setup the period and compare to </w:t>
       </w:r>
-      <w:ins w:id="113" w:author="Alan Hawse" w:date="2018-03-24T11:51:00Z">
+      <w:ins w:id="114" w:author="Alan Hawse" w:date="2018-03-24T11:51:00Z">
         <w:r>
           <w:rPr>
             <w:rFonts w:ascii="Arial" w:hAnsi="Arial" w:cs="Arial"/>
@@ -1199,7 +1207,7 @@
           <w:t>2</w:t>
         </w:r>
       </w:ins>
-      <w:del w:id="114" w:author="Alan Hawse" w:date="2018-03-24T11:51:00Z">
+      <w:del w:id="115" w:author="Alan Hawse" w:date="2018-03-24T11:51:00Z">
         <w:r>
           <w:rPr>
             <w:rFonts w:ascii="Arial" w:hAnsi="Arial" w:cs="Arial"/>
@@ -1213,7 +1221,7 @@
         </w:rPr>
         <w:t xml:space="preserve">0,000 and </w:t>
       </w:r>
-      <w:del w:id="115" w:author="Alan Hawse" w:date="2018-03-24T11:51:00Z">
+      <w:del w:id="116" w:author="Alan Hawse" w:date="2018-03-24T11:51:00Z">
         <w:r>
           <w:rPr>
             <w:rFonts w:ascii="Arial" w:hAnsi="Arial" w:cs="Arial"/>
@@ -1221,7 +1229,7 @@
           <w:delText>3</w:delText>
         </w:r>
       </w:del>
-      <w:ins w:id="116" w:author="Alan Hawse" w:date="2018-03-24T11:51:00Z">
+      <w:ins w:id="117" w:author="Alan Hawse" w:date="2018-03-24T11:51:00Z">
         <w:r>
           <w:rPr>
             <w:rFonts w:ascii="Arial" w:hAnsi="Arial" w:cs="Arial"/>
@@ -1235,7 +1243,7 @@
         </w:rPr>
         <w:t>,000 respectively</w:t>
       </w:r>
-      <w:ins w:id="117" w:author="Greg Landry" w:date="2018-03-26T17:09:00Z">
+      <w:ins w:id="118" w:author="Greg Landry" w:date="2018-03-26T17:09:00Z">
         <w:r>
           <w:rPr>
             <w:rFonts w:ascii="Arial" w:hAnsi="Arial" w:cs="Arial"/>
@@ -1243,7 +1251,7 @@
           <w:t>,</w:t>
         </w:r>
       </w:ins>
-      <w:del w:id="118" w:author="Greg Landry" w:date="2018-03-26T17:09:00Z">
+      <w:del w:id="119" w:author="Greg Landry" w:date="2018-03-26T17:09:00Z">
         <w:r>
           <w:rPr>
             <w:rFonts w:ascii="Arial" w:hAnsi="Arial" w:cs="Arial"/>
@@ -1265,7 +1273,7 @@
         <w:t>divider</w:t>
       </w:r>
       <w:proofErr w:type="gramEnd"/>
-      <w:ins w:id="119" w:author="Greg Landry" w:date="2018-03-26T17:09:00Z">
+      <w:ins w:id="120" w:author="Greg Landry" w:date="2018-03-26T17:09:00Z">
         <w:r>
           <w:rPr>
             <w:rFonts w:ascii="Arial" w:hAnsi="Arial" w:cs="Arial"/>
@@ -1273,7 +1281,7 @@
           <w:t>,</w:t>
         </w:r>
       </w:ins>
-      <w:del w:id="120" w:author="Greg Landry" w:date="2018-03-26T17:09:00Z">
+      <w:del w:id="121" w:author="Greg Landry" w:date="2018-03-26T17:09:00Z">
         <w:r>
           <w:rPr>
             <w:rFonts w:ascii="Arial" w:hAnsi="Arial" w:cs="Arial"/>
@@ -1287,7 +1295,7 @@
         </w:rPr>
         <w:t xml:space="preserve"> </w:t>
       </w:r>
-      <w:ins w:id="121" w:author="Greg Landry" w:date="2018-03-26T17:09:00Z">
+      <w:ins w:id="122" w:author="Greg Landry" w:date="2018-03-26T17:09:00Z">
         <w:r>
           <w:rPr>
             <w:rFonts w:ascii="Arial" w:hAnsi="Arial" w:cs="Arial"/>
@@ -1295,7 +1303,7 @@
           <w:t>a</w:t>
         </w:r>
       </w:ins>
-      <w:del w:id="122" w:author="Greg Landry" w:date="2018-03-26T17:09:00Z">
+      <w:del w:id="123" w:author="Greg Landry" w:date="2018-03-26T17:09:00Z">
         <w:r>
           <w:rPr>
             <w:rFonts w:ascii="Arial" w:hAnsi="Arial" w:cs="Arial"/>
@@ -1323,7 +1331,7 @@
         </w:rPr>
         <w:t xml:space="preserve">We want to control two motors to start, so let’s copy that component and paste a second one into our design.  It will be named PWM_2 and that’s convenient since PWM_1 </w:t>
       </w:r>
-      <w:del w:id="123" w:author="Greg Landry" w:date="2018-03-26T17:15:00Z">
+      <w:del w:id="124" w:author="Greg Landry" w:date="2018-03-26T17:15:00Z">
         <w:r>
           <w:rPr>
             <w:rFonts w:ascii="Arial" w:hAnsi="Arial" w:cs="Arial"/>
@@ -1331,7 +1339,7 @@
           <w:delText>I’ll use to</w:delText>
         </w:r>
       </w:del>
-      <w:ins w:id="124" w:author="Greg Landry" w:date="2018-03-26T17:15:00Z">
+      <w:ins w:id="125" w:author="Greg Landry" w:date="2018-03-26T17:15:00Z">
         <w:r>
           <w:rPr>
             <w:rFonts w:ascii="Arial" w:hAnsi="Arial" w:cs="Arial"/>
@@ -1345,7 +1353,7 @@
         </w:rPr>
         <w:t xml:space="preserve"> control motor 1 and PWM_2 </w:t>
       </w:r>
-      <w:del w:id="125" w:author="Greg Landry" w:date="2018-03-26T17:15:00Z">
+      <w:del w:id="126" w:author="Greg Landry" w:date="2018-03-26T17:15:00Z">
         <w:r>
           <w:rPr>
             <w:rFonts w:ascii="Arial" w:hAnsi="Arial" w:cs="Arial"/>
@@ -1353,7 +1361,7 @@
           <w:delText xml:space="preserve">for </w:delText>
         </w:r>
       </w:del>
-      <w:ins w:id="126" w:author="Greg Landry" w:date="2018-03-26T17:15:00Z">
+      <w:ins w:id="127" w:author="Greg Landry" w:date="2018-03-26T17:15:00Z">
         <w:r>
           <w:rPr>
             <w:rFonts w:ascii="Arial" w:hAnsi="Arial" w:cs="Arial"/>
@@ -1415,7 +1423,7 @@
         </w:rPr>
         <w:t xml:space="preserve">Let’s connect those pins to the </w:t>
       </w:r>
-      <w:del w:id="127" w:author="Greg Landry" w:date="2018-03-26T17:16:00Z">
+      <w:del w:id="128" w:author="Greg Landry" w:date="2018-03-26T17:16:00Z">
         <w:r>
           <w:rPr>
             <w:rFonts w:ascii="Arial" w:hAnsi="Arial" w:cs="Arial"/>
@@ -1429,7 +1437,7 @@
         </w:rPr>
         <w:t>PWM output line on the component</w:t>
       </w:r>
-      <w:ins w:id="128" w:author="Greg Landry" w:date="2018-03-26T17:16:00Z">
+      <w:ins w:id="129" w:author="Greg Landry" w:date="2018-03-26T17:16:00Z">
         <w:r>
           <w:rPr>
             <w:rFonts w:ascii="Arial" w:hAnsi="Arial" w:cs="Arial"/>
@@ -1457,7 +1465,7 @@
         </w:rPr>
         <w:t xml:space="preserve">Next, we need a clock.  I’ll drag and drop a clock in and set it to </w:t>
       </w:r>
-      <w:del w:id="129" w:author="Alan Hawse" w:date="2018-03-24T11:54:00Z">
+      <w:del w:id="130" w:author="Alan Hawse" w:date="2018-03-24T11:54:00Z">
         <w:r>
           <w:rPr>
             <w:rFonts w:ascii="Arial" w:hAnsi="Arial" w:cs="Arial"/>
@@ -1465,8 +1473,8 @@
           <w:delText>12MHz</w:delText>
         </w:r>
       </w:del>
-      <w:ins w:id="130" w:author="Alan Hawse" w:date="2018-03-24T11:54:00Z">
-        <w:del w:id="131" w:author="Greg Landry" w:date="2018-03-26T17:16:00Z">
+      <w:ins w:id="131" w:author="Alan Hawse" w:date="2018-03-24T11:54:00Z">
+        <w:del w:id="132" w:author="Greg Landry" w:date="2018-03-26T17:16:00Z">
           <w:r>
             <w:rPr>
               <w:rFonts w:ascii="Arial" w:hAnsi="Arial" w:cs="Arial"/>
@@ -1487,7 +1495,7 @@
         </w:rPr>
         <w:t xml:space="preserve">.  Then wire it to both </w:t>
       </w:r>
-      <w:del w:id="132" w:author="Greg Landry" w:date="2018-03-26T17:16:00Z">
+      <w:del w:id="133" w:author="Greg Landry" w:date="2018-03-26T17:16:00Z">
         <w:r>
           <w:rPr>
             <w:rFonts w:ascii="Arial" w:hAnsi="Arial" w:cs="Arial"/>
@@ -1515,7 +1523,7 @@
         </w:rPr>
         <w:t>One of the most forgotten steps in a design</w:t>
       </w:r>
-      <w:del w:id="133" w:author="Greg Landry" w:date="2018-03-26T17:16:00Z">
+      <w:del w:id="134" w:author="Greg Landry" w:date="2018-03-26T17:16:00Z">
         <w:r>
           <w:rPr>
             <w:rFonts w:ascii="Arial" w:hAnsi="Arial" w:cs="Arial"/>
@@ -1527,21 +1535,29 @@
         <w:rPr>
           <w:rFonts w:ascii="Arial" w:hAnsi="Arial" w:cs="Arial"/>
         </w:rPr>
-        <w:t xml:space="preserve"> is to assign the pins; </w:t>
-      </w:r>
-      <w:proofErr w:type="gramStart"/>
-      <w:r>
-        <w:rPr>
-          <w:rFonts w:ascii="Arial" w:hAnsi="Arial" w:cs="Arial"/>
-        </w:rPr>
-        <w:t>so</w:t>
-      </w:r>
-      <w:proofErr w:type="gramEnd"/>
-      <w:r>
-        <w:rPr>
-          <w:rFonts w:ascii="Arial" w:hAnsi="Arial" w:cs="Arial"/>
-        </w:rPr>
-        <w:t xml:space="preserve"> let’s do that now before we forget.  Go to the pins settings and we’ll set M_1 to P0[2] and M_2 to P</w:t>
+        <w:t xml:space="preserve"> is to assign the pins</w:t>
+      </w:r>
+      <w:ins w:id="135" w:author="Greg Landry" w:date="2018-03-26T18:38:00Z">
+        <w:r>
+          <w:rPr>
+            <w:rFonts w:ascii="Arial" w:hAnsi="Arial" w:cs="Arial"/>
+          </w:rPr>
+          <w:t>,</w:t>
+        </w:r>
+      </w:ins>
+      <w:del w:id="136" w:author="Greg Landry" w:date="2018-03-26T18:38:00Z">
+        <w:r>
+          <w:rPr>
+            <w:rFonts w:ascii="Arial" w:hAnsi="Arial" w:cs="Arial"/>
+          </w:rPr>
+          <w:delText>;</w:delText>
+        </w:r>
+      </w:del>
+      <w:r>
+        <w:rPr>
+          <w:rFonts w:ascii="Arial" w:hAnsi="Arial" w:cs="Arial"/>
+        </w:rPr>
+        <w:t xml:space="preserve"> so let’s do that now before we forget.  Go to the pins settings and we’ll set M_1 to P0[2] and M_2 to P</w:t>
       </w:r>
       <w:r>
         <w:rPr>
@@ -1549,7 +1565,7 @@
         </w:rPr>
         <w:t xml:space="preserve">5[5] which matches up to the H-bridge pins on </w:t>
       </w:r>
-      <w:del w:id="134" w:author="Greg Landry" w:date="2018-03-26T17:16:00Z">
+      <w:del w:id="137" w:author="Greg Landry" w:date="2018-03-26T17:16:00Z">
         <w:r>
           <w:rPr>
             <w:rFonts w:ascii="Arial" w:hAnsi="Arial" w:cs="Arial"/>
@@ -1557,7 +1573,7 @@
           <w:delText xml:space="preserve">my </w:delText>
         </w:r>
       </w:del>
-      <w:ins w:id="135" w:author="Greg Landry" w:date="2018-03-26T17:16:00Z">
+      <w:ins w:id="138" w:author="Greg Landry" w:date="2018-03-26T17:16:00Z">
         <w:r>
           <w:rPr>
             <w:rFonts w:ascii="Arial" w:hAnsi="Arial" w:cs="Arial"/>
@@ -1589,7 +1605,6 @@
         <w:rPr>
           <w:rFonts w:ascii="Arial" w:hAnsi="Arial" w:cs="Arial"/>
         </w:rPr>
-        <w:lastRenderedPageBreak/>
         <w:t>Let’s generate the application and start working on some firmware.</w:t>
       </w:r>
     </w:p>
@@ -1597,19 +1612,20 @@
       <w:pPr>
         <w:pStyle w:val="NormalWeb"/>
         <w:rPr>
-          <w:ins w:id="136" w:author="Alan Hawse" w:date="2018-03-23T16:46:00Z"/>
-          <w:rFonts w:ascii="Arial" w:hAnsi="Arial" w:cs="Arial"/>
-        </w:rPr>
-      </w:pPr>
-      <w:del w:id="137" w:author="Alan Hawse" w:date="2018-03-23T16:30:00Z">
-        <w:r>
-          <w:rPr>
-            <w:rFonts w:ascii="Arial" w:hAnsi="Arial" w:cs="Arial"/>
-          </w:rPr>
+          <w:ins w:id="139" w:author="Greg Landry" w:date="2018-03-26T18:39:00Z"/>
+          <w:rFonts w:ascii="Arial" w:hAnsi="Arial" w:cs="Arial"/>
+        </w:rPr>
+      </w:pPr>
+      <w:del w:id="140" w:author="Alan Hawse" w:date="2018-03-23T16:30:00Z">
+        <w:r>
+          <w:rPr>
+            <w:rFonts w:ascii="Arial" w:hAnsi="Arial" w:cs="Arial"/>
+          </w:rPr>
+          <w:lastRenderedPageBreak/>
           <w:delText>Back to the CM4 main application file</w:delText>
         </w:r>
       </w:del>
-      <w:ins w:id="138" w:author="Alan Hawse" w:date="2018-03-23T17:01:00Z">
+      <w:ins w:id="141" w:author="Alan Hawse" w:date="2018-03-23T17:01:00Z">
         <w:r>
           <w:rPr>
             <w:rFonts w:ascii="Arial" w:hAnsi="Arial" w:cs="Arial"/>
@@ -1617,7 +1633,7 @@
           <w:t>C</w:t>
         </w:r>
       </w:ins>
-      <w:ins w:id="139" w:author="Alan Hawse" w:date="2018-03-23T16:30:00Z">
+      <w:ins w:id="142" w:author="Alan Hawse" w:date="2018-03-23T16:30:00Z">
         <w:r>
           <w:rPr>
             <w:rFonts w:ascii="Arial" w:hAnsi="Arial" w:cs="Arial"/>
@@ -1625,7 +1641,7 @@
           <w:t xml:space="preserve">reate </w:t>
         </w:r>
       </w:ins>
-      <w:ins w:id="140" w:author="Alan Hawse" w:date="2018-03-23T16:49:00Z">
+      <w:ins w:id="143" w:author="Alan Hawse" w:date="2018-03-23T16:49:00Z">
         <w:r>
           <w:rPr>
             <w:rFonts w:ascii="Arial" w:hAnsi="Arial" w:cs="Arial"/>
@@ -1634,7 +1650,7 @@
         </w:r>
       </w:ins>
       <w:proofErr w:type="spellStart"/>
-      <w:ins w:id="141" w:author="Alan Hawse" w:date="2018-03-23T16:30:00Z">
+      <w:ins w:id="144" w:author="Alan Hawse" w:date="2018-03-23T16:30:00Z">
         <w:r>
           <w:rPr>
             <w:rFonts w:ascii="Arial" w:hAnsi="Arial" w:cs="Arial"/>
@@ -1643,7 +1659,7 @@
         </w:r>
       </w:ins>
       <w:proofErr w:type="spellEnd"/>
-      <w:del w:id="142" w:author="Alan Hawse" w:date="2018-03-23T16:31:00Z">
+      <w:del w:id="145" w:author="Alan Hawse" w:date="2018-03-23T16:31:00Z">
         <w:r>
           <w:rPr>
             <w:rFonts w:ascii="Arial" w:hAnsi="Arial" w:cs="Arial"/>
@@ -1651,7 +1667,7 @@
           <w:delText>.</w:delText>
         </w:r>
       </w:del>
-      <w:ins w:id="143" w:author="Alan Hawse" w:date="2018-03-23T16:31:00Z">
+      <w:ins w:id="146" w:author="Alan Hawse" w:date="2018-03-23T16:31:00Z">
         <w:r>
           <w:rPr>
             <w:rFonts w:ascii="Arial" w:hAnsi="Arial" w:cs="Arial"/>
@@ -1665,7 +1681,7 @@
         </w:rPr>
         <w:t xml:space="preserve">  </w:t>
       </w:r>
-      <w:ins w:id="144" w:author="Alan Hawse" w:date="2018-03-23T16:31:00Z">
+      <w:ins w:id="147" w:author="Alan Hawse" w:date="2018-03-23T16:31:00Z">
         <w:r>
           <w:rPr>
             <w:rFonts w:ascii="Arial" w:hAnsi="Arial" w:cs="Arial"/>
@@ -1673,7 +1689,7 @@
           <w:t xml:space="preserve">Add the </w:t>
         </w:r>
       </w:ins>
-      <w:ins w:id="145" w:author="Alan Hawse" w:date="2018-03-24T12:07:00Z">
+      <w:ins w:id="148" w:author="Alan Hawse" w:date="2018-03-24T12:07:00Z">
         <w:r>
           <w:rPr>
             <w:rFonts w:ascii="Arial" w:hAnsi="Arial" w:cs="Arial"/>
@@ -1695,7 +1711,7 @@
           <w:t xml:space="preserve"> once</w:t>
         </w:r>
       </w:ins>
-      <w:ins w:id="146" w:author="Alan Hawse" w:date="2018-03-23T16:31:00Z">
+      <w:ins w:id="149" w:author="Alan Hawse" w:date="2018-03-23T16:31:00Z">
         <w:r>
           <w:rPr>
             <w:rFonts w:ascii="Arial" w:hAnsi="Arial" w:cs="Arial"/>
@@ -1703,7 +1719,7 @@
           <w:t xml:space="preserve">, and </w:t>
         </w:r>
       </w:ins>
-      <w:ins w:id="147" w:author="Greg Landry" w:date="2018-03-26T17:16:00Z">
+      <w:ins w:id="150" w:author="Greg Landry" w:date="2018-03-26T17:16:00Z">
         <w:r>
           <w:rPr>
             <w:rFonts w:ascii="Arial" w:hAnsi="Arial" w:cs="Arial"/>
@@ -1711,7 +1727,7 @@
           <w:t xml:space="preserve">the </w:t>
         </w:r>
       </w:ins>
-      <w:ins w:id="148" w:author="Alan Hawse" w:date="2018-03-23T16:31:00Z">
+      <w:ins w:id="151" w:author="Alan Hawse" w:date="2018-03-23T16:31:00Z">
         <w:r>
           <w:rPr>
             <w:rFonts w:ascii="Arial" w:hAnsi="Arial" w:cs="Arial"/>
@@ -1739,7 +1755,7 @@
           <w:t xml:space="preserve"> Semaphores. </w:t>
         </w:r>
       </w:ins>
-      <w:del w:id="149" w:author="Alan Hawse" w:date="2018-03-23T16:31:00Z">
+      <w:del w:id="152" w:author="Alan Hawse" w:date="2018-03-23T16:31:00Z">
         <w:r>
           <w:rPr>
             <w:rFonts w:ascii="Arial" w:hAnsi="Arial" w:cs="Arial"/>
@@ -1747,7 +1763,7 @@
           <w:delText xml:space="preserve">I’ll </w:delText>
         </w:r>
       </w:del>
-      <w:del w:id="150" w:author="Alan Hawse" w:date="2018-03-23T16:32:00Z">
+      <w:del w:id="153" w:author="Alan Hawse" w:date="2018-03-23T16:32:00Z">
         <w:r>
           <w:rPr>
             <w:rFonts w:ascii="Arial" w:hAnsi="Arial" w:cs="Arial"/>
@@ -1755,7 +1771,7 @@
           <w:delText xml:space="preserve">start at the top of the file </w:delText>
         </w:r>
       </w:del>
-      <w:ins w:id="151" w:author="Alan Hawse" w:date="2018-03-23T16:32:00Z">
+      <w:ins w:id="154" w:author="Alan Hawse" w:date="2018-03-23T16:32:00Z">
         <w:r>
           <w:rPr>
             <w:rFonts w:ascii="Arial" w:hAnsi="Arial" w:cs="Arial"/>
@@ -1763,7 +1779,7 @@
           <w:t>Next</w:t>
         </w:r>
       </w:ins>
-      <w:ins w:id="152" w:author="Greg Landry" w:date="2018-03-26T17:17:00Z">
+      <w:ins w:id="155" w:author="Greg Landry" w:date="2018-03-26T17:17:00Z">
         <w:r>
           <w:rPr>
             <w:rFonts w:ascii="Arial" w:hAnsi="Arial" w:cs="Arial"/>
@@ -1771,7 +1787,7 @@
           <w:t>,</w:t>
         </w:r>
       </w:ins>
-      <w:ins w:id="153" w:author="Alan Hawse" w:date="2018-03-23T16:32:00Z">
+      <w:ins w:id="156" w:author="Alan Hawse" w:date="2018-03-23T16:32:00Z">
         <w:r>
           <w:rPr>
             <w:rFonts w:ascii="Arial" w:hAnsi="Arial" w:cs="Arial"/>
@@ -1838,10 +1854,29 @@
           <w:rPr>
             <w:rFonts w:ascii="Arial" w:hAnsi="Arial" w:cs="Arial"/>
           </w:rPr>
-          <w:t xml:space="preserve">e with our PWM controller.  </w:t>
-        </w:r>
-      </w:ins>
-      <w:ins w:id="154" w:author="Alan Hawse" w:date="2018-03-24T11:55:00Z">
+          <w:t>e with our PWM controller.</w:t>
+        </w:r>
+      </w:ins>
+    </w:p>
+    <w:p>
+      <w:pPr>
+        <w:pStyle w:val="NormalWeb"/>
+        <w:rPr>
+          <w:ins w:id="157" w:author="Greg Landry" w:date="2018-03-26T18:40:00Z"/>
+          <w:rFonts w:ascii="Arial" w:hAnsi="Arial" w:cs="Arial"/>
+        </w:rPr>
+      </w:pPr>
+      <w:ins w:id="158" w:author="Alan Hawse" w:date="2018-03-23T16:32:00Z">
+        <w:del w:id="159" w:author="Greg Landry" w:date="2018-03-26T18:39:00Z">
+          <w:r>
+            <w:rPr>
+              <w:rFonts w:ascii="Arial" w:hAnsi="Arial" w:cs="Arial"/>
+            </w:rPr>
+            <w:delText xml:space="preserve">  </w:delText>
+          </w:r>
+        </w:del>
+      </w:ins>
+      <w:ins w:id="160" w:author="Alan Hawse" w:date="2018-03-24T11:55:00Z">
         <w:r>
           <w:rPr>
             <w:rFonts w:ascii="Arial" w:hAnsi="Arial" w:cs="Arial"/>
@@ -1849,7 +1884,7 @@
           <w:t>All right, let</w:t>
         </w:r>
       </w:ins>
-      <w:ins w:id="155" w:author="Greg Landry" w:date="2018-03-26T17:17:00Z">
+      <w:ins w:id="161" w:author="Greg Landry" w:date="2018-03-26T17:17:00Z">
         <w:r>
           <w:rPr>
             <w:rFonts w:ascii="Arial" w:hAnsi="Arial" w:cs="Arial"/>
@@ -1857,7 +1892,7 @@
           <w:t>'</w:t>
         </w:r>
       </w:ins>
-      <w:ins w:id="156" w:author="Alan Hawse" w:date="2018-03-24T11:55:00Z">
+      <w:ins w:id="162" w:author="Alan Hawse" w:date="2018-03-24T11:55:00Z">
         <w:r>
           <w:rPr>
             <w:rFonts w:ascii="Arial" w:hAnsi="Arial" w:cs="Arial"/>
@@ -1865,7 +1900,7 @@
           <w:t xml:space="preserve">s </w:t>
         </w:r>
       </w:ins>
-      <w:del w:id="157" w:author="Alan Hawse" w:date="2018-03-23T16:32:00Z">
+      <w:del w:id="163" w:author="Alan Hawse" w:date="2018-03-23T16:32:00Z">
         <w:r>
           <w:rPr>
             <w:rFonts w:ascii="Arial" w:hAnsi="Arial" w:cs="Arial"/>
@@ -1873,7 +1908,7 @@
           <w:delText xml:space="preserve">and </w:delText>
         </w:r>
       </w:del>
-      <w:del w:id="158" w:author="Alan Hawse" w:date="2018-03-23T16:34:00Z">
+      <w:del w:id="164" w:author="Alan Hawse" w:date="2018-03-23T16:34:00Z">
         <w:r>
           <w:rPr>
             <w:rFonts w:ascii="Arial" w:hAnsi="Arial" w:cs="Arial"/>
@@ -1881,7 +1916,7 @@
           <w:delText>a</w:delText>
         </w:r>
       </w:del>
-      <w:ins w:id="159" w:author="Alan Hawse" w:date="2018-03-24T11:55:00Z">
+      <w:ins w:id="165" w:author="Alan Hawse" w:date="2018-03-24T11:55:00Z">
         <w:r>
           <w:rPr>
             <w:rFonts w:ascii="Arial" w:hAnsi="Arial" w:cs="Arial"/>
@@ -1889,7 +1924,7 @@
           <w:t>d</w:t>
         </w:r>
       </w:ins>
-      <w:ins w:id="160" w:author="Alan Hawse" w:date="2018-03-23T16:49:00Z">
+      <w:ins w:id="166" w:author="Alan Hawse" w:date="2018-03-23T16:49:00Z">
         <w:r>
           <w:rPr>
             <w:rFonts w:ascii="Arial" w:hAnsi="Arial" w:cs="Arial"/>
@@ -1897,7 +1932,7 @@
           <w:t>efine the</w:t>
         </w:r>
       </w:ins>
-      <w:del w:id="161" w:author="Alan Hawse" w:date="2018-03-23T16:49:00Z">
+      <w:del w:id="167" w:author="Alan Hawse" w:date="2018-03-23T16:49:00Z">
         <w:r>
           <w:rPr>
             <w:rFonts w:ascii="Arial" w:hAnsi="Arial" w:cs="Arial"/>
@@ -1911,7 +1946,7 @@
         </w:rPr>
         <w:t xml:space="preserve"> structure to send messages to the PWM.  This structure will allow me to tell the PWM task, that we’ll create next, what motor we want to change,</w:t>
       </w:r>
-      <w:ins w:id="162" w:author="Alan Hawse" w:date="2018-03-23T16:34:00Z">
+      <w:ins w:id="168" w:author="Alan Hawse" w:date="2018-03-23T16:34:00Z">
         <w:r>
           <w:rPr>
             <w:rFonts w:ascii="Arial" w:hAnsi="Arial" w:cs="Arial"/>
@@ -1919,7 +1954,7 @@
           <w:t xml:space="preserve"> whether we want a relative or absolute change, and </w:t>
         </w:r>
       </w:ins>
-      <w:del w:id="163" w:author="Alan Hawse" w:date="2018-03-23T16:34:00Z">
+      <w:del w:id="169" w:author="Alan Hawse" w:date="2018-03-23T16:34:00Z">
         <w:r>
           <w:rPr>
             <w:rFonts w:ascii="Arial" w:hAnsi="Arial" w:cs="Arial"/>
@@ -1927,7 +1962,7 @@
           <w:delText xml:space="preserve"> </w:delText>
         </w:r>
       </w:del>
-      <w:ins w:id="164" w:author="Alan Hawse" w:date="2018-03-23T16:34:00Z">
+      <w:ins w:id="170" w:author="Alan Hawse" w:date="2018-03-23T16:34:00Z">
         <w:r>
           <w:rPr>
             <w:rFonts w:ascii="Arial" w:hAnsi="Arial" w:cs="Arial"/>
@@ -1935,7 +1970,7 @@
           <w:t xml:space="preserve">a </w:t>
         </w:r>
       </w:ins>
-      <w:del w:id="165" w:author="Alan Hawse" w:date="2018-03-23T16:34:00Z">
+      <w:del w:id="171" w:author="Alan Hawse" w:date="2018-03-23T16:34:00Z">
         <w:r>
           <w:rPr>
             <w:rFonts w:ascii="Arial" w:hAnsi="Arial" w:cs="Arial"/>
@@ -1949,7 +1984,7 @@
         </w:rPr>
         <w:t>percent change we want to make</w:t>
       </w:r>
-      <w:ins w:id="166" w:author="Alan Hawse" w:date="2018-03-23T16:35:00Z">
+      <w:ins w:id="172" w:author="Alan Hawse" w:date="2018-03-23T16:35:00Z">
         <w:r>
           <w:rPr>
             <w:rFonts w:ascii="Arial" w:hAnsi="Arial" w:cs="Arial"/>
@@ -1957,7 +1992,7 @@
           <w:t>.</w:t>
         </w:r>
       </w:ins>
-      <w:del w:id="167" w:author="Alan Hawse" w:date="2018-03-23T16:35:00Z">
+      <w:del w:id="173" w:author="Alan Hawse" w:date="2018-03-23T16:35:00Z">
         <w:r>
           <w:rPr>
             <w:rFonts w:ascii="Arial" w:hAnsi="Arial" w:cs="Arial"/>
@@ -1965,7 +2000,7 @@
           <w:delText xml:space="preserve"> or a relative percent change.  </w:delText>
         </w:r>
       </w:del>
-      <w:ins w:id="168" w:author="Alan Hawse" w:date="2018-03-23T16:35:00Z">
+      <w:ins w:id="174" w:author="Alan Hawse" w:date="2018-03-23T16:35:00Z">
         <w:r>
           <w:rPr>
             <w:rFonts w:ascii="Arial" w:hAnsi="Arial" w:cs="Arial"/>
@@ -1984,24 +2019,29 @@
         <w:rPr>
           <w:rFonts w:ascii="Arial" w:hAnsi="Arial" w:cs="Arial"/>
         </w:rPr>
-        <w:t>PWM_Message_t</w:t>
+        <w:t>PWM_Message_t”.</w:t>
       </w:r>
       <w:proofErr w:type="spellEnd"/>
-      <w:r>
-        <w:rPr>
-          <w:rFonts w:ascii="Arial" w:hAnsi="Arial" w:cs="Arial"/>
-        </w:rPr>
-        <w:t>”.</w:t>
-      </w:r>
-      <w:ins w:id="169" w:author="Alan Hawse" w:date="2018-03-23T16:35:00Z">
-        <w:r>
-          <w:rPr>
-            <w:rFonts w:ascii="Arial" w:hAnsi="Arial" w:cs="Arial"/>
-          </w:rPr>
-          <w:t xml:space="preserve">  </w:t>
-        </w:r>
-      </w:ins>
-      <w:ins w:id="170" w:author="Alan Hawse" w:date="2018-03-23T16:50:00Z">
+    </w:p>
+    <w:p>
+      <w:pPr>
+        <w:pStyle w:val="NormalWeb"/>
+        <w:rPr>
+          <w:ins w:id="175" w:author="Alan Hawse" w:date="2018-03-23T16:46:00Z"/>
+          <w:rFonts w:ascii="Arial" w:hAnsi="Arial" w:cs="Arial"/>
+        </w:rPr>
+      </w:pPr>
+      <w:ins w:id="176" w:author="Alan Hawse" w:date="2018-03-23T16:35:00Z">
+        <w:del w:id="177" w:author="Greg Landry" w:date="2018-03-26T18:40:00Z">
+          <w:r>
+            <w:rPr>
+              <w:rFonts w:ascii="Arial" w:hAnsi="Arial" w:cs="Arial"/>
+            </w:rPr>
+            <w:delText xml:space="preserve">  </w:delText>
+          </w:r>
+        </w:del>
+      </w:ins>
+      <w:ins w:id="178" w:author="Alan Hawse" w:date="2018-03-23T16:50:00Z">
         <w:r>
           <w:rPr>
             <w:rFonts w:ascii="Arial" w:hAnsi="Arial" w:cs="Arial"/>
@@ -2009,7 +2049,7 @@
           <w:t>Finally,</w:t>
         </w:r>
       </w:ins>
-      <w:ins w:id="171" w:author="Alan Hawse" w:date="2018-03-23T16:35:00Z">
+      <w:ins w:id="179" w:author="Alan Hawse" w:date="2018-03-23T16:35:00Z">
         <w:r>
           <w:rPr>
             <w:rFonts w:ascii="Arial" w:hAnsi="Arial" w:cs="Arial"/>
@@ -2036,11 +2076,11 @@
       <w:pPr>
         <w:pStyle w:val="NormalWeb"/>
         <w:rPr>
-          <w:ins w:id="172" w:author="Alan Hawse" w:date="2018-03-23T16:47:00Z"/>
-          <w:rFonts w:ascii="Arial" w:hAnsi="Arial" w:cs="Arial"/>
-        </w:rPr>
-      </w:pPr>
-      <w:ins w:id="173" w:author="Alan Hawse" w:date="2018-03-23T16:46:00Z">
+          <w:ins w:id="180" w:author="Alan Hawse" w:date="2018-03-23T16:47:00Z"/>
+          <w:rFonts w:ascii="Arial" w:hAnsi="Arial" w:cs="Arial"/>
+        </w:rPr>
+      </w:pPr>
+      <w:ins w:id="181" w:author="Alan Hawse" w:date="2018-03-23T16:46:00Z">
         <w:r>
           <w:rPr>
             <w:rFonts w:ascii="Arial" w:hAnsi="Arial" w:cs="Arial"/>
@@ -2062,7 +2102,7 @@
           <w:t xml:space="preserve"> header file is built, we can go ahead and update the main_cm4.c file.  </w:t>
         </w:r>
       </w:ins>
-      <w:ins w:id="174" w:author="Alan Hawse" w:date="2018-03-23T16:50:00Z">
+      <w:ins w:id="182" w:author="Alan Hawse" w:date="2018-03-23T16:50:00Z">
         <w:r>
           <w:rPr>
             <w:rFonts w:ascii="Arial" w:hAnsi="Arial" w:cs="Arial"/>
@@ -2070,7 +2110,7 @@
           <w:t>Four</w:t>
         </w:r>
       </w:ins>
-      <w:ins w:id="175" w:author="Alan Hawse" w:date="2018-03-23T16:47:00Z">
+      <w:ins w:id="183" w:author="Alan Hawse" w:date="2018-03-23T16:47:00Z">
         <w:r>
           <w:rPr>
             <w:rFonts w:ascii="Arial" w:hAnsi="Arial" w:cs="Arial"/>
@@ -2078,7 +2118,7 @@
           <w:t xml:space="preserve"> things </w:t>
         </w:r>
       </w:ins>
-      <w:ins w:id="176" w:author="Alan Hawse" w:date="2018-03-23T17:02:00Z">
+      <w:ins w:id="184" w:author="Alan Hawse" w:date="2018-03-23T17:02:00Z">
         <w:r>
           <w:rPr>
             <w:rFonts w:ascii="Arial" w:hAnsi="Arial" w:cs="Arial"/>
@@ -2086,7 +2126,7 @@
           <w:t>need to</w:t>
         </w:r>
       </w:ins>
-      <w:ins w:id="177" w:author="Alan Hawse" w:date="2018-03-23T16:47:00Z">
+      <w:ins w:id="185" w:author="Alan Hawse" w:date="2018-03-23T16:47:00Z">
         <w:r>
           <w:rPr>
             <w:rFonts w:ascii="Arial" w:hAnsi="Arial" w:cs="Arial"/>
@@ -2094,7 +2134,7 @@
           <w:t xml:space="preserve"> happen</w:t>
         </w:r>
       </w:ins>
-      <w:ins w:id="178" w:author="Greg Landry" w:date="2018-03-26T17:17:00Z">
+      <w:ins w:id="186" w:author="Greg Landry" w:date="2018-03-26T17:17:00Z">
         <w:r>
           <w:rPr>
             <w:rFonts w:ascii="Arial" w:hAnsi="Arial" w:cs="Arial"/>
@@ -2111,16 +2151,16 @@
           <w:numId w:val="5"/>
         </w:numPr>
         <w:rPr>
-          <w:ins w:id="179" w:author="Alan Hawse" w:date="2018-03-23T16:48:00Z"/>
-          <w:rFonts w:ascii="Arial" w:hAnsi="Arial" w:cs="Arial"/>
-        </w:rPr>
-        <w:pPrChange w:id="180" w:author="Alan Hawse" w:date="2018-03-23T16:48:00Z">
+          <w:ins w:id="187" w:author="Alan Hawse" w:date="2018-03-23T16:48:00Z"/>
+          <w:rFonts w:ascii="Arial" w:hAnsi="Arial" w:cs="Arial"/>
+        </w:rPr>
+        <w:pPrChange w:id="188" w:author="Alan Hawse" w:date="2018-03-23T16:48:00Z">
           <w:pPr>
             <w:pStyle w:val="NormalWeb"/>
           </w:pPr>
         </w:pPrChange>
       </w:pPr>
-      <w:ins w:id="181" w:author="Alan Hawse" w:date="2018-03-23T16:48:00Z">
+      <w:ins w:id="189" w:author="Alan Hawse" w:date="2018-03-23T16:48:00Z">
         <w:r>
           <w:rPr>
             <w:rFonts w:ascii="Arial" w:hAnsi="Arial" w:cs="Arial"/>
@@ -2145,16 +2185,16 @@
           <w:numId w:val="5"/>
         </w:numPr>
         <w:rPr>
-          <w:ins w:id="182" w:author="Alan Hawse" w:date="2018-03-23T16:48:00Z"/>
-          <w:rFonts w:ascii="Arial" w:hAnsi="Arial" w:cs="Arial"/>
-        </w:rPr>
-        <w:pPrChange w:id="183" w:author="Alan Hawse" w:date="2018-03-23T16:48:00Z">
+          <w:ins w:id="190" w:author="Alan Hawse" w:date="2018-03-23T16:48:00Z"/>
+          <w:rFonts w:ascii="Arial" w:hAnsi="Arial" w:cs="Arial"/>
+        </w:rPr>
+        <w:pPrChange w:id="191" w:author="Alan Hawse" w:date="2018-03-23T16:48:00Z">
           <w:pPr>
             <w:pStyle w:val="NormalWeb"/>
           </w:pPr>
         </w:pPrChange>
       </w:pPr>
-      <w:ins w:id="184" w:author="Alan Hawse" w:date="2018-03-23T16:48:00Z">
+      <w:ins w:id="192" w:author="Alan Hawse" w:date="2018-03-23T16:48:00Z">
         <w:r>
           <w:rPr>
             <w:rFonts w:ascii="Arial" w:hAnsi="Arial" w:cs="Arial"/>
@@ -2179,16 +2219,16 @@
           <w:numId w:val="5"/>
         </w:numPr>
         <w:rPr>
-          <w:ins w:id="185" w:author="Alan Hawse" w:date="2018-03-23T16:48:00Z"/>
-          <w:rFonts w:ascii="Arial" w:hAnsi="Arial" w:cs="Arial"/>
-        </w:rPr>
-        <w:pPrChange w:id="186" w:author="Alan Hawse" w:date="2018-03-23T16:48:00Z">
+          <w:ins w:id="193" w:author="Alan Hawse" w:date="2018-03-23T16:48:00Z"/>
+          <w:rFonts w:ascii="Arial" w:hAnsi="Arial" w:cs="Arial"/>
+        </w:rPr>
+        <w:pPrChange w:id="194" w:author="Alan Hawse" w:date="2018-03-23T16:48:00Z">
           <w:pPr>
             <w:pStyle w:val="NormalWeb"/>
           </w:pPr>
         </w:pPrChange>
       </w:pPr>
-      <w:ins w:id="187" w:author="Alan Hawse" w:date="2018-03-23T16:48:00Z">
+      <w:ins w:id="195" w:author="Alan Hawse" w:date="2018-03-23T16:48:00Z">
         <w:r>
           <w:rPr>
             <w:rFonts w:ascii="Arial" w:hAnsi="Arial" w:cs="Arial"/>
@@ -2213,16 +2253,16 @@
           <w:numId w:val="5"/>
         </w:numPr>
         <w:rPr>
-          <w:ins w:id="188" w:author="Alan Hawse" w:date="2018-03-23T16:50:00Z"/>
-          <w:rFonts w:ascii="Arial" w:hAnsi="Arial" w:cs="Arial"/>
-        </w:rPr>
-        <w:pPrChange w:id="189" w:author="Alan Hawse" w:date="2018-03-23T16:48:00Z">
+          <w:ins w:id="196" w:author="Alan Hawse" w:date="2018-03-23T16:50:00Z"/>
+          <w:rFonts w:ascii="Arial" w:hAnsi="Arial" w:cs="Arial"/>
+        </w:rPr>
+        <w:pPrChange w:id="197" w:author="Alan Hawse" w:date="2018-03-23T16:48:00Z">
           <w:pPr>
             <w:pStyle w:val="NormalWeb"/>
           </w:pPr>
         </w:pPrChange>
       </w:pPr>
-      <w:ins w:id="190" w:author="Alan Hawse" w:date="2018-03-23T16:48:00Z">
+      <w:ins w:id="198" w:author="Alan Hawse" w:date="2018-03-23T16:48:00Z">
         <w:r>
           <w:rPr>
             <w:rFonts w:ascii="Arial" w:hAnsi="Arial" w:cs="Arial"/>
@@ -2235,11 +2275,11 @@
       <w:pPr>
         <w:pStyle w:val="NormalWeb"/>
         <w:rPr>
-          <w:ins w:id="191" w:author="Alan Hawse" w:date="2018-03-23T16:51:00Z"/>
-          <w:rFonts w:ascii="Arial" w:hAnsi="Arial" w:cs="Arial"/>
-        </w:rPr>
-      </w:pPr>
-      <w:ins w:id="192" w:author="Alan Hawse" w:date="2018-03-23T16:50:00Z">
+          <w:ins w:id="199" w:author="Alan Hawse" w:date="2018-03-23T16:51:00Z"/>
+          <w:rFonts w:ascii="Arial" w:hAnsi="Arial" w:cs="Arial"/>
+        </w:rPr>
+      </w:pPr>
+      <w:ins w:id="200" w:author="Alan Hawse" w:date="2018-03-23T16:50:00Z">
         <w:r>
           <w:rPr>
             <w:rFonts w:ascii="Arial" w:hAnsi="Arial" w:cs="Arial"/>
@@ -2247,7 +2287,7 @@
           <w:t xml:space="preserve">When you have different tasks </w:t>
         </w:r>
       </w:ins>
-      <w:ins w:id="193" w:author="Alan Hawse" w:date="2018-03-23T16:51:00Z">
+      <w:ins w:id="201" w:author="Alan Hawse" w:date="2018-03-23T16:51:00Z">
         <w:r>
           <w:rPr>
             <w:rFonts w:ascii="Arial" w:hAnsi="Arial" w:cs="Arial"/>
@@ -2255,7 +2295,7 @@
           <w:t>communicating</w:t>
         </w:r>
       </w:ins>
-      <w:ins w:id="194" w:author="Alan Hawse" w:date="2018-03-23T16:50:00Z">
+      <w:ins w:id="202" w:author="Alan Hawse" w:date="2018-03-23T16:50:00Z">
         <w:r>
           <w:rPr>
             <w:rFonts w:ascii="Arial" w:hAnsi="Arial" w:cs="Arial"/>
@@ -2263,7 +2303,7 @@
           <w:t xml:space="preserve"> </w:t>
         </w:r>
       </w:ins>
-      <w:ins w:id="195" w:author="Alan Hawse" w:date="2018-03-23T16:51:00Z">
+      <w:ins w:id="203" w:author="Alan Hawse" w:date="2018-03-23T16:51:00Z">
         <w:r>
           <w:rPr>
             <w:rFonts w:ascii="Arial" w:hAnsi="Arial" w:cs="Arial"/>
@@ -2271,7 +2311,7 @@
           <w:t>with each other via a</w:t>
         </w:r>
       </w:ins>
-      <w:ins w:id="196" w:author="Alan Hawse" w:date="2018-03-24T11:55:00Z">
+      <w:ins w:id="204" w:author="Alan Hawse" w:date="2018-03-24T11:55:00Z">
         <w:r>
           <w:rPr>
             <w:rFonts w:ascii="Arial" w:hAnsi="Arial" w:cs="Arial"/>
@@ -2279,7 +2319,7 @@
           <w:t>n RTOS</w:t>
         </w:r>
       </w:ins>
-      <w:ins w:id="197" w:author="Alan Hawse" w:date="2018-03-23T16:51:00Z">
+      <w:ins w:id="205" w:author="Alan Hawse" w:date="2018-03-23T16:51:00Z">
         <w:r>
           <w:rPr>
             <w:rFonts w:ascii="Arial" w:hAnsi="Arial" w:cs="Arial"/>
@@ -2293,7 +2333,7 @@
           <w:t xml:space="preserve">e queue.  I like the main function to </w:t>
         </w:r>
       </w:ins>
-      <w:ins w:id="198" w:author="Alan Hawse" w:date="2018-03-23T17:02:00Z">
+      <w:ins w:id="206" w:author="Alan Hawse" w:date="2018-03-23T17:02:00Z">
         <w:r>
           <w:rPr>
             <w:rFonts w:ascii="Arial" w:hAnsi="Arial" w:cs="Arial"/>
@@ -2301,7 +2341,7 @@
           <w:t xml:space="preserve">“own” </w:t>
         </w:r>
       </w:ins>
-      <w:ins w:id="199" w:author="Alan Hawse" w:date="2018-03-23T16:51:00Z">
+      <w:ins w:id="207" w:author="Alan Hawse" w:date="2018-03-23T16:51:00Z">
         <w:r>
           <w:rPr>
             <w:rFonts w:ascii="Arial" w:hAnsi="Arial" w:cs="Arial"/>
@@ -2317,7 +2357,7 @@
         </w:r>
       </w:ins>
       <w:proofErr w:type="spellEnd"/>
-      <w:ins w:id="200" w:author="Alan Hawse" w:date="2018-03-24T11:55:00Z">
+      <w:ins w:id="208" w:author="Alan Hawse" w:date="2018-03-24T11:55:00Z">
         <w:r>
           <w:rPr>
             <w:rFonts w:ascii="Arial" w:hAnsi="Arial" w:cs="Arial"/>
@@ -2330,11 +2370,11 @@
       <w:pPr>
         <w:pStyle w:val="NormalWeb"/>
         <w:rPr>
-          <w:ins w:id="201" w:author="Alan Hawse" w:date="2018-03-23T16:51:00Z"/>
-          <w:rFonts w:ascii="Arial" w:hAnsi="Arial" w:cs="Arial"/>
-        </w:rPr>
-      </w:pPr>
-      <w:ins w:id="202" w:author="Alan Hawse" w:date="2018-03-23T16:51:00Z">
+          <w:ins w:id="209" w:author="Alan Hawse" w:date="2018-03-23T16:51:00Z"/>
+          <w:rFonts w:ascii="Arial" w:hAnsi="Arial" w:cs="Arial"/>
+        </w:rPr>
+      </w:pPr>
+      <w:ins w:id="210" w:author="Alan Hawse" w:date="2018-03-23T16:51:00Z">
         <w:r>
           <w:rPr>
             <w:rFonts w:ascii="Arial" w:hAnsi="Arial" w:cs="Arial"/>
@@ -2362,14 +2402,14 @@
           <w:t xml:space="preserve">, add the guards, </w:t>
         </w:r>
       </w:ins>
-      <w:ins w:id="203" w:author="Alan Hawse" w:date="2018-03-23T16:52:00Z">
+      <w:ins w:id="211" w:author="Alan Hawse" w:date="2018-03-23T16:52:00Z">
         <w:r>
           <w:rPr>
             <w:rFonts w:ascii="Arial" w:hAnsi="Arial" w:cs="Arial"/>
           </w:rPr>
           <w:t xml:space="preserve">put in </w:t>
         </w:r>
-        <w:del w:id="204" w:author="Greg Landry" w:date="2018-03-26T17:18:00Z">
+        <w:del w:id="212" w:author="Greg Landry" w:date="2018-03-26T17:18:00Z">
           <w:r>
             <w:rPr>
               <w:rFonts w:ascii="Arial" w:hAnsi="Arial" w:cs="Arial"/>
@@ -2390,7 +2430,7 @@
           <w:t>include</w:t>
         </w:r>
       </w:ins>
-      <w:ins w:id="205" w:author="Greg Landry" w:date="2018-03-26T17:18:00Z">
+      <w:ins w:id="213" w:author="Greg Landry" w:date="2018-03-26T17:18:00Z">
         <w:r>
           <w:rPr>
             <w:rFonts w:ascii="Arial" w:hAnsi="Arial" w:cs="Arial"/>
@@ -2398,7 +2438,7 @@
           <w:t>s</w:t>
         </w:r>
       </w:ins>
-      <w:ins w:id="206" w:author="Alan Hawse" w:date="2018-03-23T16:52:00Z">
+      <w:ins w:id="214" w:author="Alan Hawse" w:date="2018-03-23T16:52:00Z">
         <w:r>
           <w:rPr>
             <w:rFonts w:ascii="Arial" w:hAnsi="Arial" w:cs="Arial"/>
@@ -2407,7 +2447,7 @@
         </w:r>
       </w:ins>
       <w:proofErr w:type="spellStart"/>
-      <w:ins w:id="207" w:author="Greg Landry" w:date="2018-03-26T17:18:00Z">
+      <w:ins w:id="215" w:author="Greg Landry" w:date="2018-03-26T17:18:00Z">
         <w:r>
           <w:rPr>
             <w:rFonts w:ascii="Arial" w:hAnsi="Arial" w:cs="Arial"/>
@@ -2415,8 +2455,8 @@
           <w:t>F</w:t>
         </w:r>
       </w:ins>
-      <w:ins w:id="208" w:author="Alan Hawse" w:date="2018-03-23T17:03:00Z">
-        <w:del w:id="209" w:author="Greg Landry" w:date="2018-03-26T17:18:00Z">
+      <w:ins w:id="216" w:author="Alan Hawse" w:date="2018-03-23T17:03:00Z">
+        <w:del w:id="217" w:author="Greg Landry" w:date="2018-03-26T17:18:00Z">
           <w:r>
             <w:rPr>
               <w:rFonts w:ascii="Arial" w:hAnsi="Arial" w:cs="Arial"/>
@@ -2430,7 +2470,7 @@
           </w:rPr>
           <w:t>ree</w:t>
         </w:r>
-        <w:del w:id="210" w:author="Greg Landry" w:date="2018-03-26T17:18:00Z">
+        <w:del w:id="218" w:author="Greg Landry" w:date="2018-03-26T17:18:00Z">
           <w:r>
             <w:rPr>
               <w:rFonts w:ascii="Arial" w:hAnsi="Arial" w:cs="Arial"/>
@@ -2439,7 +2479,7 @@
           </w:r>
         </w:del>
       </w:ins>
-      <w:ins w:id="211" w:author="Greg Landry" w:date="2018-03-26T17:18:00Z">
+      <w:ins w:id="219" w:author="Greg Landry" w:date="2018-03-26T17:18:00Z">
         <w:r>
           <w:rPr>
             <w:rFonts w:ascii="Arial" w:hAnsi="Arial" w:cs="Arial"/>
@@ -2448,7 +2488,7 @@
         </w:r>
       </w:ins>
       <w:proofErr w:type="spellEnd"/>
-      <w:ins w:id="212" w:author="Alan Hawse" w:date="2018-03-23T17:03:00Z">
+      <w:ins w:id="220" w:author="Alan Hawse" w:date="2018-03-23T17:03:00Z">
         <w:r>
           <w:rPr>
             <w:rFonts w:ascii="Arial" w:hAnsi="Arial" w:cs="Arial"/>
@@ -2456,7 +2496,7 @@
           <w:t xml:space="preserve"> and </w:t>
         </w:r>
       </w:ins>
-      <w:ins w:id="213" w:author="Alan Hawse" w:date="2018-03-23T16:52:00Z">
+      <w:ins w:id="221" w:author="Alan Hawse" w:date="2018-03-23T16:52:00Z">
         <w:r>
           <w:rPr>
             <w:rFonts w:ascii="Arial" w:hAnsi="Arial" w:cs="Arial"/>
@@ -2486,7 +2526,7 @@
         </w:r>
       </w:ins>
       <w:proofErr w:type="spellEnd"/>
-      <w:ins w:id="214" w:author="Greg Landry" w:date="2018-03-26T17:18:00Z">
+      <w:ins w:id="222" w:author="Greg Landry" w:date="2018-03-26T17:18:00Z">
         <w:r>
           <w:rPr>
             <w:rFonts w:ascii="Arial" w:hAnsi="Arial" w:cs="Arial"/>
@@ -2499,20 +2539,20 @@
       <w:pPr>
         <w:pStyle w:val="NormalWeb"/>
         <w:rPr>
-          <w:del w:id="215" w:author="Alan Hawse" w:date="2018-03-23T16:52:00Z"/>
-          <w:rFonts w:ascii="Arial" w:hAnsi="Arial" w:cs="Arial"/>
-        </w:rPr>
-      </w:pPr>
-    </w:p>
-    <w:p>
-      <w:pPr>
-        <w:pStyle w:val="NormalWeb"/>
-        <w:rPr>
-          <w:ins w:id="216" w:author="Alan Hawse" w:date="2018-03-24T12:13:00Z"/>
-          <w:rFonts w:ascii="Arial" w:hAnsi="Arial" w:cs="Arial"/>
-        </w:rPr>
-      </w:pPr>
-      <w:ins w:id="217" w:author="Alan Hawse" w:date="2018-03-23T16:37:00Z">
+          <w:del w:id="223" w:author="Alan Hawse" w:date="2018-03-23T16:52:00Z"/>
+          <w:rFonts w:ascii="Arial" w:hAnsi="Arial" w:cs="Arial"/>
+        </w:rPr>
+      </w:pPr>
+    </w:p>
+    <w:p>
+      <w:pPr>
+        <w:pStyle w:val="NormalWeb"/>
+        <w:rPr>
+          <w:ins w:id="224" w:author="Alan Hawse" w:date="2018-03-24T12:13:00Z"/>
+          <w:rFonts w:ascii="Arial" w:hAnsi="Arial" w:cs="Arial"/>
+        </w:rPr>
+      </w:pPr>
+      <w:ins w:id="225" w:author="Alan Hawse" w:date="2018-03-23T16:37:00Z">
         <w:r>
           <w:rPr>
             <w:rFonts w:ascii="Arial" w:hAnsi="Arial" w:cs="Arial"/>
@@ -2539,11 +2579,11 @@
       <w:pPr>
         <w:pStyle w:val="NormalWeb"/>
         <w:rPr>
-          <w:ins w:id="218" w:author="Alan Hawse" w:date="2018-03-24T12:23:00Z"/>
-          <w:rFonts w:ascii="Arial" w:hAnsi="Arial" w:cs="Arial"/>
-        </w:rPr>
-      </w:pPr>
-      <w:ins w:id="219" w:author="Alan Hawse" w:date="2018-03-24T12:13:00Z">
+          <w:ins w:id="226" w:author="Alan Hawse" w:date="2018-03-24T12:23:00Z"/>
+          <w:rFonts w:ascii="Arial" w:hAnsi="Arial" w:cs="Arial"/>
+        </w:rPr>
+      </w:pPr>
+      <w:ins w:id="227" w:author="Alan Hawse" w:date="2018-03-24T12:13:00Z">
         <w:r>
           <w:rPr>
             <w:rFonts w:ascii="Arial" w:hAnsi="Arial" w:cs="Arial"/>
@@ -2551,7 +2591,7 @@
           <w:t xml:space="preserve">The </w:t>
         </w:r>
       </w:ins>
-      <w:ins w:id="220" w:author="Alan Hawse" w:date="2018-03-24T12:17:00Z">
+      <w:ins w:id="228" w:author="Alan Hawse" w:date="2018-03-24T12:17:00Z">
         <w:r>
           <w:rPr>
             <w:rFonts w:ascii="Arial" w:hAnsi="Arial" w:cs="Arial"/>
@@ -2559,7 +2599,7 @@
           <w:t>only</w:t>
         </w:r>
       </w:ins>
-      <w:ins w:id="221" w:author="Alan Hawse" w:date="2018-03-24T12:13:00Z">
+      <w:ins w:id="229" w:author="Alan Hawse" w:date="2018-03-24T12:13:00Z">
         <w:r>
           <w:rPr>
             <w:rFonts w:ascii="Arial" w:hAnsi="Arial" w:cs="Arial"/>
@@ -2581,7 +2621,7 @@
           <w:t xml:space="preserve"> is to take </w:t>
         </w:r>
       </w:ins>
-      <w:ins w:id="222" w:author="Greg Landry" w:date="2018-03-26T17:18:00Z">
+      <w:ins w:id="230" w:author="Greg Landry" w:date="2018-03-26T17:18:00Z">
         <w:r>
           <w:rPr>
             <w:rFonts w:ascii="Arial" w:hAnsi="Arial" w:cs="Arial"/>
@@ -2589,7 +2629,7 @@
           <w:t xml:space="preserve">a </w:t>
         </w:r>
       </w:ins>
-      <w:ins w:id="223" w:author="Alan Hawse" w:date="2018-03-24T12:13:00Z">
+      <w:ins w:id="231" w:author="Alan Hawse" w:date="2018-03-24T12:13:00Z">
         <w:r>
           <w:rPr>
             <w:rFonts w:ascii="Arial" w:hAnsi="Arial" w:cs="Arial"/>
@@ -2597,7 +2637,7 @@
           <w:t xml:space="preserve">message from </w:t>
         </w:r>
       </w:ins>
-      <w:ins w:id="224" w:author="Alan Hawse" w:date="2018-03-24T12:15:00Z">
+      <w:ins w:id="232" w:author="Alan Hawse" w:date="2018-03-24T12:15:00Z">
         <w:r>
           <w:rPr>
             <w:rFonts w:ascii="Arial" w:hAnsi="Arial" w:cs="Arial"/>
@@ -2605,7 +2645,7 @@
           <w:t xml:space="preserve">the </w:t>
         </w:r>
       </w:ins>
-      <w:ins w:id="225" w:author="Alan Hawse" w:date="2018-03-24T12:13:00Z">
+      <w:ins w:id="233" w:author="Alan Hawse" w:date="2018-03-24T12:13:00Z">
         <w:r>
           <w:rPr>
             <w:rFonts w:ascii="Arial" w:hAnsi="Arial" w:cs="Arial"/>
@@ -2613,7 +2653,7 @@
           <w:t xml:space="preserve">other tasks in the form of percent … meaning a number between 0 and 100 and </w:t>
         </w:r>
       </w:ins>
-      <w:ins w:id="226" w:author="Alan Hawse" w:date="2018-03-24T12:15:00Z">
+      <w:ins w:id="234" w:author="Alan Hawse" w:date="2018-03-24T12:15:00Z">
         <w:r>
           <w:rPr>
             <w:rFonts w:ascii="Arial" w:hAnsi="Arial" w:cs="Arial"/>
@@ -2621,7 +2661,7 @@
           <w:t xml:space="preserve">then </w:t>
         </w:r>
       </w:ins>
-      <w:ins w:id="227" w:author="Alan Hawse" w:date="2018-03-24T12:13:00Z">
+      <w:ins w:id="235" w:author="Alan Hawse" w:date="2018-03-24T12:13:00Z">
         <w:r>
           <w:rPr>
             <w:rFonts w:ascii="Arial" w:hAnsi="Arial" w:cs="Arial"/>
@@ -2629,7 +2669,7 @@
           <w:t xml:space="preserve">turn </w:t>
         </w:r>
       </w:ins>
-      <w:ins w:id="228" w:author="Alan Hawse" w:date="2018-03-24T12:17:00Z">
+      <w:ins w:id="236" w:author="Alan Hawse" w:date="2018-03-24T12:17:00Z">
         <w:r>
           <w:rPr>
             <w:rFonts w:ascii="Arial" w:hAnsi="Arial" w:cs="Arial"/>
@@ -2637,7 +2677,7 @@
           <w:t>the percent</w:t>
         </w:r>
       </w:ins>
-      <w:ins w:id="229" w:author="Alan Hawse" w:date="2018-03-24T12:13:00Z">
+      <w:ins w:id="237" w:author="Alan Hawse" w:date="2018-03-24T12:13:00Z">
         <w:r>
           <w:rPr>
             <w:rFonts w:ascii="Arial" w:hAnsi="Arial" w:cs="Arial"/>
@@ -2645,7 +2685,7 @@
           <w:t xml:space="preserve"> into </w:t>
         </w:r>
       </w:ins>
-      <w:ins w:id="230" w:author="Alan Hawse" w:date="2018-03-24T12:14:00Z">
+      <w:ins w:id="238" w:author="Alan Hawse" w:date="2018-03-24T12:14:00Z">
         <w:r>
           <w:rPr>
             <w:rFonts w:ascii="Arial" w:hAnsi="Arial" w:cs="Arial"/>
@@ -2653,7 +2693,7 @@
           <w:t xml:space="preserve">a pulse width </w:t>
         </w:r>
       </w:ins>
-      <w:ins w:id="231" w:author="Alan Hawse" w:date="2018-03-24T12:16:00Z">
+      <w:ins w:id="239" w:author="Alan Hawse" w:date="2018-03-24T12:16:00Z">
         <w:r>
           <w:rPr>
             <w:rFonts w:ascii="Arial" w:hAnsi="Arial" w:cs="Arial"/>
@@ -2661,7 +2701,7 @@
           <w:t xml:space="preserve">between 1ms and 2ms.  And finally turn the pulse width into a compare value which can </w:t>
         </w:r>
       </w:ins>
-      <w:ins w:id="232" w:author="Alan Hawse" w:date="2018-03-24T12:17:00Z">
+      <w:ins w:id="240" w:author="Alan Hawse" w:date="2018-03-24T12:17:00Z">
         <w:r>
           <w:rPr>
             <w:rFonts w:ascii="Arial" w:hAnsi="Arial" w:cs="Arial"/>
@@ -2669,7 +2709,7 @@
           <w:t xml:space="preserve">be written </w:t>
         </w:r>
       </w:ins>
-      <w:ins w:id="233" w:author="Greg Landry" w:date="2018-03-26T17:18:00Z">
+      <w:ins w:id="241" w:author="Greg Landry" w:date="2018-03-26T17:18:00Z">
         <w:r>
           <w:rPr>
             <w:rFonts w:ascii="Arial" w:hAnsi="Arial" w:cs="Arial"/>
@@ -2677,7 +2717,7 @@
           <w:t xml:space="preserve">into the </w:t>
         </w:r>
       </w:ins>
-      <w:ins w:id="234" w:author="Alan Hawse" w:date="2018-03-24T12:16:00Z">
+      <w:ins w:id="242" w:author="Alan Hawse" w:date="2018-03-24T12:16:00Z">
         <w:r>
           <w:rPr>
             <w:rFonts w:ascii="Arial" w:hAnsi="Arial" w:cs="Arial"/>
@@ -2685,7 +2725,7 @@
           <w:t xml:space="preserve">PWM compare value register so that you get </w:t>
         </w:r>
       </w:ins>
-      <w:ins w:id="235" w:author="Alan Hawse" w:date="2018-03-24T12:18:00Z">
+      <w:ins w:id="243" w:author="Alan Hawse" w:date="2018-03-24T12:18:00Z">
         <w:r>
           <w:rPr>
             <w:rFonts w:ascii="Arial" w:hAnsi="Arial" w:cs="Arial"/>
@@ -2693,7 +2733,7 @@
           <w:t xml:space="preserve">output </w:t>
         </w:r>
       </w:ins>
-      <w:ins w:id="236" w:author="Alan Hawse" w:date="2018-03-24T12:16:00Z">
+      <w:ins w:id="244" w:author="Alan Hawse" w:date="2018-03-24T12:16:00Z">
         <w:r>
           <w:rPr>
             <w:rFonts w:ascii="Arial" w:hAnsi="Arial" w:cs="Arial"/>
@@ -2706,11 +2746,11 @@
       <w:pPr>
         <w:pStyle w:val="NormalWeb"/>
         <w:rPr>
-          <w:ins w:id="237" w:author="Alan Hawse" w:date="2018-03-24T12:23:00Z"/>
-          <w:rFonts w:ascii="Arial" w:hAnsi="Arial" w:cs="Arial"/>
-        </w:rPr>
-      </w:pPr>
-      <w:ins w:id="238" w:author="Alan Hawse" w:date="2018-03-24T12:23:00Z">
+          <w:ins w:id="245" w:author="Alan Hawse" w:date="2018-03-24T12:23:00Z"/>
+          <w:rFonts w:ascii="Arial" w:hAnsi="Arial" w:cs="Arial"/>
+        </w:rPr>
+      </w:pPr>
+      <w:ins w:id="246" w:author="Alan Hawse" w:date="2018-03-24T12:23:00Z">
         <w:r>
           <w:rPr>
             <w:rFonts w:ascii="Arial" w:hAnsi="Arial" w:cs="Arial"/>
@@ -2718,7 +2758,7 @@
           <w:t>I am going to want 3 pairs of functions</w:t>
         </w:r>
       </w:ins>
-      <w:ins w:id="239" w:author="Greg Landry" w:date="2018-03-26T17:18:00Z">
+      <w:ins w:id="247" w:author="Greg Landry" w:date="2018-03-26T17:18:00Z">
         <w:r>
           <w:rPr>
             <w:rFonts w:ascii="Arial" w:hAnsi="Arial" w:cs="Arial"/>
@@ -2726,8 +2766,8 @@
           <w:t>:</w:t>
         </w:r>
       </w:ins>
-      <w:ins w:id="240" w:author="Alan Hawse" w:date="2018-03-24T12:23:00Z">
-        <w:del w:id="241" w:author="Greg Landry" w:date="2018-03-26T17:18:00Z">
+      <w:ins w:id="248" w:author="Alan Hawse" w:date="2018-03-24T12:23:00Z">
+        <w:del w:id="249" w:author="Greg Landry" w:date="2018-03-26T17:18:00Z">
           <w:r>
             <w:rPr>
               <w:rFonts w:ascii="Arial" w:hAnsi="Arial" w:cs="Arial"/>
@@ -2742,16 +2782,16 @@
         <w:pStyle w:val="NormalWeb"/>
         <w:ind w:left="720"/>
         <w:rPr>
-          <w:ins w:id="242" w:author="Alan Hawse" w:date="2018-03-24T12:23:00Z"/>
-          <w:rFonts w:ascii="Arial" w:hAnsi="Arial" w:cs="Arial"/>
-        </w:rPr>
-        <w:pPrChange w:id="243" w:author="Greg Landry" w:date="2018-03-26T17:19:00Z">
+          <w:ins w:id="250" w:author="Alan Hawse" w:date="2018-03-24T12:23:00Z"/>
+          <w:rFonts w:ascii="Arial" w:hAnsi="Arial" w:cs="Arial"/>
+        </w:rPr>
+        <w:pPrChange w:id="251" w:author="Greg Landry" w:date="2018-03-26T17:19:00Z">
           <w:pPr>
             <w:pStyle w:val="NormalWeb"/>
           </w:pPr>
         </w:pPrChange>
       </w:pPr>
-      <w:ins w:id="244" w:author="Alan Hawse" w:date="2018-03-24T12:23:00Z">
+      <w:ins w:id="252" w:author="Alan Hawse" w:date="2018-03-24T12:23:00Z">
         <w:r>
           <w:rPr>
             <w:rFonts w:ascii="Arial" w:hAnsi="Arial" w:cs="Arial"/>
@@ -2765,18 +2805,18 @@
         <w:pStyle w:val="NormalWeb"/>
         <w:ind w:left="720"/>
         <w:rPr>
-          <w:ins w:id="245" w:author="Alan Hawse" w:date="2018-03-24T12:24:00Z"/>
-          <w:del w:id="246" w:author="Greg Landry" w:date="2018-03-26T17:19:00Z"/>
-          <w:rFonts w:ascii="Arial" w:hAnsi="Arial" w:cs="Arial"/>
-        </w:rPr>
-        <w:pPrChange w:id="247" w:author="Greg Landry" w:date="2018-03-26T17:19:00Z">
+          <w:ins w:id="253" w:author="Alan Hawse" w:date="2018-03-24T12:24:00Z"/>
+          <w:del w:id="254" w:author="Greg Landry" w:date="2018-03-26T17:19:00Z"/>
+          <w:rFonts w:ascii="Arial" w:hAnsi="Arial" w:cs="Arial"/>
+        </w:rPr>
+        <w:pPrChange w:id="255" w:author="Greg Landry" w:date="2018-03-26T17:19:00Z">
           <w:pPr>
             <w:pStyle w:val="NormalWeb"/>
           </w:pPr>
         </w:pPrChange>
       </w:pPr>
-      <w:ins w:id="248" w:author="Alan Hawse" w:date="2018-03-24T12:24:00Z">
-        <w:del w:id="249" w:author="Greg Landry" w:date="2018-03-26T17:19:00Z">
+      <w:ins w:id="256" w:author="Alan Hawse" w:date="2018-03-24T12:24:00Z">
+        <w:del w:id="257" w:author="Greg Landry" w:date="2018-03-26T17:19:00Z">
           <w:r>
             <w:rPr>
               <w:rFonts w:ascii="Arial" w:hAnsi="Arial" w:cs="Arial"/>
@@ -2791,23 +2831,23 @@
         <w:pStyle w:val="NormalWeb"/>
         <w:ind w:left="720"/>
         <w:rPr>
-          <w:ins w:id="250" w:author="Alan Hawse" w:date="2018-03-24T12:24:00Z"/>
-          <w:rFonts w:ascii="Arial" w:hAnsi="Arial" w:cs="Arial"/>
-        </w:rPr>
-        <w:pPrChange w:id="251" w:author="Greg Landry" w:date="2018-03-26T17:19:00Z">
+          <w:ins w:id="258" w:author="Alan Hawse" w:date="2018-03-24T12:24:00Z"/>
+          <w:rFonts w:ascii="Arial" w:hAnsi="Arial" w:cs="Arial"/>
+        </w:rPr>
+        <w:pPrChange w:id="259" w:author="Greg Landry" w:date="2018-03-26T17:19:00Z">
           <w:pPr>
             <w:pStyle w:val="NormalWeb"/>
           </w:pPr>
         </w:pPrChange>
       </w:pPr>
-      <w:ins w:id="252" w:author="Alan Hawse" w:date="2018-03-24T12:24:00Z">
+      <w:ins w:id="260" w:author="Alan Hawse" w:date="2018-03-24T12:24:00Z">
         <w:r>
           <w:rPr>
             <w:rFonts w:ascii="Arial" w:hAnsi="Arial" w:cs="Arial"/>
           </w:rPr>
           <w:t xml:space="preserve">PWM compare value to pulse width and pulse width to </w:t>
         </w:r>
-        <w:del w:id="253" w:author="Greg Landry" w:date="2018-03-26T17:19:00Z">
+        <w:del w:id="261" w:author="Greg Landry" w:date="2018-03-26T17:19:00Z">
           <w:r>
             <w:rPr>
               <w:rFonts w:ascii="Arial" w:hAnsi="Arial" w:cs="Arial"/>
@@ -2816,7 +2856,7 @@
           </w:r>
         </w:del>
       </w:ins>
-      <w:ins w:id="254" w:author="Greg Landry" w:date="2018-03-26T17:19:00Z">
+      <w:ins w:id="262" w:author="Greg Landry" w:date="2018-03-26T17:19:00Z">
         <w:r>
           <w:rPr>
             <w:rFonts w:ascii="Arial" w:hAnsi="Arial" w:cs="Arial"/>
@@ -2824,7 +2864,7 @@
           <w:t>PWM</w:t>
         </w:r>
       </w:ins>
-      <w:ins w:id="255" w:author="Alan Hawse" w:date="2018-03-24T12:24:00Z">
+      <w:ins w:id="263" w:author="Alan Hawse" w:date="2018-03-24T12:24:00Z">
         <w:r>
           <w:rPr>
             <w:rFonts w:ascii="Arial" w:hAnsi="Arial" w:cs="Arial"/>
@@ -2838,16 +2878,16 @@
         <w:pStyle w:val="NormalWeb"/>
         <w:ind w:firstLine="720"/>
         <w:rPr>
-          <w:ins w:id="256" w:author="Alan Hawse" w:date="2018-03-24T12:24:00Z"/>
-          <w:rFonts w:ascii="Arial" w:hAnsi="Arial" w:cs="Arial"/>
-        </w:rPr>
-        <w:pPrChange w:id="257" w:author="Greg Landry" w:date="2018-03-26T17:19:00Z">
+          <w:ins w:id="264" w:author="Alan Hawse" w:date="2018-03-24T12:24:00Z"/>
+          <w:rFonts w:ascii="Arial" w:hAnsi="Arial" w:cs="Arial"/>
+        </w:rPr>
+        <w:pPrChange w:id="265" w:author="Greg Landry" w:date="2018-03-26T17:19:00Z">
           <w:pPr>
             <w:pStyle w:val="NormalWeb"/>
           </w:pPr>
         </w:pPrChange>
       </w:pPr>
-      <w:ins w:id="258" w:author="Greg Landry" w:date="2018-03-26T17:19:00Z">
+      <w:ins w:id="266" w:author="Greg Landry" w:date="2018-03-26T17:19:00Z">
         <w:r>
           <w:rPr>
             <w:rFonts w:ascii="Arial" w:hAnsi="Arial" w:cs="Arial"/>
@@ -2855,8 +2895,8 @@
           <w:t xml:space="preserve">and finally, </w:t>
         </w:r>
       </w:ins>
-      <w:ins w:id="259" w:author="Alan Hawse" w:date="2018-03-24T12:24:00Z">
-        <w:del w:id="260" w:author="Greg Landry" w:date="2018-03-26T17:19:00Z">
+      <w:ins w:id="267" w:author="Alan Hawse" w:date="2018-03-24T12:24:00Z">
+        <w:del w:id="268" w:author="Greg Landry" w:date="2018-03-26T17:19:00Z">
           <w:r>
             <w:rPr>
               <w:rFonts w:ascii="Arial" w:hAnsi="Arial" w:cs="Arial"/>
@@ -2876,11 +2916,11 @@
       <w:pPr>
         <w:pStyle w:val="NormalWeb"/>
         <w:rPr>
-          <w:ins w:id="261" w:author="Alan Hawse" w:date="2018-03-24T12:20:00Z"/>
-          <w:rFonts w:ascii="Arial" w:hAnsi="Arial" w:cs="Arial"/>
-        </w:rPr>
-      </w:pPr>
-      <w:ins w:id="262" w:author="Alan Hawse" w:date="2018-03-24T12:25:00Z">
+          <w:ins w:id="269" w:author="Alan Hawse" w:date="2018-03-24T12:20:00Z"/>
+          <w:rFonts w:ascii="Arial" w:hAnsi="Arial" w:cs="Arial"/>
+        </w:rPr>
+      </w:pPr>
+      <w:ins w:id="270" w:author="Alan Hawse" w:date="2018-03-24T12:25:00Z">
         <w:r>
           <w:rPr>
             <w:rFonts w:ascii="Arial" w:hAnsi="Arial" w:cs="Arial"/>
@@ -2889,14 +2929,14 @@
           <w:t>So, how do I do that? Well… t</w:t>
         </w:r>
       </w:ins>
-      <w:ins w:id="263" w:author="Alan Hawse" w:date="2018-03-24T12:18:00Z">
+      <w:ins w:id="271" w:author="Alan Hawse" w:date="2018-03-24T12:18:00Z">
         <w:r>
           <w:rPr>
             <w:rFonts w:ascii="Arial" w:hAnsi="Arial" w:cs="Arial"/>
           </w:rPr>
           <w:t xml:space="preserve">he math is simple.  Look at this graph.  On the </w:t>
         </w:r>
-        <w:del w:id="264" w:author="Greg Landry" w:date="2018-03-26T17:19:00Z">
+        <w:del w:id="272" w:author="Greg Landry" w:date="2018-03-26T17:19:00Z">
           <w:r>
             <w:rPr>
               <w:rFonts w:ascii="Arial" w:hAnsi="Arial" w:cs="Arial"/>
@@ -2905,7 +2945,7 @@
           </w:r>
         </w:del>
       </w:ins>
-      <w:ins w:id="265" w:author="Greg Landry" w:date="2018-03-26T17:19:00Z">
+      <w:ins w:id="273" w:author="Greg Landry" w:date="2018-03-26T17:19:00Z">
         <w:r>
           <w:rPr>
             <w:rFonts w:ascii="Arial" w:hAnsi="Arial" w:cs="Arial"/>
@@ -2913,14 +2953,14 @@
           <w:t>X</w:t>
         </w:r>
       </w:ins>
-      <w:ins w:id="266" w:author="Alan Hawse" w:date="2018-03-24T12:18:00Z">
+      <w:ins w:id="274" w:author="Alan Hawse" w:date="2018-03-24T12:18:00Z">
         <w:r>
           <w:rPr>
             <w:rFonts w:ascii="Arial" w:hAnsi="Arial" w:cs="Arial"/>
           </w:rPr>
           <w:t xml:space="preserve">-axis I have pulse width in micro seconds and on the </w:t>
         </w:r>
-        <w:del w:id="267" w:author="Greg Landry" w:date="2018-03-26T17:19:00Z">
+        <w:del w:id="275" w:author="Greg Landry" w:date="2018-03-26T17:19:00Z">
           <w:r>
             <w:rPr>
               <w:rFonts w:ascii="Arial" w:hAnsi="Arial" w:cs="Arial"/>
@@ -2929,7 +2969,7 @@
           </w:r>
         </w:del>
       </w:ins>
-      <w:ins w:id="268" w:author="Greg Landry" w:date="2018-03-26T17:19:00Z">
+      <w:ins w:id="276" w:author="Greg Landry" w:date="2018-03-26T17:19:00Z">
         <w:r>
           <w:rPr>
             <w:rFonts w:ascii="Arial" w:hAnsi="Arial" w:cs="Arial"/>
@@ -2937,7 +2977,7 @@
           <w:t>Y</w:t>
         </w:r>
       </w:ins>
-      <w:ins w:id="269" w:author="Alan Hawse" w:date="2018-03-24T12:18:00Z">
+      <w:ins w:id="277" w:author="Alan Hawse" w:date="2018-03-24T12:18:00Z">
         <w:r>
           <w:rPr>
             <w:rFonts w:ascii="Arial" w:hAnsi="Arial" w:cs="Arial"/>
@@ -2945,7 +2985,7 @@
           <w:t>-axis I have percent.  When you have a pulse width of 1000 us you should have a percent of 0</w:t>
         </w:r>
       </w:ins>
-      <w:ins w:id="270" w:author="Alan Hawse" w:date="2018-03-24T12:19:00Z">
+      <w:ins w:id="278" w:author="Alan Hawse" w:date="2018-03-24T12:19:00Z">
         <w:r>
           <w:rPr>
             <w:rFonts w:ascii="Arial" w:hAnsi="Arial" w:cs="Arial"/>
@@ -2953,7 +2993,7 @@
           <w:t>…here is the first point of the line.  Then when you have a pulse width of 2000us you will have 100%, th</w:t>
         </w:r>
       </w:ins>
-      <w:ins w:id="271" w:author="Alan Hawse" w:date="2018-03-24T12:20:00Z">
+      <w:ins w:id="279" w:author="Alan Hawse" w:date="2018-03-24T12:20:00Z">
         <w:r>
           <w:rPr>
             <w:rFonts w:ascii="Arial" w:hAnsi="Arial" w:cs="Arial"/>
@@ -2961,7 +3001,7 @@
           <w:t xml:space="preserve">at is the </w:t>
         </w:r>
       </w:ins>
-      <w:ins w:id="272" w:author="Alan Hawse" w:date="2018-03-24T12:19:00Z">
+      <w:ins w:id="280" w:author="Alan Hawse" w:date="2018-03-24T12:19:00Z">
         <w:r>
           <w:rPr>
             <w:rFonts w:ascii="Arial" w:hAnsi="Arial" w:cs="Arial"/>
@@ -2969,7 +3009,7 @@
           <w:t>next point on the line.</w:t>
         </w:r>
       </w:ins>
-      <w:ins w:id="273" w:author="Alan Hawse" w:date="2018-03-24T12:20:00Z">
+      <w:ins w:id="281" w:author="Alan Hawse" w:date="2018-03-24T12:20:00Z">
         <w:r>
           <w:rPr>
             <w:rFonts w:ascii="Arial" w:hAnsi="Arial" w:cs="Arial"/>
@@ -2982,11 +3022,11 @@
       <w:pPr>
         <w:pStyle w:val="NormalWeb"/>
         <w:rPr>
-          <w:ins w:id="274" w:author="Alan Hawse" w:date="2018-03-24T12:26:00Z"/>
-          <w:rFonts w:ascii="Arial" w:hAnsi="Arial" w:cs="Arial"/>
-        </w:rPr>
-      </w:pPr>
-      <w:ins w:id="275" w:author="Alan Hawse" w:date="2018-03-24T12:20:00Z">
+          <w:ins w:id="282" w:author="Alan Hawse" w:date="2018-03-24T12:26:00Z"/>
+          <w:rFonts w:ascii="Arial" w:hAnsi="Arial" w:cs="Arial"/>
+        </w:rPr>
+      </w:pPr>
+      <w:ins w:id="283" w:author="Alan Hawse" w:date="2018-03-24T12:20:00Z">
         <w:r>
           <w:rPr>
             <w:rFonts w:ascii="Arial" w:hAnsi="Arial" w:cs="Arial"/>
@@ -2994,7 +3034,7 @@
           <w:t>From algebra one we remember y=mx + b</w:t>
         </w:r>
       </w:ins>
-      <w:ins w:id="276" w:author="Alan Hawse" w:date="2018-03-24T12:21:00Z">
+      <w:ins w:id="284" w:author="Alan Hawse" w:date="2018-03-24T12:21:00Z">
         <w:r>
           <w:rPr>
             <w:rFonts w:ascii="Arial" w:hAnsi="Arial" w:cs="Arial"/>
@@ -3002,7 +3042,7 @@
           <w:t>… OK</w:t>
         </w:r>
       </w:ins>
-      <w:ins w:id="277" w:author="Greg Landry" w:date="2018-03-26T17:19:00Z">
+      <w:ins w:id="285" w:author="Greg Landry" w:date="2018-03-26T17:19:00Z">
         <w:r>
           <w:rPr>
             <w:rFonts w:ascii="Arial" w:hAnsi="Arial" w:cs="Arial"/>
@@ -3010,8 +3050,8 @@
           <w:t>,</w:t>
         </w:r>
       </w:ins>
-      <w:ins w:id="278" w:author="Alan Hawse" w:date="2018-03-24T12:21:00Z">
-        <w:del w:id="279" w:author="Greg Landry" w:date="2018-03-26T17:19:00Z">
+      <w:ins w:id="286" w:author="Alan Hawse" w:date="2018-03-24T12:21:00Z">
+        <w:del w:id="287" w:author="Greg Landry" w:date="2018-03-26T17:19:00Z">
           <w:r>
             <w:rPr>
               <w:rFonts w:ascii="Arial" w:hAnsi="Arial" w:cs="Arial"/>
@@ -3026,7 +3066,7 @@
           <w:t xml:space="preserve"> so the formula that turns pulse widths into percent is percent = slope times the pulse width minus 100 percent.  The slope of the line is rise over run, or 100</w:t>
         </w:r>
       </w:ins>
-      <w:ins w:id="280" w:author="Alan Hawse" w:date="2018-03-24T12:22:00Z">
+      <w:ins w:id="288" w:author="Alan Hawse" w:date="2018-03-24T12:22:00Z">
         <w:r>
           <w:rPr>
             <w:rFonts w:ascii="Arial" w:hAnsi="Arial" w:cs="Arial"/>
@@ -3034,7 +3074,7 @@
           <w:t xml:space="preserve"> percent</w:t>
         </w:r>
       </w:ins>
-      <w:ins w:id="281" w:author="Alan Hawse" w:date="2018-03-24T12:21:00Z">
+      <w:ins w:id="289" w:author="Alan Hawse" w:date="2018-03-24T12:21:00Z">
         <w:r>
           <w:rPr>
             <w:rFonts w:ascii="Arial" w:hAnsi="Arial" w:cs="Arial"/>
@@ -3042,7 +3082,7 @@
           <w:t xml:space="preserve"> minus 0</w:t>
         </w:r>
       </w:ins>
-      <w:ins w:id="282" w:author="Alan Hawse" w:date="2018-03-24T12:22:00Z">
+      <w:ins w:id="290" w:author="Alan Hawse" w:date="2018-03-24T12:22:00Z">
         <w:r>
           <w:rPr>
             <w:rFonts w:ascii="Arial" w:hAnsi="Arial" w:cs="Arial"/>
@@ -3055,11 +3095,11 @@
       <w:pPr>
         <w:pStyle w:val="NormalWeb"/>
         <w:rPr>
-          <w:ins w:id="283" w:author="Alan Hawse" w:date="2018-03-24T12:26:00Z"/>
-          <w:rFonts w:ascii="Arial" w:hAnsi="Arial" w:cs="Arial"/>
-        </w:rPr>
-      </w:pPr>
-      <w:ins w:id="284" w:author="Alan Hawse" w:date="2018-03-24T12:26:00Z">
+          <w:ins w:id="291" w:author="Alan Hawse" w:date="2018-03-24T12:26:00Z"/>
+          <w:rFonts w:ascii="Arial" w:hAnsi="Arial" w:cs="Arial"/>
+        </w:rPr>
+      </w:pPr>
+      <w:ins w:id="292" w:author="Alan Hawse" w:date="2018-03-24T12:26:00Z">
         <w:r>
           <w:rPr>
             <w:rFonts w:ascii="Arial" w:hAnsi="Arial" w:cs="Arial"/>
@@ -3067,7 +3107,7 @@
           <w:t>And that can be rearranged to get percent into pulse width like this</w:t>
         </w:r>
       </w:ins>
-      <w:ins w:id="285" w:author="Greg Landry" w:date="2018-03-26T17:20:00Z">
+      <w:ins w:id="293" w:author="Greg Landry" w:date="2018-03-26T17:20:00Z">
         <w:r>
           <w:rPr>
             <w:rFonts w:ascii="Arial" w:hAnsi="Arial" w:cs="Arial"/>
@@ -3080,28 +3120,65 @@
       <w:pPr>
         <w:pStyle w:val="NormalWeb"/>
         <w:rPr>
-          <w:ins w:id="286" w:author="Alan Hawse" w:date="2018-03-24T12:27:00Z"/>
-          <w:rFonts w:ascii="Arial" w:hAnsi="Arial" w:cs="Arial"/>
-        </w:rPr>
-      </w:pPr>
-      <w:ins w:id="287" w:author="Alan Hawse" w:date="2018-03-24T12:27:00Z">
-        <w:r>
-          <w:rPr>
-            <w:rFonts w:ascii="Arial" w:hAnsi="Arial" w:cs="Arial"/>
-          </w:rPr>
-          <w:t>Pulse width = percent times the slope or 2000us minus 1000us divided by 100 minus 0 plus 1000us</w:t>
-        </w:r>
-      </w:ins>
-    </w:p>
-    <w:p>
-      <w:pPr>
-        <w:pStyle w:val="NormalWeb"/>
-        <w:rPr>
-          <w:del w:id="288" w:author="Alan Hawse" w:date="2018-03-24T12:15:00Z"/>
-          <w:rFonts w:ascii="Arial" w:hAnsi="Arial" w:cs="Arial"/>
-        </w:rPr>
-      </w:pPr>
-      <w:ins w:id="289" w:author="Alan Hawse" w:date="2018-03-24T12:27:00Z">
+          <w:ins w:id="294" w:author="Greg Landry" w:date="2018-03-26T19:00:00Z"/>
+          <w:rFonts w:ascii="Arial" w:hAnsi="Arial" w:cs="Arial"/>
+        </w:rPr>
+      </w:pPr>
+      <w:ins w:id="295" w:author="Greg Landry" w:date="2018-03-26T19:00:00Z">
+        <w:r>
+          <w:rPr>
+            <w:rFonts w:ascii="Arial" w:hAnsi="Arial" w:cs="Arial"/>
+          </w:rPr>
+          <w:t>Pulse width = percent plus 100 times the slope which is 2000us minus 1000us divided by 100 minus 0.</w:t>
+        </w:r>
+      </w:ins>
+    </w:p>
+    <w:p>
+      <w:pPr>
+        <w:pStyle w:val="NormalWeb"/>
+        <w:rPr>
+          <w:ins w:id="296" w:author="Greg Landry" w:date="2018-03-26T19:00:00Z"/>
+          <w:rFonts w:ascii="Arial" w:hAnsi="Arial" w:cs="Arial"/>
+        </w:rPr>
+      </w:pPr>
+      <w:ins w:id="297" w:author="Greg Landry" w:date="2018-03-26T19:00:00Z">
+        <w:r>
+          <w:rPr>
+            <w:rFonts w:ascii="Arial" w:hAnsi="Arial" w:cs="Arial"/>
+          </w:rPr>
+          <w:t>Or, simplifying further, pulse width = percent times 10 plus 1000us.</w:t>
+        </w:r>
+      </w:ins>
+    </w:p>
+    <w:p>
+      <w:pPr>
+        <w:pStyle w:val="NormalWeb"/>
+        <w:rPr>
+          <w:ins w:id="298" w:author="Alan Hawse" w:date="2018-03-24T12:27:00Z"/>
+          <w:del w:id="299" w:author="Greg Landry" w:date="2018-03-26T19:00:00Z"/>
+          <w:rFonts w:ascii="Arial" w:hAnsi="Arial" w:cs="Arial"/>
+        </w:rPr>
+      </w:pPr>
+      <w:ins w:id="300" w:author="Alan Hawse" w:date="2018-03-24T12:27:00Z">
+        <w:del w:id="301" w:author="Greg Landry" w:date="2018-03-26T19:00:00Z">
+          <w:r>
+            <w:rPr>
+              <w:rFonts w:ascii="Arial" w:hAnsi="Arial" w:cs="Arial"/>
+            </w:rPr>
+            <w:delText>Pulse width = percent times the slope or 2000us minus 1000us divided by 100 minus 0 plus 1000us</w:delText>
+          </w:r>
+        </w:del>
+      </w:ins>
+    </w:p>
+    <w:p>
+      <w:pPr>
+        <w:pStyle w:val="NormalWeb"/>
+        <w:rPr>
+          <w:del w:id="302" w:author="Alan Hawse" w:date="2018-03-24T12:15:00Z"/>
+          <w:rFonts w:ascii="Arial" w:hAnsi="Arial" w:cs="Arial"/>
+        </w:rPr>
+      </w:pPr>
+      <w:ins w:id="303" w:author="Alan Hawse" w:date="2018-03-24T12:27:00Z">
         <w:r>
           <w:rPr>
             <w:rFonts w:ascii="Arial" w:hAnsi="Arial" w:cs="Arial"/>
@@ -3109,7 +3186,7 @@
           <w:t>So, let</w:t>
         </w:r>
       </w:ins>
-      <w:ins w:id="290" w:author="Greg Landry" w:date="2018-03-26T17:20:00Z">
+      <w:ins w:id="304" w:author="Greg Landry" w:date="2018-03-26T17:20:00Z">
         <w:r>
           <w:rPr>
             <w:rFonts w:ascii="Arial" w:hAnsi="Arial" w:cs="Arial"/>
@@ -3117,7 +3194,7 @@
           <w:t>'</w:t>
         </w:r>
       </w:ins>
-      <w:ins w:id="291" w:author="Alan Hawse" w:date="2018-03-24T12:27:00Z">
+      <w:ins w:id="305" w:author="Alan Hawse" w:date="2018-03-24T12:27:00Z">
         <w:r>
           <w:rPr>
             <w:rFonts w:ascii="Arial" w:hAnsi="Arial" w:cs="Arial"/>
@@ -3125,9 +3202,9 @@
           <w:t xml:space="preserve">s start this thing by </w:t>
         </w:r>
       </w:ins>
-      <w:moveFromRangeStart w:id="292" w:author="Alan Hawse" w:date="2018-03-23T16:37:00Z" w:name="move509586349"/>
-      <w:moveFrom w:id="293" w:author="Alan Hawse" w:date="2018-03-23T16:37:00Z">
-        <w:del w:id="294" w:author="Alan Hawse" w:date="2018-03-24T12:15:00Z">
+      <w:moveFromRangeStart w:id="306" w:author="Alan Hawse" w:date="2018-03-23T16:37:00Z" w:name="move509586349"/>
+      <w:moveFrom w:id="307" w:author="Alan Hawse" w:date="2018-03-23T16:37:00Z">
+        <w:del w:id="308" w:author="Alan Hawse" w:date="2018-03-24T12:15:00Z">
           <w:r>
             <w:rPr>
               <w:rFonts w:ascii="Arial" w:hAnsi="Arial" w:cs="Arial"/>
@@ -3137,16 +3214,16 @@
         </w:del>
       </w:moveFrom>
     </w:p>
-    <w:moveFromRangeEnd w:id="292"/>
-    <w:p>
-      <w:pPr>
-        <w:pStyle w:val="NormalWeb"/>
-        <w:rPr>
-          <w:ins w:id="295" w:author="Alan Hawse" w:date="2018-03-24T12:29:00Z"/>
-          <w:rFonts w:ascii="Arial" w:hAnsi="Arial" w:cs="Arial"/>
-        </w:rPr>
-      </w:pPr>
-      <w:del w:id="296" w:author="Alan Hawse" w:date="2018-03-23T16:37:00Z">
+    <w:moveFromRangeEnd w:id="306"/>
+    <w:p>
+      <w:pPr>
+        <w:pStyle w:val="NormalWeb"/>
+        <w:rPr>
+          <w:ins w:id="309" w:author="Alan Hawse" w:date="2018-03-24T12:29:00Z"/>
+          <w:rFonts w:ascii="Arial" w:hAnsi="Arial" w:cs="Arial"/>
+        </w:rPr>
+      </w:pPr>
+      <w:del w:id="310" w:author="Alan Hawse" w:date="2018-03-23T16:37:00Z">
         <w:r>
           <w:rPr>
             <w:rFonts w:ascii="Arial" w:hAnsi="Arial" w:cs="Arial"/>
@@ -3160,7 +3237,7 @@
         </w:rPr>
         <w:t>creat</w:t>
       </w:r>
-      <w:ins w:id="297" w:author="Alan Hawse" w:date="2018-03-23T16:37:00Z">
+      <w:ins w:id="311" w:author="Alan Hawse" w:date="2018-03-23T16:37:00Z">
         <w:r>
           <w:rPr>
             <w:rFonts w:ascii="Arial" w:hAnsi="Arial" w:cs="Arial"/>
@@ -3168,7 +3245,7 @@
           <w:t>ing</w:t>
         </w:r>
       </w:ins>
-      <w:del w:id="298" w:author="Alan Hawse" w:date="2018-03-23T16:37:00Z">
+      <w:del w:id="312" w:author="Alan Hawse" w:date="2018-03-23T16:37:00Z">
         <w:r>
           <w:rPr>
             <w:rFonts w:ascii="Arial" w:hAnsi="Arial" w:cs="Arial"/>
@@ -3176,7 +3253,7 @@
           <w:delText>e</w:delText>
         </w:r>
       </w:del>
-      <w:del w:id="299" w:author="Alan Hawse" w:date="2018-03-24T12:28:00Z">
+      <w:del w:id="313" w:author="Alan Hawse" w:date="2018-03-24T12:28:00Z">
         <w:r>
           <w:rPr>
             <w:rFonts w:ascii="Arial" w:hAnsi="Arial" w:cs="Arial"/>
@@ -3184,7 +3261,7 @@
           <w:delText xml:space="preserve"> </w:delText>
         </w:r>
       </w:del>
-      <w:ins w:id="300" w:author="Alan Hawse" w:date="2018-03-24T12:28:00Z">
+      <w:ins w:id="314" w:author="Alan Hawse" w:date="2018-03-24T12:28:00Z">
         <w:r>
           <w:rPr>
             <w:rFonts w:ascii="Arial" w:hAnsi="Arial" w:cs="Arial"/>
@@ -3192,7 +3269,7 @@
           <w:t xml:space="preserve"> the helper functions</w:t>
         </w:r>
       </w:ins>
-      <w:del w:id="301" w:author="Alan Hawse" w:date="2018-03-24T12:28:00Z">
+      <w:del w:id="315" w:author="Alan Hawse" w:date="2018-03-24T12:28:00Z">
         <w:r>
           <w:rPr>
             <w:rFonts w:ascii="Arial" w:hAnsi="Arial" w:cs="Arial"/>
@@ -3206,14 +3283,14 @@
         </w:rPr>
         <w:t>.</w:t>
       </w:r>
-      <w:ins w:id="302" w:author="Alan Hawse" w:date="2018-03-24T12:28:00Z">
+      <w:ins w:id="316" w:author="Alan Hawse" w:date="2018-03-24T12:28:00Z">
         <w:r>
           <w:rPr>
             <w:rFonts w:ascii="Arial" w:hAnsi="Arial" w:cs="Arial"/>
           </w:rPr>
           <w:t xml:space="preserve">  First define the ranges of pulses… MIN_US and MAX_US.  Then define the </w:t>
         </w:r>
-        <w:del w:id="303" w:author="Greg Landry" w:date="2018-03-26T17:20:00Z">
+        <w:del w:id="317" w:author="Greg Landry" w:date="2018-03-26T17:20:00Z">
           <w:r>
             <w:rPr>
               <w:rFonts w:ascii="Arial" w:hAnsi="Arial" w:cs="Arial"/>
@@ -3227,7 +3304,7 @@
           </w:rPr>
           <w:t xml:space="preserve">PWM parameters PWM clock, </w:t>
         </w:r>
-        <w:del w:id="304" w:author="Greg Landry" w:date="2018-03-26T17:20:00Z">
+        <w:del w:id="318" w:author="Greg Landry" w:date="2018-03-26T17:20:00Z">
           <w:r>
             <w:rPr>
               <w:rFonts w:ascii="Arial" w:hAnsi="Arial" w:cs="Arial"/>
@@ -3236,7 +3313,7 @@
           </w:r>
         </w:del>
       </w:ins>
-      <w:ins w:id="305" w:author="Greg Landry" w:date="2018-03-26T17:20:00Z">
+      <w:ins w:id="319" w:author="Greg Landry" w:date="2018-03-26T17:20:00Z">
         <w:r>
           <w:rPr>
             <w:rFonts w:ascii="Arial" w:hAnsi="Arial" w:cs="Arial"/>
@@ -3244,7 +3321,7 @@
           <w:t>and PWM</w:t>
         </w:r>
       </w:ins>
-      <w:ins w:id="306" w:author="Alan Hawse" w:date="2018-03-24T12:28:00Z">
+      <w:ins w:id="320" w:author="Alan Hawse" w:date="2018-03-24T12:28:00Z">
         <w:r>
           <w:rPr>
             <w:rFonts w:ascii="Arial" w:hAnsi="Arial" w:cs="Arial"/>
@@ -3252,7 +3329,7 @@
           <w:t xml:space="preserve"> divider.  These could be read from the schematic</w:t>
         </w:r>
       </w:ins>
-      <w:ins w:id="307" w:author="Alan Hawse" w:date="2018-03-24T12:29:00Z">
+      <w:ins w:id="321" w:author="Alan Hawse" w:date="2018-03-24T12:29:00Z">
         <w:r>
           <w:rPr>
             <w:rFonts w:ascii="Arial" w:hAnsi="Arial" w:cs="Arial"/>
@@ -3265,11 +3342,11 @@
       <w:pPr>
         <w:pStyle w:val="NormalWeb"/>
         <w:rPr>
-          <w:ins w:id="308" w:author="Alan Hawse" w:date="2018-03-24T12:29:00Z"/>
-          <w:rFonts w:ascii="Arial" w:hAnsi="Arial" w:cs="Arial"/>
-        </w:rPr>
-      </w:pPr>
-      <w:ins w:id="309" w:author="Alan Hawse" w:date="2018-03-24T12:29:00Z">
+          <w:ins w:id="322" w:author="Alan Hawse" w:date="2018-03-24T12:29:00Z"/>
+          <w:rFonts w:ascii="Arial" w:hAnsi="Arial" w:cs="Arial"/>
+        </w:rPr>
+      </w:pPr>
+      <w:ins w:id="323" w:author="Alan Hawse" w:date="2018-03-24T12:29:00Z">
         <w:r>
           <w:rPr>
             <w:rFonts w:ascii="Arial" w:hAnsi="Arial" w:cs="Arial"/>
@@ -3277,7 +3354,7 @@
           <w:t>Now I can build the helper functions</w:t>
         </w:r>
       </w:ins>
-      <w:ins w:id="310" w:author="Greg Landry" w:date="2018-03-26T17:20:00Z">
+      <w:ins w:id="324" w:author="Greg Landry" w:date="2018-03-26T17:20:00Z">
         <w:r>
           <w:rPr>
             <w:rFonts w:ascii="Arial" w:hAnsi="Arial" w:cs="Arial"/>
@@ -3290,11 +3367,11 @@
       <w:pPr>
         <w:pStyle w:val="NormalWeb"/>
         <w:rPr>
-          <w:ins w:id="311" w:author="Alan Hawse" w:date="2018-03-24T12:31:00Z"/>
-          <w:rFonts w:ascii="Arial" w:hAnsi="Arial" w:cs="Arial"/>
-        </w:rPr>
-      </w:pPr>
-      <w:ins w:id="312" w:author="Alan Hawse" w:date="2018-03-24T12:30:00Z">
+          <w:ins w:id="325" w:author="Alan Hawse" w:date="2018-03-24T12:31:00Z"/>
+          <w:rFonts w:ascii="Arial" w:hAnsi="Arial" w:cs="Arial"/>
+        </w:rPr>
+      </w:pPr>
+      <w:ins w:id="326" w:author="Alan Hawse" w:date="2018-03-24T12:30:00Z">
         <w:r>
           <w:rPr>
             <w:rFonts w:ascii="Arial" w:hAnsi="Arial" w:cs="Arial"/>
@@ -3307,11 +3384,11 @@
       <w:pPr>
         <w:pStyle w:val="NormalWeb"/>
         <w:rPr>
-          <w:ins w:id="313" w:author="Alan Hawse" w:date="2018-03-24T12:32:00Z"/>
-          <w:rFonts w:ascii="Arial" w:hAnsi="Arial" w:cs="Arial"/>
-        </w:rPr>
-      </w:pPr>
-      <w:ins w:id="314" w:author="Alan Hawse" w:date="2018-03-24T12:31:00Z">
+          <w:ins w:id="327" w:author="Alan Hawse" w:date="2018-03-24T12:32:00Z"/>
+          <w:rFonts w:ascii="Arial" w:hAnsi="Arial" w:cs="Arial"/>
+        </w:rPr>
+      </w:pPr>
+      <w:ins w:id="328" w:author="Alan Hawse" w:date="2018-03-24T12:31:00Z">
         <w:r>
           <w:rPr>
             <w:rFonts w:ascii="Arial" w:hAnsi="Arial" w:cs="Arial"/>
@@ -3324,11 +3401,11 @@
       <w:pPr>
         <w:pStyle w:val="NormalWeb"/>
         <w:rPr>
-          <w:ins w:id="315" w:author="Alan Hawse" w:date="2018-03-24T12:32:00Z"/>
-          <w:rFonts w:ascii="Arial" w:hAnsi="Arial" w:cs="Arial"/>
-        </w:rPr>
-      </w:pPr>
-      <w:ins w:id="316" w:author="Alan Hawse" w:date="2018-03-24T12:32:00Z">
+          <w:ins w:id="329" w:author="Alan Hawse" w:date="2018-03-24T12:32:00Z"/>
+          <w:rFonts w:ascii="Arial" w:hAnsi="Arial" w:cs="Arial"/>
+        </w:rPr>
+      </w:pPr>
+      <w:ins w:id="330" w:author="Alan Hawse" w:date="2018-03-24T12:32:00Z">
         <w:r>
           <w:rPr>
             <w:rFonts w:ascii="Arial" w:hAnsi="Arial" w:cs="Arial"/>
@@ -3336,7 +3413,7 @@
           <w:t>And finally</w:t>
         </w:r>
       </w:ins>
-      <w:ins w:id="317" w:author="Greg Landry" w:date="2018-03-26T17:20:00Z">
+      <w:ins w:id="331" w:author="Greg Landry" w:date="2018-03-26T17:20:00Z">
         <w:r>
           <w:rPr>
             <w:rFonts w:ascii="Arial" w:hAnsi="Arial" w:cs="Arial"/>
@@ -3344,7 +3421,7 @@
           <w:t>,</w:t>
         </w:r>
       </w:ins>
-      <w:ins w:id="318" w:author="Alan Hawse" w:date="2018-03-24T12:32:00Z">
+      <w:ins w:id="332" w:author="Alan Hawse" w:date="2018-03-24T12:32:00Z">
         <w:r>
           <w:rPr>
             <w:rFonts w:ascii="Arial" w:hAnsi="Arial" w:cs="Arial"/>
@@ -3357,11 +3434,11 @@
       <w:pPr>
         <w:pStyle w:val="NormalWeb"/>
         <w:rPr>
-          <w:ins w:id="319" w:author="Alan Hawse" w:date="2018-03-24T12:32:00Z"/>
-          <w:rFonts w:ascii="Arial" w:hAnsi="Arial" w:cs="Arial"/>
-        </w:rPr>
-      </w:pPr>
-      <w:ins w:id="320" w:author="Alan Hawse" w:date="2018-03-24T12:32:00Z">
+          <w:ins w:id="333" w:author="Alan Hawse" w:date="2018-03-24T12:32:00Z"/>
+          <w:rFonts w:ascii="Arial" w:hAnsi="Arial" w:cs="Arial"/>
+        </w:rPr>
+      </w:pPr>
+      <w:ins w:id="334" w:author="Alan Hawse" w:date="2018-03-24T12:32:00Z">
         <w:r>
           <w:rPr>
             <w:rFonts w:ascii="Arial" w:hAnsi="Arial" w:cs="Arial"/>
@@ -3369,7 +3446,7 @@
           <w:t>Now in my program I can use these help functions to set the PWMs using percent or find</w:t>
         </w:r>
       </w:ins>
-      <w:ins w:id="321" w:author="Greg Landry" w:date="2018-03-26T17:20:00Z">
+      <w:ins w:id="335" w:author="Greg Landry" w:date="2018-03-26T17:20:00Z">
         <w:r>
           <w:rPr>
             <w:rFonts w:ascii="Arial" w:hAnsi="Arial" w:cs="Arial"/>
@@ -3377,7 +3454,7 @@
           <w:t xml:space="preserve"> </w:t>
         </w:r>
       </w:ins>
-      <w:ins w:id="322" w:author="Alan Hawse" w:date="2018-03-24T12:32:00Z">
+      <w:ins w:id="336" w:author="Alan Hawse" w:date="2018-03-24T12:32:00Z">
         <w:r>
           <w:rPr>
             <w:rFonts w:ascii="Arial" w:hAnsi="Arial" w:cs="Arial"/>
@@ -3385,7 +3462,7 @@
           <w:t xml:space="preserve">out what percent </w:t>
         </w:r>
       </w:ins>
-      <w:ins w:id="323" w:author="Greg Landry" w:date="2018-03-26T17:21:00Z">
+      <w:ins w:id="337" w:author="Greg Landry" w:date="2018-03-26T17:21:00Z">
         <w:r>
           <w:rPr>
             <w:rFonts w:ascii="Arial" w:hAnsi="Arial" w:cs="Arial"/>
@@ -3393,14 +3470,14 @@
           <w:t xml:space="preserve">is currently set </w:t>
         </w:r>
       </w:ins>
-      <w:ins w:id="324" w:author="Alan Hawse" w:date="2018-03-24T12:32:00Z">
+      <w:ins w:id="338" w:author="Alan Hawse" w:date="2018-03-24T12:32:00Z">
         <w:r>
           <w:rPr>
             <w:rFonts w:ascii="Arial" w:hAnsi="Arial" w:cs="Arial"/>
           </w:rPr>
           <w:t xml:space="preserve">by reading the </w:t>
         </w:r>
-        <w:del w:id="325" w:author="Greg Landry" w:date="2018-03-26T17:21:00Z">
+        <w:del w:id="339" w:author="Greg Landry" w:date="2018-03-26T17:21:00Z">
           <w:r>
             <w:rPr>
               <w:rFonts w:ascii="Arial" w:hAnsi="Arial" w:cs="Arial"/>
@@ -3423,7 +3500,7 @@
           <w:rFonts w:ascii="Arial" w:hAnsi="Arial" w:cs="Arial"/>
         </w:rPr>
       </w:pPr>
-      <w:ins w:id="326" w:author="Alan Hawse" w:date="2018-03-24T12:33:00Z">
+      <w:ins w:id="340" w:author="Alan Hawse" w:date="2018-03-24T12:33:00Z">
         <w:r>
           <w:rPr>
             <w:rFonts w:ascii="Arial" w:hAnsi="Arial" w:cs="Arial"/>
@@ -3431,7 +3508,7 @@
           <w:t>The next function I build will be used by other tasks to look at the current state of the PWM in percent.  I</w:t>
         </w:r>
       </w:ins>
-      <w:ins w:id="327" w:author="Greg Landry" w:date="2018-03-26T17:21:00Z">
+      <w:ins w:id="341" w:author="Greg Landry" w:date="2018-03-26T17:21:00Z">
         <w:r>
           <w:rPr>
             <w:rFonts w:ascii="Arial" w:hAnsi="Arial" w:cs="Arial"/>
@@ -3439,7 +3516,7 @@
           <w:t>'</w:t>
         </w:r>
       </w:ins>
-      <w:ins w:id="328" w:author="Alan Hawse" w:date="2018-03-24T12:33:00Z">
+      <w:ins w:id="342" w:author="Alan Hawse" w:date="2018-03-24T12:33:00Z">
         <w:r>
           <w:rPr>
             <w:rFonts w:ascii="Arial" w:hAnsi="Arial" w:cs="Arial"/>
@@ -3447,7 +3524,7 @@
           <w:t>ll call the function get motor percent.  T</w:t>
         </w:r>
       </w:ins>
-      <w:ins w:id="329" w:author="Alan Hawse" w:date="2018-03-23T17:07:00Z">
+      <w:ins w:id="343" w:author="Alan Hawse" w:date="2018-03-23T17:07:00Z">
         <w:r>
           <w:rPr>
             <w:rFonts w:ascii="Arial" w:hAnsi="Arial" w:cs="Arial"/>
@@ -3469,7 +3546,7 @@
           <w:t xml:space="preserve"> </w:t>
         </w:r>
       </w:ins>
-      <w:ins w:id="330" w:author="Alan Hawse" w:date="2018-03-24T12:34:00Z">
+      <w:ins w:id="344" w:author="Alan Hawse" w:date="2018-03-24T12:34:00Z">
         <w:r>
           <w:rPr>
             <w:rFonts w:ascii="Arial" w:hAnsi="Arial" w:cs="Arial"/>
@@ -3477,7 +3554,7 @@
           <w:t xml:space="preserve">function </w:t>
         </w:r>
       </w:ins>
-      <w:ins w:id="331" w:author="Alan Hawse" w:date="2018-03-23T17:07:00Z">
+      <w:ins w:id="345" w:author="Alan Hawse" w:date="2018-03-23T17:07:00Z">
         <w:r>
           <w:rPr>
             <w:rFonts w:ascii="Arial" w:hAnsi="Arial" w:cs="Arial"/>
@@ -3485,14 +3562,14 @@
           <w:t xml:space="preserve">takes </w:t>
         </w:r>
       </w:ins>
-      <w:ins w:id="332" w:author="Alan Hawse" w:date="2018-03-23T17:12:00Z">
+      <w:ins w:id="346" w:author="Alan Hawse" w:date="2018-03-23T17:12:00Z">
         <w:r>
           <w:rPr>
             <w:rFonts w:ascii="Arial" w:hAnsi="Arial" w:cs="Arial"/>
           </w:rPr>
           <w:t xml:space="preserve">as input either M1 or M2, then it looks at the PWM and figures out what the compare value is for that PWM, </w:t>
         </w:r>
-        <w:del w:id="333" w:author="Greg Landry" w:date="2018-03-26T17:21:00Z">
+        <w:del w:id="347" w:author="Greg Landry" w:date="2018-03-26T17:21:00Z">
           <w:r>
             <w:rPr>
               <w:rFonts w:ascii="Arial" w:hAnsi="Arial" w:cs="Arial"/>
@@ -3507,7 +3584,7 @@
           <w:t xml:space="preserve">uses the </w:t>
         </w:r>
       </w:ins>
-      <w:ins w:id="334" w:author="Alan Hawse" w:date="2018-03-24T12:10:00Z">
+      <w:ins w:id="348" w:author="Alan Hawse" w:date="2018-03-24T12:10:00Z">
         <w:r>
           <w:rPr>
             <w:rFonts w:ascii="Arial" w:hAnsi="Arial" w:cs="Arial"/>
@@ -3515,7 +3592,7 @@
           <w:t xml:space="preserve">helper </w:t>
         </w:r>
       </w:ins>
-      <w:ins w:id="335" w:author="Alan Hawse" w:date="2018-03-23T17:12:00Z">
+      <w:ins w:id="349" w:author="Alan Hawse" w:date="2018-03-23T17:12:00Z">
         <w:r>
           <w:rPr>
             <w:rFonts w:ascii="Arial" w:hAnsi="Arial" w:cs="Arial"/>
@@ -3523,7 +3600,7 @@
           <w:t>function comp</w:t>
         </w:r>
       </w:ins>
-      <w:ins w:id="336" w:author="Alan Hawse" w:date="2018-03-24T12:10:00Z">
+      <w:ins w:id="350" w:author="Alan Hawse" w:date="2018-03-24T12:10:00Z">
         <w:r>
           <w:rPr>
             <w:rFonts w:ascii="Arial" w:hAnsi="Arial" w:cs="Arial"/>
@@ -3531,7 +3608,7 @@
           <w:t>a</w:t>
         </w:r>
       </w:ins>
-      <w:ins w:id="337" w:author="Alan Hawse" w:date="2018-03-23T17:12:00Z">
+      <w:ins w:id="351" w:author="Alan Hawse" w:date="2018-03-23T17:12:00Z">
         <w:r>
           <w:rPr>
             <w:rFonts w:ascii="Arial" w:hAnsi="Arial" w:cs="Arial"/>
@@ -3539,7 +3616,7 @@
           <w:t>re to percent</w:t>
         </w:r>
       </w:ins>
-      <w:ins w:id="338" w:author="Greg Landry" w:date="2018-03-26T17:21:00Z">
+      <w:ins w:id="352" w:author="Greg Landry" w:date="2018-03-26T17:21:00Z">
         <w:r>
           <w:rPr>
             <w:rFonts w:ascii="Arial" w:hAnsi="Arial" w:cs="Arial"/>
@@ -3547,7 +3624,7 @@
           <w:t>, and then</w:t>
         </w:r>
       </w:ins>
-      <w:ins w:id="339" w:author="Alan Hawse" w:date="2018-03-23T17:12:00Z">
+      <w:ins w:id="353" w:author="Alan Hawse" w:date="2018-03-23T17:12:00Z">
         <w:r>
           <w:rPr>
             <w:rFonts w:ascii="Arial" w:hAnsi="Arial" w:cs="Arial"/>
@@ -3555,7 +3632,7 @@
           <w:t xml:space="preserve"> return</w:t>
         </w:r>
       </w:ins>
-      <w:ins w:id="340" w:author="Greg Landry" w:date="2018-03-26T17:21:00Z">
+      <w:ins w:id="354" w:author="Greg Landry" w:date="2018-03-26T17:21:00Z">
         <w:r>
           <w:rPr>
             <w:rFonts w:ascii="Arial" w:hAnsi="Arial" w:cs="Arial"/>
@@ -3563,7 +3640,7 @@
           <w:t>s</w:t>
         </w:r>
       </w:ins>
-      <w:ins w:id="341" w:author="Alan Hawse" w:date="2018-03-23T17:12:00Z">
+      <w:ins w:id="355" w:author="Alan Hawse" w:date="2018-03-23T17:12:00Z">
         <w:r>
           <w:rPr>
             <w:rFonts w:ascii="Arial" w:hAnsi="Arial" w:cs="Arial"/>
@@ -3583,6 +3660,7 @@
         <w:rPr>
           <w:rFonts w:ascii="Arial" w:hAnsi="Arial" w:cs="Arial"/>
         </w:rPr>
+        <w:lastRenderedPageBreak/>
         <w:t xml:space="preserve">Now I’ll create the </w:t>
       </w:r>
       <w:proofErr w:type="spellStart"/>
@@ -3597,16 +3675,9 @@
         <w:rPr>
           <w:rFonts w:ascii="Arial" w:hAnsi="Arial" w:cs="Arial"/>
         </w:rPr>
-        <w:t xml:space="preserve">.  When the task starts I’ll start the two PWMs using the start API command; then in an infinite loop I’ll wait to receive an RTOS command from </w:t>
-      </w:r>
-      <w:r>
-        <w:rPr>
-          <w:rFonts w:ascii="Arial" w:hAnsi="Arial" w:cs="Arial"/>
-        </w:rPr>
-        <w:lastRenderedPageBreak/>
-        <w:t>the queue.  When I get a command from the queue, I’ll figure out what the hardware and counter numbers are so I can use the appropriate macros</w:t>
-      </w:r>
-      <w:ins w:id="342" w:author="Alan Hawse" w:date="2018-03-23T17:14:00Z">
+        <w:t>.  When the task starts I’ll start the two PWMs using the start API command; then in an infinite loop I’ll wait to receive an RTOS command from the queue.  When I get a command from the queue, I’ll figure out what the hardware and counter numbers are so I can use the appropriate macros</w:t>
+      </w:r>
+      <w:ins w:id="356" w:author="Alan Hawse" w:date="2018-03-23T17:14:00Z">
         <w:r>
           <w:rPr>
             <w:rFonts w:ascii="Arial" w:hAnsi="Arial" w:cs="Arial"/>
@@ -3614,7 +3685,7 @@
           <w:t>.</w:t>
         </w:r>
       </w:ins>
-      <w:del w:id="343" w:author="Alan Hawse" w:date="2018-03-23T17:14:00Z">
+      <w:del w:id="357" w:author="Alan Hawse" w:date="2018-03-23T17:14:00Z">
         <w:r>
           <w:rPr>
             <w:rFonts w:ascii="Arial" w:hAnsi="Arial" w:cs="Arial"/>
@@ -3627,7 +3698,7 @@
       <w:pPr>
         <w:pStyle w:val="NormalWeb"/>
         <w:rPr>
-          <w:ins w:id="344" w:author="Alan Hawse" w:date="2018-03-24T12:34:00Z"/>
+          <w:ins w:id="358" w:author="Alan Hawse" w:date="2018-03-24T12:34:00Z"/>
           <w:rFonts w:ascii="Arial" w:hAnsi="Arial" w:cs="Arial"/>
         </w:rPr>
       </w:pPr>
@@ -3637,7 +3708,7 @@
         </w:rPr>
         <w:t xml:space="preserve">Then what I’ll do is, if the message coming in wants to make a relative change in percent, I’ll get the current compare value, convert it to percent, </w:t>
       </w:r>
-      <w:ins w:id="345" w:author="Greg Landry" w:date="2018-03-26T17:21:00Z">
+      <w:ins w:id="359" w:author="Greg Landry" w:date="2018-03-26T17:21:00Z">
         <w:r>
           <w:rPr>
             <w:rFonts w:ascii="Arial" w:hAnsi="Arial" w:cs="Arial"/>
@@ -3651,7 +3722,7 @@
         </w:rPr>
         <w:t xml:space="preserve">make the change.  If the message calls for an absolute value change, I’ll make the change.  Then I’ll update </w:t>
       </w:r>
-      <w:ins w:id="346" w:author="Greg Landry" w:date="2018-03-26T17:22:00Z">
+      <w:ins w:id="360" w:author="Greg Landry" w:date="2018-03-26T17:22:00Z">
         <w:r>
           <w:rPr>
             <w:rFonts w:ascii="Arial" w:hAnsi="Arial" w:cs="Arial"/>
@@ -3670,18 +3741,18 @@
       <w:pPr>
         <w:pStyle w:val="NormalWeb"/>
         <w:rPr>
-          <w:ins w:id="347" w:author="Alan Hawse" w:date="2018-03-23T16:37:00Z"/>
-          <w:rFonts w:ascii="Arial" w:hAnsi="Arial" w:cs="Arial"/>
-        </w:rPr>
-      </w:pPr>
-      <w:ins w:id="348" w:author="Alan Hawse" w:date="2018-03-24T12:34:00Z">
+          <w:ins w:id="361" w:author="Alan Hawse" w:date="2018-03-23T16:37:00Z"/>
+          <w:rFonts w:ascii="Arial" w:hAnsi="Arial" w:cs="Arial"/>
+        </w:rPr>
+      </w:pPr>
+      <w:ins w:id="362" w:author="Alan Hawse" w:date="2018-03-24T12:34:00Z">
         <w:r>
           <w:rPr>
             <w:rFonts w:ascii="Arial" w:hAnsi="Arial" w:cs="Arial"/>
           </w:rPr>
           <w:t xml:space="preserve">That’s it for the </w:t>
         </w:r>
-        <w:del w:id="349" w:author="Greg Landry" w:date="2018-03-26T17:22:00Z">
+        <w:del w:id="363" w:author="Greg Landry" w:date="2018-03-26T17:22:00Z">
           <w:r>
             <w:rPr>
               <w:rFonts w:ascii="Arial" w:hAnsi="Arial" w:cs="Arial"/>
@@ -3690,7 +3761,7 @@
           </w:r>
         </w:del>
       </w:ins>
-      <w:ins w:id="350" w:author="Greg Landry" w:date="2018-03-26T17:22:00Z">
+      <w:ins w:id="364" w:author="Greg Landry" w:date="2018-03-26T17:22:00Z">
         <w:r>
           <w:rPr>
             <w:rFonts w:ascii="Arial" w:hAnsi="Arial" w:cs="Arial"/>
@@ -3698,7 +3769,7 @@
           <w:t>PWM</w:t>
         </w:r>
       </w:ins>
-      <w:ins w:id="351" w:author="Alan Hawse" w:date="2018-03-24T12:34:00Z">
+      <w:ins w:id="365" w:author="Alan Hawse" w:date="2018-03-24T12:34:00Z">
         <w:r>
           <w:rPr>
             <w:rFonts w:ascii="Arial" w:hAnsi="Arial" w:cs="Arial"/>
@@ -3711,13 +3782,13 @@
       <w:pPr>
         <w:pStyle w:val="NormalWeb"/>
         <w:rPr>
-          <w:del w:id="352" w:author="Alan Hawse" w:date="2018-03-23T17:14:00Z"/>
-          <w:rFonts w:ascii="Arial" w:hAnsi="Arial" w:cs="Arial"/>
-        </w:rPr>
-      </w:pPr>
-      <w:moveToRangeStart w:id="353" w:author="Alan Hawse" w:date="2018-03-23T16:37:00Z" w:name="move509586349"/>
-      <w:moveTo w:id="354" w:author="Alan Hawse" w:date="2018-03-23T16:37:00Z">
-        <w:del w:id="355" w:author="Alan Hawse" w:date="2018-03-23T17:14:00Z">
+          <w:del w:id="366" w:author="Alan Hawse" w:date="2018-03-23T17:14:00Z"/>
+          <w:rFonts w:ascii="Arial" w:hAnsi="Arial" w:cs="Arial"/>
+        </w:rPr>
+      </w:pPr>
+      <w:moveToRangeStart w:id="367" w:author="Alan Hawse" w:date="2018-03-23T16:37:00Z" w:name="move509586349"/>
+      <w:moveTo w:id="368" w:author="Alan Hawse" w:date="2018-03-23T16:37:00Z">
+        <w:del w:id="369" w:author="Alan Hawse" w:date="2018-03-23T17:14:00Z">
           <w:r>
             <w:rPr>
               <w:rFonts w:ascii="Arial" w:hAnsi="Arial" w:cs="Arial"/>
@@ -3727,21 +3798,21 @@
         </w:del>
       </w:moveTo>
     </w:p>
-    <w:moveToRangeEnd w:id="353"/>
-    <w:p>
-      <w:pPr>
-        <w:pStyle w:val="NormalWeb"/>
-        <w:rPr>
-          <w:del w:id="356" w:author="Alan Hawse" w:date="2018-03-23T17:15:00Z"/>
-          <w:rFonts w:ascii="Arial" w:hAnsi="Arial" w:cs="Arial"/>
-        </w:rPr>
-      </w:pPr>
-    </w:p>
-    <w:p>
-      <w:pPr>
-        <w:pStyle w:val="NormalWeb"/>
-        <w:rPr>
-          <w:ins w:id="357" w:author="Alan Hawse" w:date="2018-03-24T12:11:00Z"/>
+    <w:moveToRangeEnd w:id="367"/>
+    <w:p>
+      <w:pPr>
+        <w:pStyle w:val="NormalWeb"/>
+        <w:rPr>
+          <w:del w:id="370" w:author="Alan Hawse" w:date="2018-03-23T17:15:00Z"/>
+          <w:rFonts w:ascii="Arial" w:hAnsi="Arial" w:cs="Arial"/>
+        </w:rPr>
+      </w:pPr>
+    </w:p>
+    <w:p>
+      <w:pPr>
+        <w:pStyle w:val="NormalWeb"/>
+        <w:rPr>
+          <w:ins w:id="371" w:author="Alan Hawse" w:date="2018-03-24T12:11:00Z"/>
           <w:rFonts w:ascii="Arial" w:hAnsi="Arial" w:cs="Arial"/>
         </w:rPr>
       </w:pPr>
@@ -3758,7 +3829,7 @@
         </w:rPr>
         <w:t>UARTTask</w:t>
       </w:r>
-      <w:ins w:id="358" w:author="Alan Hawse" w:date="2018-03-23T17:04:00Z">
+      <w:ins w:id="372" w:author="Alan Hawse" w:date="2018-03-23T17:04:00Z">
         <w:r>
           <w:rPr>
             <w:rFonts w:ascii="Arial" w:hAnsi="Arial" w:cs="Arial"/>
@@ -3795,7 +3866,7 @@
         </w:r>
       </w:ins>
       <w:proofErr w:type="spellEnd"/>
-      <w:ins w:id="359" w:author="Alan Hawse" w:date="2018-03-23T17:05:00Z">
+      <w:ins w:id="373" w:author="Alan Hawse" w:date="2018-03-23T17:05:00Z">
         <w:r>
           <w:rPr>
             <w:rFonts w:ascii="Arial" w:hAnsi="Arial" w:cs="Arial"/>
@@ -3803,7 +3874,7 @@
           <w:t xml:space="preserve">.  </w:t>
         </w:r>
       </w:ins>
-      <w:ins w:id="360" w:author="Alan Hawse" w:date="2018-03-24T12:35:00Z">
+      <w:ins w:id="374" w:author="Alan Hawse" w:date="2018-03-24T12:35:00Z">
         <w:r>
           <w:rPr>
             <w:rFonts w:ascii="Arial" w:hAnsi="Arial" w:cs="Arial"/>
@@ -3811,7 +3882,7 @@
           <w:t>And down in</w:t>
         </w:r>
       </w:ins>
-      <w:ins w:id="361" w:author="Alan Hawse" w:date="2018-03-23T17:05:00Z">
+      <w:ins w:id="375" w:author="Alan Hawse" w:date="2018-03-23T17:05:00Z">
         <w:r>
           <w:rPr>
             <w:rFonts w:ascii="Arial" w:hAnsi="Arial" w:cs="Arial"/>
@@ -3819,7 +3890,7 @@
           <w:t xml:space="preserve"> the UART Task </w:t>
         </w:r>
       </w:ins>
-      <w:del w:id="362" w:author="Alan Hawse" w:date="2018-03-23T17:04:00Z">
+      <w:del w:id="376" w:author="Alan Hawse" w:date="2018-03-23T17:04:00Z">
         <w:r>
           <w:rPr>
             <w:rFonts w:ascii="Arial" w:hAnsi="Arial" w:cs="Arial"/>
@@ -3848,7 +3919,7 @@
         </w:rPr>
       </w:pPr>
       <w:proofErr w:type="gramStart"/>
-      <w:ins w:id="363" w:author="Alan Hawse" w:date="2018-03-24T12:11:00Z">
+      <w:ins w:id="377" w:author="Alan Hawse" w:date="2018-03-24T12:11:00Z">
         <w:r>
           <w:rPr>
             <w:rFonts w:ascii="Arial" w:hAnsi="Arial" w:cs="Arial"/>
@@ -3863,7 +3934,7 @@
           <w:t xml:space="preserve"> make the debugging easier I am going to add a command to printout the current status of the motors.  So, add to the case </w:t>
         </w:r>
       </w:ins>
-      <w:ins w:id="364" w:author="Alan Hawse" w:date="2018-03-24T12:35:00Z">
+      <w:ins w:id="378" w:author="Alan Hawse" w:date="2018-03-24T12:35:00Z">
         <w:r>
           <w:rPr>
             <w:rFonts w:ascii="Arial" w:hAnsi="Arial" w:cs="Arial"/>
@@ -3871,7 +3942,7 @@
           <w:t>statement</w:t>
         </w:r>
       </w:ins>
-      <w:ins w:id="365" w:author="Alan Hawse" w:date="2018-03-24T12:11:00Z">
+      <w:ins w:id="379" w:author="Alan Hawse" w:date="2018-03-24T12:11:00Z">
         <w:r>
           <w:rPr>
             <w:rFonts w:ascii="Arial" w:hAnsi="Arial" w:cs="Arial"/>
@@ -3879,7 +3950,7 @@
           <w:t xml:space="preserve"> </w:t>
         </w:r>
       </w:ins>
-      <w:ins w:id="366" w:author="Alan Hawse" w:date="2018-03-24T12:36:00Z">
+      <w:ins w:id="380" w:author="Alan Hawse" w:date="2018-03-24T12:36:00Z">
         <w:r>
           <w:rPr>
             <w:rFonts w:ascii="Arial" w:hAnsi="Arial" w:cs="Arial"/>
@@ -3887,7 +3958,7 @@
           <w:t>a case for</w:t>
         </w:r>
       </w:ins>
-      <w:ins w:id="367" w:author="Alan Hawse" w:date="2018-03-24T12:11:00Z">
+      <w:ins w:id="381" w:author="Alan Hawse" w:date="2018-03-24T12:11:00Z">
         <w:r>
           <w:rPr>
             <w:rFonts w:ascii="Arial" w:hAnsi="Arial" w:cs="Arial"/>
@@ -3990,6 +4061,7 @@
       <w:pPr>
         <w:pStyle w:val="NormalWeb"/>
       </w:pPr>
+      <w:bookmarkStart w:id="382" w:name="_GoBack"/>
       <w:r>
         <w:rPr>
           <w:rFonts w:ascii="Arial" w:hAnsi="Arial" w:cs="Arial"/>
@@ -4010,6 +4082,7 @@
         </w:rPr>
         <w:t xml:space="preserve"> with your comments, suggestions, criticisms and questions.</w:t>
       </w:r>
+      <w:bookmarkEnd w:id="382"/>
     </w:p>
     <w:sectPr>
       <w:pgSz w:w="12240" w:h="15840"/>

</xml_diff>